<commit_message>
MVC data binding complete
</commit_message>
<xml_diff>
--- a/spring mvc note.docx
+++ b/spring mvc note.docx
@@ -46,7 +46,7 @@
           <w:rFonts w:ascii="KoPubWorld돋움체 Light" w:eastAsia="KoPubWorld돋움체 Light" w:hAnsi="KoPubWorld돋움체 Light" w:cs="KoPubWorld돋움체 Light"/>
         </w:rPr>
       </w:pPr>
-      <w:hyperlink r:id="rId4" w:history="1">
+      <w:hyperlink r:id="rId5" w:history="1">
         <w:r>
           <w:rPr>
             <w:rStyle w:val="a3"/>
@@ -71,250 +71,6 @@
             <wp:extent cx="5731510" cy="3198495"/>
             <wp:effectExtent l="0" t="0" r="2540" b="1905"/>
             <wp:docPr id="1" name="그림 1"/>
-            <wp:cNvGraphicFramePr>
-              <a:graphicFrameLocks xmlns:a="http://schemas.openxmlformats.org/drawingml/2006/main" noChangeAspect="1"/>
-            </wp:cNvGraphicFramePr>
-            <a:graphic xmlns:a="http://schemas.openxmlformats.org/drawingml/2006/main">
-              <a:graphicData uri="http://schemas.openxmlformats.org/drawingml/2006/picture">
-                <pic:pic xmlns:pic="http://schemas.openxmlformats.org/drawingml/2006/picture">
-                  <pic:nvPicPr>
-                    <pic:cNvPr id="1" name=""/>
-                    <pic:cNvPicPr/>
-                  </pic:nvPicPr>
-                  <pic:blipFill>
-                    <a:blip r:embed="rId5"/>
-                    <a:stretch>
-                      <a:fillRect/>
-                    </a:stretch>
-                  </pic:blipFill>
-                  <pic:spPr>
-                    <a:xfrm>
-                      <a:off x="0" y="0"/>
-                      <a:ext cx="5731510" cy="3198495"/>
-                    </a:xfrm>
-                    <a:prstGeom prst="rect">
-                      <a:avLst/>
-                    </a:prstGeom>
-                  </pic:spPr>
-                </pic:pic>
-              </a:graphicData>
-            </a:graphic>
-          </wp:inline>
-        </w:drawing>
-      </w:r>
-    </w:p>
-    <w:p>
-      <w:pPr>
-        <w:rPr>
-          <w:rFonts w:ascii="KoPubWorld돋움체 Light" w:eastAsia="KoPubWorld돋움체 Light" w:hAnsi="KoPubWorld돋움체 Light" w:cs="KoPubWorld돋움체 Light"/>
-        </w:rPr>
-      </w:pPr>
-      <w:r>
-        <w:rPr>
-          <w:rFonts w:ascii="KoPubWorld돋움체 Light" w:eastAsia="KoPubWorld돋움체 Light" w:hAnsi="KoPubWorld돋움체 Light" w:cs="KoPubWorld돋움체 Light"/>
-        </w:rPr>
-        <w:t>Controller</w:t>
-      </w:r>
-      <w:r>
-        <w:rPr>
-          <w:rFonts w:ascii="KoPubWorld돋움체 Light" w:eastAsia="KoPubWorld돋움체 Light" w:hAnsi="KoPubWorld돋움체 Light" w:cs="KoPubWorld돋움체 Light" w:hint="eastAsia"/>
-        </w:rPr>
-        <w:t>는 우리가 가진 B</w:t>
-      </w:r>
-      <w:r>
-        <w:rPr>
-          <w:rFonts w:ascii="KoPubWorld돋움체 Light" w:eastAsia="KoPubWorld돋움체 Light" w:hAnsi="KoPubWorld돋움체 Light" w:cs="KoPubWorld돋움체 Light"/>
-        </w:rPr>
-        <w:t>usiness logic</w:t>
-      </w:r>
-      <w:r>
-        <w:rPr>
-          <w:rFonts w:ascii="KoPubWorld돋움체 Light" w:eastAsia="KoPubWorld돋움체 Light" w:hAnsi="KoPubWorld돋움체 Light" w:cs="KoPubWorld돋움체 Light" w:hint="eastAsia"/>
-        </w:rPr>
-        <w:t>을 담당한다.</w:t>
-      </w:r>
-    </w:p>
-    <w:p>
-      <w:pPr>
-        <w:rPr>
-          <w:rFonts w:ascii="KoPubWorld돋움체 Light" w:eastAsia="KoPubWorld돋움체 Light" w:hAnsi="KoPubWorld돋움체 Light" w:cs="KoPubWorld돋움체 Light"/>
-        </w:rPr>
-      </w:pPr>
-      <w:r>
-        <w:rPr>
-          <w:rFonts w:ascii="KoPubWorld돋움체 Light" w:eastAsia="KoPubWorld돋움체 Light" w:hAnsi="KoPubWorld돋움체 Light" w:cs="KoPubWorld돋움체 Light" w:hint="eastAsia"/>
-        </w:rPr>
-        <w:t>데이터를 전달 혹은 저장하고,</w:t>
-      </w:r>
-      <w:r>
-        <w:rPr>
-          <w:rFonts w:ascii="KoPubWorld돋움체 Light" w:eastAsia="KoPubWorld돋움체 Light" w:hAnsi="KoPubWorld돋움체 Light" w:cs="KoPubWorld돋움체 Light"/>
-        </w:rPr>
-        <w:t xml:space="preserve"> </w:t>
-      </w:r>
-      <w:r>
-        <w:rPr>
-          <w:rFonts w:ascii="KoPubWorld돋움체 Light" w:eastAsia="KoPubWorld돋움체 Light" w:hAnsi="KoPubWorld돋움체 Light" w:cs="KoPubWorld돋움체 Light" w:hint="eastAsia"/>
-        </w:rPr>
-        <w:t>리퀘스트를 핸들링하는 작업을 한다.</w:t>
-      </w:r>
-    </w:p>
-    <w:p>
-      <w:pPr>
-        <w:rPr>
-          <w:rFonts w:ascii="KoPubWorld돋움체 Light" w:eastAsia="KoPubWorld돋움체 Light" w:hAnsi="KoPubWorld돋움체 Light" w:cs="KoPubWorld돋움체 Light"/>
-        </w:rPr>
-      </w:pPr>
-      <w:r>
-        <w:rPr>
-          <w:rFonts w:ascii="KoPubWorld돋움체 Light" w:eastAsia="KoPubWorld돋움체 Light" w:hAnsi="KoPubWorld돋움체 Light" w:cs="KoPubWorld돋움체 Light" w:hint="eastAsia"/>
-        </w:rPr>
-        <w:t>F</w:t>
-      </w:r>
-      <w:r>
-        <w:rPr>
-          <w:rFonts w:ascii="KoPubWorld돋움체 Light" w:eastAsia="KoPubWorld돋움체 Light" w:hAnsi="KoPubWorld돋움체 Light" w:cs="KoPubWorld돋움체 Light"/>
-        </w:rPr>
-        <w:t>ront Controller</w:t>
-      </w:r>
-      <w:r>
-        <w:rPr>
-          <w:rFonts w:ascii="KoPubWorld돋움체 Light" w:eastAsia="KoPubWorld돋움체 Light" w:hAnsi="KoPubWorld돋움체 Light" w:cs="KoPubWorld돋움체 Light" w:hint="eastAsia"/>
-        </w:rPr>
-        <w:t>는 S</w:t>
-      </w:r>
-      <w:r>
-        <w:rPr>
-          <w:rFonts w:ascii="KoPubWorld돋움체 Light" w:eastAsia="KoPubWorld돋움체 Light" w:hAnsi="KoPubWorld돋움체 Light" w:cs="KoPubWorld돋움체 Light"/>
-        </w:rPr>
-        <w:t xml:space="preserve">pring </w:t>
-      </w:r>
-      <w:r>
-        <w:rPr>
-          <w:rFonts w:ascii="KoPubWorld돋움체 Light" w:eastAsia="KoPubWorld돋움체 Light" w:hAnsi="KoPubWorld돋움체 Light" w:cs="KoPubWorld돋움체 Light" w:hint="eastAsia"/>
-        </w:rPr>
-        <w:t>F</w:t>
-      </w:r>
-      <w:r>
-        <w:rPr>
-          <w:rFonts w:ascii="KoPubWorld돋움체 Light" w:eastAsia="KoPubWorld돋움체 Light" w:hAnsi="KoPubWorld돋움체 Light" w:cs="KoPubWorld돋움체 Light"/>
-        </w:rPr>
-        <w:t>ramework</w:t>
-      </w:r>
-      <w:r>
-        <w:rPr>
-          <w:rFonts w:ascii="KoPubWorld돋움체 Light" w:eastAsia="KoPubWorld돋움체 Light" w:hAnsi="KoPubWorld돋움체 Light" w:cs="KoPubWorld돋움체 Light" w:hint="eastAsia"/>
-        </w:rPr>
-        <w:t xml:space="preserve">에서 정의된 </w:t>
-      </w:r>
-      <w:r>
-        <w:rPr>
-          <w:rFonts w:ascii="KoPubWorld돋움체 Light" w:eastAsia="KoPubWorld돋움체 Light" w:hAnsi="KoPubWorld돋움체 Light" w:cs="KoPubWorld돋움체 Light"/>
-        </w:rPr>
-        <w:t>DispatcherServlet</w:t>
-      </w:r>
-      <w:r>
-        <w:rPr>
-          <w:rFonts w:ascii="KoPubWorld돋움체 Light" w:eastAsia="KoPubWorld돋움체 Light" w:hAnsi="KoPubWorld돋움체 Light" w:cs="KoPubWorld돋움체 Light" w:hint="eastAsia"/>
-        </w:rPr>
-        <w:t>을 이용하며,</w:t>
-      </w:r>
-      <w:r>
-        <w:rPr>
-          <w:rFonts w:ascii="KoPubWorld돋움체 Light" w:eastAsia="KoPubWorld돋움체 Light" w:hAnsi="KoPubWorld돋움체 Light" w:cs="KoPubWorld돋움체 Light"/>
-        </w:rPr>
-        <w:t xml:space="preserve"> </w:t>
-      </w:r>
-      <w:r>
-        <w:rPr>
-          <w:rFonts w:ascii="KoPubWorld돋움체 Light" w:eastAsia="KoPubWorld돋움체 Light" w:hAnsi="KoPubWorld돋움체 Light" w:cs="KoPubWorld돋움체 Light" w:hint="eastAsia"/>
-        </w:rPr>
-        <w:t>이에대한 레퍼런스 문서 언급은 아래와 같다.</w:t>
-      </w:r>
-    </w:p>
-    <w:p>
-      <w:pPr>
-        <w:rPr>
-          <w:rFonts w:ascii="Arial" w:hAnsi="Arial" w:cs="Arial"/>
-          <w:color w:val="000000"/>
-          <w:shd w:val="clear" w:color="auto" w:fill="FFFFFF"/>
-        </w:rPr>
-      </w:pPr>
-      <w:r>
-        <w:rPr>
-          <w:rFonts w:ascii="Arial" w:hAnsi="Arial" w:cs="Arial"/>
-          <w:color w:val="000000"/>
-          <w:shd w:val="clear" w:color="auto" w:fill="FFFFFF"/>
-        </w:rPr>
-        <w:t>Spring MVC, as many other web frameworks, is designed around the front controller pattern where a central </w:t>
-      </w:r>
-      <w:r>
-        <w:rPr>
-          <w:rStyle w:val="HTML"/>
-          <w:rFonts w:ascii="Consolas" w:hAnsi="Consolas"/>
-          <w:color w:val="000099"/>
-          <w:bdr w:val="single" w:sz="6" w:space="2" w:color="E1E1E8" w:frame="1"/>
-          <w:shd w:val="clear" w:color="auto" w:fill="FFFFFF"/>
-        </w:rPr>
-        <w:t>Servlet</w:t>
-      </w:r>
-      <w:r>
-        <w:rPr>
-          <w:rFonts w:ascii="Arial" w:hAnsi="Arial" w:cs="Arial"/>
-          <w:color w:val="000000"/>
-          <w:shd w:val="clear" w:color="auto" w:fill="FFFFFF"/>
-        </w:rPr>
-        <w:t>, the </w:t>
-      </w:r>
-      <w:r>
-        <w:rPr>
-          <w:rStyle w:val="HTML"/>
-          <w:rFonts w:ascii="Consolas" w:hAnsi="Consolas"/>
-          <w:color w:val="000099"/>
-          <w:bdr w:val="single" w:sz="6" w:space="2" w:color="E1E1E8" w:frame="1"/>
-          <w:shd w:val="clear" w:color="auto" w:fill="FFFFFF"/>
-        </w:rPr>
-        <w:t>DispatcherServlet</w:t>
-      </w:r>
-      <w:r>
-        <w:rPr>
-          <w:rFonts w:ascii="Arial" w:hAnsi="Arial" w:cs="Arial"/>
-          <w:color w:val="000000"/>
-          <w:shd w:val="clear" w:color="auto" w:fill="FFFFFF"/>
-        </w:rPr>
-        <w:t>, provides a shared algorithm for request processing, while actual work is performed by configurable delegate components. This model is flexible and supports diverse workflows.</w:t>
-      </w:r>
-    </w:p>
-    <w:p>
-      <w:pPr>
-        <w:rPr>
-          <w:rFonts w:ascii="KoPubWorld돋움체 Light" w:eastAsia="KoPubWorld돋움체 Light" w:hAnsi="KoPubWorld돋움체 Light" w:cs="KoPubWorld돋움체 Light"/>
-        </w:rPr>
-      </w:pPr>
-    </w:p>
-    <w:p>
-      <w:pPr>
-        <w:rPr>
-          <w:rFonts w:ascii="KoPubWorld돋움체 Light" w:eastAsia="KoPubWorld돋움체 Light" w:hAnsi="KoPubWorld돋움체 Light" w:cs="KoPubWorld돋움체 Light"/>
-        </w:rPr>
-      </w:pPr>
-    </w:p>
-    <w:p>
-      <w:pPr>
-        <w:rPr>
-          <w:rFonts w:ascii="KoPubWorld돋움체 Light" w:eastAsia="KoPubWorld돋움체 Light" w:hAnsi="KoPubWorld돋움체 Light" w:cs="KoPubWorld돋움체 Light"/>
-        </w:rPr>
-      </w:pPr>
-      <w:r>
-        <w:rPr>
-          <w:noProof/>
-        </w:rPr>
-        <w:lastRenderedPageBreak/>
-        <w:drawing>
-          <wp:inline distT="0" distB="0" distL="0" distR="0" wp14:anchorId="3D9FE77F" wp14:editId="2CB72410">
-            <wp:extent cx="5731510" cy="3193415"/>
-            <wp:effectExtent l="0" t="0" r="2540" b="6985"/>
-            <wp:docPr id="2" name="그림 2"/>
             <wp:cNvGraphicFramePr>
               <a:graphicFrameLocks xmlns:a="http://schemas.openxmlformats.org/drawingml/2006/main" noChangeAspect="1"/>
             </wp:cNvGraphicFramePr>
@@ -334,6 +90,250 @@
                   <pic:spPr>
                     <a:xfrm>
                       <a:off x="0" y="0"/>
+                      <a:ext cx="5731510" cy="3198495"/>
+                    </a:xfrm>
+                    <a:prstGeom prst="rect">
+                      <a:avLst/>
+                    </a:prstGeom>
+                  </pic:spPr>
+                </pic:pic>
+              </a:graphicData>
+            </a:graphic>
+          </wp:inline>
+        </w:drawing>
+      </w:r>
+    </w:p>
+    <w:p>
+      <w:pPr>
+        <w:rPr>
+          <w:rFonts w:ascii="KoPubWorld돋움체 Light" w:eastAsia="KoPubWorld돋움체 Light" w:hAnsi="KoPubWorld돋움체 Light" w:cs="KoPubWorld돋움체 Light"/>
+        </w:rPr>
+      </w:pPr>
+      <w:r>
+        <w:rPr>
+          <w:rFonts w:ascii="KoPubWorld돋움체 Light" w:eastAsia="KoPubWorld돋움체 Light" w:hAnsi="KoPubWorld돋움체 Light" w:cs="KoPubWorld돋움체 Light"/>
+        </w:rPr>
+        <w:t>Controller</w:t>
+      </w:r>
+      <w:r>
+        <w:rPr>
+          <w:rFonts w:ascii="KoPubWorld돋움체 Light" w:eastAsia="KoPubWorld돋움체 Light" w:hAnsi="KoPubWorld돋움체 Light" w:cs="KoPubWorld돋움체 Light" w:hint="eastAsia"/>
+        </w:rPr>
+        <w:t>는 우리가 가진 B</w:t>
+      </w:r>
+      <w:r>
+        <w:rPr>
+          <w:rFonts w:ascii="KoPubWorld돋움체 Light" w:eastAsia="KoPubWorld돋움체 Light" w:hAnsi="KoPubWorld돋움체 Light" w:cs="KoPubWorld돋움체 Light"/>
+        </w:rPr>
+        <w:t>usiness logic</w:t>
+      </w:r>
+      <w:r>
+        <w:rPr>
+          <w:rFonts w:ascii="KoPubWorld돋움체 Light" w:eastAsia="KoPubWorld돋움체 Light" w:hAnsi="KoPubWorld돋움체 Light" w:cs="KoPubWorld돋움체 Light" w:hint="eastAsia"/>
+        </w:rPr>
+        <w:t>을 담당한다.</w:t>
+      </w:r>
+    </w:p>
+    <w:p>
+      <w:pPr>
+        <w:rPr>
+          <w:rFonts w:ascii="KoPubWorld돋움체 Light" w:eastAsia="KoPubWorld돋움체 Light" w:hAnsi="KoPubWorld돋움체 Light" w:cs="KoPubWorld돋움체 Light"/>
+        </w:rPr>
+      </w:pPr>
+      <w:r>
+        <w:rPr>
+          <w:rFonts w:ascii="KoPubWorld돋움체 Light" w:eastAsia="KoPubWorld돋움체 Light" w:hAnsi="KoPubWorld돋움체 Light" w:cs="KoPubWorld돋움체 Light" w:hint="eastAsia"/>
+        </w:rPr>
+        <w:t>데이터를 전달 혹은 저장하고,</w:t>
+      </w:r>
+      <w:r>
+        <w:rPr>
+          <w:rFonts w:ascii="KoPubWorld돋움체 Light" w:eastAsia="KoPubWorld돋움체 Light" w:hAnsi="KoPubWorld돋움체 Light" w:cs="KoPubWorld돋움체 Light"/>
+        </w:rPr>
+        <w:t xml:space="preserve"> </w:t>
+      </w:r>
+      <w:r>
+        <w:rPr>
+          <w:rFonts w:ascii="KoPubWorld돋움체 Light" w:eastAsia="KoPubWorld돋움체 Light" w:hAnsi="KoPubWorld돋움체 Light" w:cs="KoPubWorld돋움체 Light" w:hint="eastAsia"/>
+        </w:rPr>
+        <w:t>리퀘스트를 핸들링하는 작업을 한다.</w:t>
+      </w:r>
+    </w:p>
+    <w:p>
+      <w:pPr>
+        <w:rPr>
+          <w:rFonts w:ascii="KoPubWorld돋움체 Light" w:eastAsia="KoPubWorld돋움체 Light" w:hAnsi="KoPubWorld돋움체 Light" w:cs="KoPubWorld돋움체 Light"/>
+        </w:rPr>
+      </w:pPr>
+      <w:r>
+        <w:rPr>
+          <w:rFonts w:ascii="KoPubWorld돋움체 Light" w:eastAsia="KoPubWorld돋움체 Light" w:hAnsi="KoPubWorld돋움체 Light" w:cs="KoPubWorld돋움체 Light" w:hint="eastAsia"/>
+        </w:rPr>
+        <w:t>F</w:t>
+      </w:r>
+      <w:r>
+        <w:rPr>
+          <w:rFonts w:ascii="KoPubWorld돋움체 Light" w:eastAsia="KoPubWorld돋움체 Light" w:hAnsi="KoPubWorld돋움체 Light" w:cs="KoPubWorld돋움체 Light"/>
+        </w:rPr>
+        <w:t>ront Controller</w:t>
+      </w:r>
+      <w:r>
+        <w:rPr>
+          <w:rFonts w:ascii="KoPubWorld돋움체 Light" w:eastAsia="KoPubWorld돋움체 Light" w:hAnsi="KoPubWorld돋움체 Light" w:cs="KoPubWorld돋움체 Light" w:hint="eastAsia"/>
+        </w:rPr>
+        <w:t>는 S</w:t>
+      </w:r>
+      <w:r>
+        <w:rPr>
+          <w:rFonts w:ascii="KoPubWorld돋움체 Light" w:eastAsia="KoPubWorld돋움체 Light" w:hAnsi="KoPubWorld돋움체 Light" w:cs="KoPubWorld돋움체 Light"/>
+        </w:rPr>
+        <w:t xml:space="preserve">pring </w:t>
+      </w:r>
+      <w:r>
+        <w:rPr>
+          <w:rFonts w:ascii="KoPubWorld돋움체 Light" w:eastAsia="KoPubWorld돋움체 Light" w:hAnsi="KoPubWorld돋움체 Light" w:cs="KoPubWorld돋움체 Light" w:hint="eastAsia"/>
+        </w:rPr>
+        <w:t>F</w:t>
+      </w:r>
+      <w:r>
+        <w:rPr>
+          <w:rFonts w:ascii="KoPubWorld돋움체 Light" w:eastAsia="KoPubWorld돋움체 Light" w:hAnsi="KoPubWorld돋움체 Light" w:cs="KoPubWorld돋움체 Light"/>
+        </w:rPr>
+        <w:t>ramework</w:t>
+      </w:r>
+      <w:r>
+        <w:rPr>
+          <w:rFonts w:ascii="KoPubWorld돋움체 Light" w:eastAsia="KoPubWorld돋움체 Light" w:hAnsi="KoPubWorld돋움체 Light" w:cs="KoPubWorld돋움체 Light" w:hint="eastAsia"/>
+        </w:rPr>
+        <w:t xml:space="preserve">에서 정의된 </w:t>
+      </w:r>
+      <w:r>
+        <w:rPr>
+          <w:rFonts w:ascii="KoPubWorld돋움체 Light" w:eastAsia="KoPubWorld돋움체 Light" w:hAnsi="KoPubWorld돋움체 Light" w:cs="KoPubWorld돋움체 Light"/>
+        </w:rPr>
+        <w:t>DispatcherServlet</w:t>
+      </w:r>
+      <w:r>
+        <w:rPr>
+          <w:rFonts w:ascii="KoPubWorld돋움체 Light" w:eastAsia="KoPubWorld돋움체 Light" w:hAnsi="KoPubWorld돋움체 Light" w:cs="KoPubWorld돋움체 Light" w:hint="eastAsia"/>
+        </w:rPr>
+        <w:t>을 이용하며,</w:t>
+      </w:r>
+      <w:r>
+        <w:rPr>
+          <w:rFonts w:ascii="KoPubWorld돋움체 Light" w:eastAsia="KoPubWorld돋움체 Light" w:hAnsi="KoPubWorld돋움체 Light" w:cs="KoPubWorld돋움체 Light"/>
+        </w:rPr>
+        <w:t xml:space="preserve"> </w:t>
+      </w:r>
+      <w:r>
+        <w:rPr>
+          <w:rFonts w:ascii="KoPubWorld돋움체 Light" w:eastAsia="KoPubWorld돋움체 Light" w:hAnsi="KoPubWorld돋움체 Light" w:cs="KoPubWorld돋움체 Light" w:hint="eastAsia"/>
+        </w:rPr>
+        <w:t>이에대한 레퍼런스 문서 언급은 아래와 같다.</w:t>
+      </w:r>
+    </w:p>
+    <w:p>
+      <w:pPr>
+        <w:rPr>
+          <w:rFonts w:ascii="Arial" w:hAnsi="Arial" w:cs="Arial"/>
+          <w:color w:val="000000"/>
+          <w:shd w:val="clear" w:color="auto" w:fill="FFFFFF"/>
+        </w:rPr>
+      </w:pPr>
+      <w:r>
+        <w:rPr>
+          <w:rFonts w:ascii="Arial" w:hAnsi="Arial" w:cs="Arial"/>
+          <w:color w:val="000000"/>
+          <w:shd w:val="clear" w:color="auto" w:fill="FFFFFF"/>
+        </w:rPr>
+        <w:t>Spring MVC, as many other web frameworks, is designed around the front controller pattern where a central </w:t>
+      </w:r>
+      <w:r>
+        <w:rPr>
+          <w:rStyle w:val="HTML"/>
+          <w:rFonts w:ascii="Consolas" w:hAnsi="Consolas"/>
+          <w:color w:val="000099"/>
+          <w:bdr w:val="single" w:sz="6" w:space="2" w:color="E1E1E8" w:frame="1"/>
+          <w:shd w:val="clear" w:color="auto" w:fill="FFFFFF"/>
+        </w:rPr>
+        <w:t>Servlet</w:t>
+      </w:r>
+      <w:r>
+        <w:rPr>
+          <w:rFonts w:ascii="Arial" w:hAnsi="Arial" w:cs="Arial"/>
+          <w:color w:val="000000"/>
+          <w:shd w:val="clear" w:color="auto" w:fill="FFFFFF"/>
+        </w:rPr>
+        <w:t>, the </w:t>
+      </w:r>
+      <w:r>
+        <w:rPr>
+          <w:rStyle w:val="HTML"/>
+          <w:rFonts w:ascii="Consolas" w:hAnsi="Consolas"/>
+          <w:color w:val="000099"/>
+          <w:bdr w:val="single" w:sz="6" w:space="2" w:color="E1E1E8" w:frame="1"/>
+          <w:shd w:val="clear" w:color="auto" w:fill="FFFFFF"/>
+        </w:rPr>
+        <w:t>DispatcherServlet</w:t>
+      </w:r>
+      <w:r>
+        <w:rPr>
+          <w:rFonts w:ascii="Arial" w:hAnsi="Arial" w:cs="Arial"/>
+          <w:color w:val="000000"/>
+          <w:shd w:val="clear" w:color="auto" w:fill="FFFFFF"/>
+        </w:rPr>
+        <w:t>, provides a shared algorithm for request processing, while actual work is performed by configurable delegate components. This model is flexible and supports diverse workflows.</w:t>
+      </w:r>
+    </w:p>
+    <w:p>
+      <w:pPr>
+        <w:rPr>
+          <w:rFonts w:ascii="KoPubWorld돋움체 Light" w:eastAsia="KoPubWorld돋움체 Light" w:hAnsi="KoPubWorld돋움체 Light" w:cs="KoPubWorld돋움체 Light"/>
+        </w:rPr>
+      </w:pPr>
+    </w:p>
+    <w:p>
+      <w:pPr>
+        <w:rPr>
+          <w:rFonts w:ascii="KoPubWorld돋움체 Light" w:eastAsia="KoPubWorld돋움체 Light" w:hAnsi="KoPubWorld돋움체 Light" w:cs="KoPubWorld돋움체 Light"/>
+        </w:rPr>
+      </w:pPr>
+    </w:p>
+    <w:p>
+      <w:pPr>
+        <w:rPr>
+          <w:rFonts w:ascii="KoPubWorld돋움체 Light" w:eastAsia="KoPubWorld돋움체 Light" w:hAnsi="KoPubWorld돋움체 Light" w:cs="KoPubWorld돋움체 Light"/>
+        </w:rPr>
+      </w:pPr>
+      <w:r>
+        <w:rPr>
+          <w:noProof/>
+        </w:rPr>
+        <w:lastRenderedPageBreak/>
+        <w:drawing>
+          <wp:inline distT="0" distB="0" distL="0" distR="0" wp14:anchorId="3D9FE77F" wp14:editId="2CB72410">
+            <wp:extent cx="5731510" cy="3193415"/>
+            <wp:effectExtent l="0" t="0" r="2540" b="6985"/>
+            <wp:docPr id="2" name="그림 2"/>
+            <wp:cNvGraphicFramePr>
+              <a:graphicFrameLocks xmlns:a="http://schemas.openxmlformats.org/drawingml/2006/main" noChangeAspect="1"/>
+            </wp:cNvGraphicFramePr>
+            <a:graphic xmlns:a="http://schemas.openxmlformats.org/drawingml/2006/main">
+              <a:graphicData uri="http://schemas.openxmlformats.org/drawingml/2006/picture">
+                <pic:pic xmlns:pic="http://schemas.openxmlformats.org/drawingml/2006/picture">
+                  <pic:nvPicPr>
+                    <pic:cNvPr id="1" name=""/>
+                    <pic:cNvPicPr/>
+                  </pic:nvPicPr>
+                  <pic:blipFill>
+                    <a:blip r:embed="rId7"/>
+                    <a:stretch>
+                      <a:fillRect/>
+                    </a:stretch>
+                  </pic:blipFill>
+                  <pic:spPr>
+                    <a:xfrm>
+                      <a:off x="0" y="0"/>
                       <a:ext cx="5731510" cy="3193415"/>
                     </a:xfrm>
                     <a:prstGeom prst="rect">
@@ -482,7 +482,7 @@
         </w:rPr>
         <w:t> uses Spring configuration to discover the delegate components it needs for request mapping, view resolution, exception handling, </w:t>
       </w:r>
-      <w:hyperlink r:id="rId7" w:anchor="mvc-servlet-special-bean-types" w:history="1">
+      <w:hyperlink r:id="rId8" w:anchor="mvc-servlet-special-bean-types" w:history="1">
         <w:r>
           <w:rPr>
             <w:rStyle w:val="a3"/>
@@ -516,282 +516,6 @@
             <wp:extent cx="5731510" cy="2469515"/>
             <wp:effectExtent l="0" t="0" r="2540" b="6985"/>
             <wp:docPr id="3" name="그림 3"/>
-            <wp:cNvGraphicFramePr>
-              <a:graphicFrameLocks xmlns:a="http://schemas.openxmlformats.org/drawingml/2006/main" noChangeAspect="1"/>
-            </wp:cNvGraphicFramePr>
-            <a:graphic xmlns:a="http://schemas.openxmlformats.org/drawingml/2006/main">
-              <a:graphicData uri="http://schemas.openxmlformats.org/drawingml/2006/picture">
-                <pic:pic xmlns:pic="http://schemas.openxmlformats.org/drawingml/2006/picture">
-                  <pic:nvPicPr>
-                    <pic:cNvPr id="1" name=""/>
-                    <pic:cNvPicPr/>
-                  </pic:nvPicPr>
-                  <pic:blipFill>
-                    <a:blip r:embed="rId8"/>
-                    <a:stretch>
-                      <a:fillRect/>
-                    </a:stretch>
-                  </pic:blipFill>
-                  <pic:spPr>
-                    <a:xfrm>
-                      <a:off x="0" y="0"/>
-                      <a:ext cx="5731510" cy="2469515"/>
-                    </a:xfrm>
-                    <a:prstGeom prst="rect">
-                      <a:avLst/>
-                    </a:prstGeom>
-                  </pic:spPr>
-                </pic:pic>
-              </a:graphicData>
-            </a:graphic>
-          </wp:inline>
-        </w:drawing>
-      </w:r>
-    </w:p>
-    <w:p>
-      <w:pPr>
-        <w:rPr>
-          <w:rFonts w:ascii="KoPubWorld돋움체 Light" w:eastAsia="KoPubWorld돋움체 Light" w:hAnsi="KoPubWorld돋움체 Light" w:cs="KoPubWorld돋움체 Light"/>
-        </w:rPr>
-      </w:pPr>
-      <w:r>
-        <w:rPr>
-          <w:rFonts w:ascii="KoPubWorld돋움체 Light" w:eastAsia="KoPubWorld돋움체 Light" w:hAnsi="KoPubWorld돋움체 Light" w:cs="KoPubWorld돋움체 Light"/>
-        </w:rPr>
-        <w:t>Web.xml</w:t>
-      </w:r>
-      <w:r>
-        <w:rPr>
-          <w:rFonts w:ascii="KoPubWorld돋움체 Light" w:eastAsia="KoPubWorld돋움체 Light" w:hAnsi="KoPubWorld돋움체 Light" w:cs="KoPubWorld돋움체 Light" w:hint="eastAsia"/>
-        </w:rPr>
-        <w:t xml:space="preserve">에서 등록된 </w:t>
-      </w:r>
-      <w:r>
-        <w:rPr>
-          <w:rFonts w:ascii="KoPubWorld돋움체 Light" w:eastAsia="KoPubWorld돋움체 Light" w:hAnsi="KoPubWorld돋움체 Light" w:cs="KoPubWorld돋움체 Light"/>
-        </w:rPr>
-        <w:t>servlet-name</w:t>
-      </w:r>
-      <w:r>
-        <w:rPr>
-          <w:rFonts w:ascii="KoPubWorld돋움체 Light" w:eastAsia="KoPubWorld돋움체 Light" w:hAnsi="KoPubWorld돋움체 Light" w:cs="KoPubWorld돋움체 Light" w:hint="eastAsia"/>
-        </w:rPr>
-        <w:t>과 m</w:t>
-      </w:r>
-      <w:r>
-        <w:rPr>
-          <w:rFonts w:ascii="KoPubWorld돋움체 Light" w:eastAsia="KoPubWorld돋움체 Light" w:hAnsi="KoPubWorld돋움체 Light" w:cs="KoPubWorld돋움체 Light"/>
-        </w:rPr>
-        <w:t>apping</w:t>
-      </w:r>
-      <w:r>
-        <w:rPr>
-          <w:rFonts w:ascii="KoPubWorld돋움체 Light" w:eastAsia="KoPubWorld돋움체 Light" w:hAnsi="KoPubWorld돋움체 Light" w:cs="KoPubWorld돋움체 Light" w:hint="eastAsia"/>
-        </w:rPr>
-        <w:t xml:space="preserve"> 당시에 사용되는 </w:t>
-      </w:r>
-      <w:r>
-        <w:rPr>
-          <w:rFonts w:ascii="KoPubWorld돋움체 Light" w:eastAsia="KoPubWorld돋움체 Light" w:hAnsi="KoPubWorld돋움체 Light" w:cs="KoPubWorld돋움체 Light"/>
-        </w:rPr>
-        <w:t>servlet-name</w:t>
-      </w:r>
-      <w:r>
-        <w:rPr>
-          <w:rFonts w:ascii="KoPubWorld돋움체 Light" w:eastAsia="KoPubWorld돋움체 Light" w:hAnsi="KoPubWorld돋움체 Light" w:cs="KoPubWorld돋움체 Light" w:hint="eastAsia"/>
-        </w:rPr>
-        <w:t>이 일치해야</w:t>
-      </w:r>
-      <w:r>
-        <w:rPr>
-          <w:rFonts w:ascii="KoPubWorld돋움체 Light" w:eastAsia="KoPubWorld돋움체 Light" w:hAnsi="KoPubWorld돋움체 Light" w:cs="KoPubWorld돋움체 Light"/>
-        </w:rPr>
-        <w:t xml:space="preserve"> Springframework</w:t>
-      </w:r>
-      <w:r>
-        <w:rPr>
-          <w:rFonts w:ascii="KoPubWorld돋움체 Light" w:eastAsia="KoPubWorld돋움체 Light" w:hAnsi="KoPubWorld돋움체 Light" w:cs="KoPubWorld돋움체 Light" w:hint="eastAsia"/>
-        </w:rPr>
-        <w:t xml:space="preserve">에서 제공하는 </w:t>
-      </w:r>
-      <w:r>
-        <w:rPr>
-          <w:rFonts w:ascii="KoPubWorld돋움체 Light" w:eastAsia="KoPubWorld돋움체 Light" w:hAnsi="KoPubWorld돋움체 Light" w:cs="KoPubWorld돋움체 Light"/>
-        </w:rPr>
-        <w:t>DespatcherServlet</w:t>
-      </w:r>
-      <w:r>
-        <w:rPr>
-          <w:rFonts w:ascii="KoPubWorld돋움체 Light" w:eastAsia="KoPubWorld돋움체 Light" w:hAnsi="KoPubWorld돋움체 Light" w:cs="KoPubWorld돋움체 Light" w:hint="eastAsia"/>
-        </w:rPr>
-        <w:t>을 이용할 수 있다.</w:t>
-      </w:r>
-    </w:p>
-    <w:p>
-      <w:pPr>
-        <w:rPr>
-          <w:rFonts w:ascii="KoPubWorld돋움체 Light" w:eastAsia="KoPubWorld돋움체 Light" w:hAnsi="KoPubWorld돋움체 Light" w:cs="KoPubWorld돋움체 Light"/>
-        </w:rPr>
-      </w:pPr>
-      <w:r>
-        <w:rPr>
-          <w:rFonts w:ascii="KoPubWorld돋움체 Light" w:eastAsia="KoPubWorld돋움체 Light" w:hAnsi="KoPubWorld돋움체 Light" w:cs="KoPubWorld돋움체 Light"/>
-        </w:rPr>
-        <w:lastRenderedPageBreak/>
-        <w:t>@Controller</w:t>
-      </w:r>
-      <w:r>
-        <w:rPr>
-          <w:rFonts w:ascii="KoPubWorld돋움체 Light" w:eastAsia="KoPubWorld돋움체 Light" w:hAnsi="KoPubWorld돋움체 Light" w:cs="KoPubWorld돋움체 Light" w:hint="eastAsia"/>
-        </w:rPr>
-        <w:t xml:space="preserve">는 </w:t>
-      </w:r>
-      <w:r>
-        <w:rPr>
-          <w:rFonts w:ascii="KoPubWorld돋움체 Light" w:eastAsia="KoPubWorld돋움체 Light" w:hAnsi="KoPubWorld돋움체 Light" w:cs="KoPubWorld돋움체 Light"/>
-        </w:rPr>
-        <w:t>@Componen</w:t>
-      </w:r>
-      <w:r>
-        <w:rPr>
-          <w:rFonts w:ascii="KoPubWorld돋움체 Light" w:eastAsia="KoPubWorld돋움체 Light" w:hAnsi="KoPubWorld돋움체 Light" w:cs="KoPubWorld돋움체 Light" w:hint="eastAsia"/>
-        </w:rPr>
-        <w:t>t를 상속한 클래스이다.</w:t>
-      </w:r>
-    </w:p>
-    <w:p>
-      <w:pPr>
-        <w:rPr>
-          <w:rFonts w:ascii="KoPubWorld돋움체 Light" w:eastAsia="KoPubWorld돋움체 Light" w:hAnsi="KoPubWorld돋움체 Light" w:cs="KoPubWorld돋움체 Light"/>
-        </w:rPr>
-      </w:pPr>
-    </w:p>
-    <w:p>
-      <w:pPr>
-        <w:rPr>
-          <w:rFonts w:ascii="KoPubWorld돋움체 Light" w:eastAsia="KoPubWorld돋움체 Light" w:hAnsi="KoPubWorld돋움체 Light" w:cs="KoPubWorld돋움체 Light"/>
-        </w:rPr>
-      </w:pPr>
-      <w:r>
-        <w:rPr>
-          <w:rFonts w:ascii="KoPubWorld돋움체 Light" w:eastAsia="KoPubWorld돋움체 Light" w:hAnsi="KoPubWorld돋움체 Light" w:cs="KoPubWorld돋움체 Light" w:hint="eastAsia"/>
-        </w:rPr>
-        <w:t>J</w:t>
-      </w:r>
-      <w:r>
-        <w:rPr>
-          <w:rFonts w:ascii="KoPubWorld돋움체 Light" w:eastAsia="KoPubWorld돋움체 Light" w:hAnsi="KoPubWorld돋움체 Light" w:cs="KoPubWorld돋움체 Light"/>
-        </w:rPr>
-        <w:t xml:space="preserve">SP </w:t>
-      </w:r>
-      <w:r>
-        <w:rPr>
-          <w:rFonts w:ascii="KoPubWorld돋움체 Light" w:eastAsia="KoPubWorld돋움체 Light" w:hAnsi="KoPubWorld돋움체 Light" w:cs="KoPubWorld돋움체 Light" w:hint="eastAsia"/>
-        </w:rPr>
-        <w:t>상에서 h</w:t>
-      </w:r>
-      <w:r>
-        <w:rPr>
-          <w:rFonts w:ascii="KoPubWorld돋움체 Light" w:eastAsia="KoPubWorld돋움체 Light" w:hAnsi="KoPubWorld돋움체 Light" w:cs="KoPubWorld돋움체 Light"/>
-        </w:rPr>
-        <w:t xml:space="preserve">tml </w:t>
-      </w:r>
-      <w:r>
-        <w:rPr>
-          <w:rFonts w:ascii="KoPubWorld돋움체 Light" w:eastAsia="KoPubWorld돋움체 Light" w:hAnsi="KoPubWorld돋움체 Light" w:cs="KoPubWorld돋움체 Light" w:hint="eastAsia"/>
-        </w:rPr>
-        <w:t>p</w:t>
-      </w:r>
-      <w:r>
-        <w:rPr>
-          <w:rFonts w:ascii="KoPubWorld돋움체 Light" w:eastAsia="KoPubWorld돋움체 Light" w:hAnsi="KoPubWorld돋움체 Light" w:cs="KoPubWorld돋움체 Light"/>
-        </w:rPr>
-        <w:t>ar</w:t>
-      </w:r>
-      <w:r>
-        <w:rPr>
-          <w:rFonts w:ascii="KoPubWorld돋움체 Light" w:eastAsia="KoPubWorld돋움체 Light" w:hAnsi="KoPubWorld돋움체 Light" w:cs="KoPubWorld돋움체 Light" w:hint="eastAsia"/>
-        </w:rPr>
-        <w:t>a</w:t>
-      </w:r>
-      <w:r>
-        <w:rPr>
-          <w:rFonts w:ascii="KoPubWorld돋움체 Light" w:eastAsia="KoPubWorld돋움체 Light" w:hAnsi="KoPubWorld돋움체 Light" w:cs="KoPubWorld돋움체 Light"/>
-        </w:rPr>
-        <w:t>m</w:t>
-      </w:r>
-      <w:r>
-        <w:rPr>
-          <w:rFonts w:ascii="KoPubWorld돋움체 Light" w:eastAsia="KoPubWorld돋움체 Light" w:hAnsi="KoPubWorld돋움체 Light" w:cs="KoPubWorld돋움체 Light" w:hint="eastAsia"/>
-        </w:rPr>
-        <w:t xml:space="preserve"> </w:t>
-      </w:r>
-      <w:r>
-        <w:rPr>
-          <w:rFonts w:ascii="KoPubWorld돋움체 Light" w:eastAsia="KoPubWorld돋움체 Light" w:hAnsi="KoPubWorld돋움체 Light" w:cs="KoPubWorld돋움체 Light"/>
-        </w:rPr>
-        <w:t>filed</w:t>
-      </w:r>
-      <w:r>
-        <w:rPr>
-          <w:rFonts w:ascii="KoPubWorld돋움체 Light" w:eastAsia="KoPubWorld돋움체 Light" w:hAnsi="KoPubWorld돋움체 Light" w:cs="KoPubWorld돋움체 Light" w:hint="eastAsia"/>
-        </w:rPr>
-        <w:t>에 저장되어 있는 것들을 불러오기 위해서는</w:t>
-      </w:r>
-    </w:p>
-    <w:p>
-      <w:pPr>
-        <w:rPr>
-          <w:rFonts w:ascii="KoPubWorld돋움체 Light" w:eastAsia="KoPubWorld돋움체 Light" w:hAnsi="KoPubWorld돋움체 Light" w:cs="KoPubWorld돋움체 Light"/>
-        </w:rPr>
-      </w:pPr>
-      <w:r>
-        <w:rPr>
-          <w:rFonts w:ascii="KoPubWorld돋움체 Light" w:eastAsia="KoPubWorld돋움체 Light" w:hAnsi="KoPubWorld돋움체 Light" w:cs="KoPubWorld돋움체 Light" w:hint="eastAsia"/>
-        </w:rPr>
-        <w:t>$</w:t>
-      </w:r>
-      <w:r>
-        <w:rPr>
-          <w:rFonts w:ascii="KoPubWorld돋움체 Light" w:eastAsia="KoPubWorld돋움체 Light" w:hAnsi="KoPubWorld돋움체 Light" w:cs="KoPubWorld돋움체 Light"/>
-        </w:rPr>
-        <w:t xml:space="preserve">{param.valueName} </w:t>
-      </w:r>
-      <w:r>
-        <w:rPr>
-          <w:rFonts w:ascii="KoPubWorld돋움체 Light" w:eastAsia="KoPubWorld돋움체 Light" w:hAnsi="KoPubWorld돋움체 Light" w:cs="KoPubWorld돋움체 Light" w:hint="eastAsia"/>
-        </w:rPr>
-        <w:t>으로 사용 가능하다.</w:t>
-      </w:r>
-    </w:p>
-    <w:p>
-      <w:pPr>
-        <w:rPr>
-          <w:rFonts w:ascii="KoPubWorld돋움체 Light" w:eastAsia="KoPubWorld돋움체 Light" w:hAnsi="KoPubWorld돋움체 Light" w:cs="KoPubWorld돋움체 Light"/>
-        </w:rPr>
-      </w:pPr>
-    </w:p>
-    <w:p>
-      <w:pPr>
-        <w:rPr>
-          <w:rFonts w:ascii="KoPubWorld돋움체 Light" w:eastAsia="KoPubWorld돋움체 Light" w:hAnsi="KoPubWorld돋움체 Light" w:cs="KoPubWorld돋움체 Light"/>
-        </w:rPr>
-      </w:pPr>
-      <w:r>
-        <w:rPr>
-          <w:rFonts w:ascii="KoPubWorld돋움체 Light" w:eastAsia="KoPubWorld돋움체 Light" w:hAnsi="KoPubWorld돋움체 Light" w:cs="KoPubWorld돋움체 Light" w:hint="eastAsia"/>
-        </w:rPr>
-        <w:t xml:space="preserve"> </w:t>
-      </w:r>
-      <w:r>
-        <w:rPr>
-          <w:noProof/>
-        </w:rPr>
-        <w:drawing>
-          <wp:inline distT="0" distB="0" distL="0" distR="0" wp14:anchorId="67766D48" wp14:editId="149F9A3F">
-            <wp:extent cx="5731510" cy="3202305"/>
-            <wp:effectExtent l="0" t="0" r="2540" b="0"/>
-            <wp:docPr id="4" name="그림 4"/>
             <wp:cNvGraphicFramePr>
               <a:graphicFrameLocks xmlns:a="http://schemas.openxmlformats.org/drawingml/2006/main" noChangeAspect="1"/>
             </wp:cNvGraphicFramePr>
@@ -811,7 +535,7 @@
                   <pic:spPr>
                     <a:xfrm>
                       <a:off x="0" y="0"/>
-                      <a:ext cx="5731510" cy="3202305"/>
+                      <a:ext cx="5731510" cy="2469515"/>
                     </a:xfrm>
                     <a:prstGeom prst="rect">
                       <a:avLst/>
@@ -832,88 +556,242 @@
       </w:pPr>
       <w:r>
         <w:rPr>
-          <w:rFonts w:ascii="KoPubWorld돋움체 Light" w:eastAsia="KoPubWorld돋움체 Light" w:hAnsi="KoPubWorld돋움체 Light" w:cs="KoPubWorld돋움체 Light" w:hint="eastAsia"/>
-        </w:rPr>
-        <w:t xml:space="preserve">스프링은 </w:t>
-      </w:r>
-      <w:r>
-        <w:rPr>
-          <w:rFonts w:ascii="KoPubWorld돋움체 Light" w:eastAsia="KoPubWorld돋움체 Light" w:hAnsi="KoPubWorld돋움체 Light" w:cs="KoPubWorld돋움체 Light"/>
-        </w:rPr>
-        <w:t xml:space="preserve">jsp </w:t>
-      </w:r>
-      <w:r>
-        <w:rPr>
-          <w:rFonts w:ascii="KoPubWorld돋움체 Light" w:eastAsia="KoPubWorld돋움체 Light" w:hAnsi="KoPubWorld돋움체 Light" w:cs="KoPubWorld돋움체 Light" w:hint="eastAsia"/>
-        </w:rPr>
-        <w:t xml:space="preserve">파일에서 </w:t>
-      </w:r>
-      <w:r>
-        <w:rPr>
-          <w:rFonts w:ascii="KoPubWorld돋움체 Light" w:eastAsia="KoPubWorld돋움체 Light" w:hAnsi="KoPubWorld돋움체 Light" w:cs="KoPubWorld돋움체 Light"/>
-        </w:rPr>
-        <w:t xml:space="preserve">Form </w:t>
-      </w:r>
-      <w:r>
-        <w:rPr>
-          <w:rFonts w:ascii="KoPubWorld돋움체 Light" w:eastAsia="KoPubWorld돋움체 Light" w:hAnsi="KoPubWorld돋움체 Light" w:cs="KoPubWorld돋움체 Light" w:hint="eastAsia"/>
-        </w:rPr>
-        <w:t xml:space="preserve">태그를 지원하며 이를 통해 쉽게 </w:t>
-      </w:r>
-      <w:r>
-        <w:rPr>
-          <w:rFonts w:ascii="KoPubWorld돋움체 Light" w:eastAsia="KoPubWorld돋움체 Light" w:hAnsi="KoPubWorld돋움체 Light" w:cs="KoPubWorld돋움체 Light"/>
-        </w:rPr>
-        <w:t>attribute</w:t>
-      </w:r>
-      <w:r>
-        <w:rPr>
-          <w:rFonts w:ascii="KoPubWorld돋움체 Light" w:eastAsia="KoPubWorld돋움체 Light" w:hAnsi="KoPubWorld돋움체 Light" w:cs="KoPubWorld돋움체 Light" w:hint="eastAsia"/>
-        </w:rPr>
-        <w:t>를 조작</w:t>
-      </w:r>
-      <w:r>
-        <w:rPr>
-          <w:rFonts w:ascii="KoPubWorld돋움체 Light" w:eastAsia="KoPubWorld돋움체 Light" w:hAnsi="KoPubWorld돋움체 Light" w:cs="KoPubWorld돋움체 Light"/>
+          <w:rFonts w:ascii="KoPubWorld돋움체 Light" w:eastAsia="KoPubWorld돋움체 Light" w:hAnsi="KoPubWorld돋움체 Light" w:cs="KoPubWorld돋움체 Light"/>
+        </w:rPr>
+        <w:t>Web.xml</w:t>
+      </w:r>
+      <w:r>
+        <w:rPr>
+          <w:rFonts w:ascii="KoPubWorld돋움체 Light" w:eastAsia="KoPubWorld돋움체 Light" w:hAnsi="KoPubWorld돋움체 Light" w:cs="KoPubWorld돋움체 Light" w:hint="eastAsia"/>
+        </w:rPr>
+        <w:t xml:space="preserve">에서 등록된 </w:t>
+      </w:r>
+      <w:r>
+        <w:rPr>
+          <w:rFonts w:ascii="KoPubWorld돋움체 Light" w:eastAsia="KoPubWorld돋움체 Light" w:hAnsi="KoPubWorld돋움체 Light" w:cs="KoPubWorld돋움체 Light"/>
+        </w:rPr>
+        <w:t>servlet-name</w:t>
+      </w:r>
+      <w:r>
+        <w:rPr>
+          <w:rFonts w:ascii="KoPubWorld돋움체 Light" w:eastAsia="KoPubWorld돋움체 Light" w:hAnsi="KoPubWorld돋움체 Light" w:cs="KoPubWorld돋움체 Light" w:hint="eastAsia"/>
+        </w:rPr>
+        <w:t>과 m</w:t>
+      </w:r>
+      <w:r>
+        <w:rPr>
+          <w:rFonts w:ascii="KoPubWorld돋움체 Light" w:eastAsia="KoPubWorld돋움체 Light" w:hAnsi="KoPubWorld돋움체 Light" w:cs="KoPubWorld돋움체 Light"/>
+        </w:rPr>
+        <w:t>apping</w:t>
+      </w:r>
+      <w:r>
+        <w:rPr>
+          <w:rFonts w:ascii="KoPubWorld돋움체 Light" w:eastAsia="KoPubWorld돋움체 Light" w:hAnsi="KoPubWorld돋움체 Light" w:cs="KoPubWorld돋움체 Light" w:hint="eastAsia"/>
+        </w:rPr>
+        <w:t xml:space="preserve"> 당시에 사용되는 </w:t>
+      </w:r>
+      <w:r>
+        <w:rPr>
+          <w:rFonts w:ascii="KoPubWorld돋움체 Light" w:eastAsia="KoPubWorld돋움체 Light" w:hAnsi="KoPubWorld돋움체 Light" w:cs="KoPubWorld돋움체 Light"/>
+        </w:rPr>
+        <w:t>servlet-name</w:t>
+      </w:r>
+      <w:r>
+        <w:rPr>
+          <w:rFonts w:ascii="KoPubWorld돋움체 Light" w:eastAsia="KoPubWorld돋움체 Light" w:hAnsi="KoPubWorld돋움체 Light" w:cs="KoPubWorld돋움체 Light" w:hint="eastAsia"/>
+        </w:rPr>
+        <w:t>이 일치해야</w:t>
+      </w:r>
+      <w:r>
+        <w:rPr>
+          <w:rFonts w:ascii="KoPubWorld돋움체 Light" w:eastAsia="KoPubWorld돋움체 Light" w:hAnsi="KoPubWorld돋움체 Light" w:cs="KoPubWorld돋움체 Light"/>
+        </w:rPr>
+        <w:t xml:space="preserve"> Springframework</w:t>
+      </w:r>
+      <w:r>
+        <w:rPr>
+          <w:rFonts w:ascii="KoPubWorld돋움체 Light" w:eastAsia="KoPubWorld돋움체 Light" w:hAnsi="KoPubWorld돋움체 Light" w:cs="KoPubWorld돋움체 Light" w:hint="eastAsia"/>
+        </w:rPr>
+        <w:t xml:space="preserve">에서 제공하는 </w:t>
+      </w:r>
+      <w:r>
+        <w:rPr>
+          <w:rFonts w:ascii="KoPubWorld돋움체 Light" w:eastAsia="KoPubWorld돋움체 Light" w:hAnsi="KoPubWorld돋움체 Light" w:cs="KoPubWorld돋움체 Light"/>
+        </w:rPr>
+        <w:t>DespatcherServlet</w:t>
+      </w:r>
+      <w:r>
+        <w:rPr>
+          <w:rFonts w:ascii="KoPubWorld돋움체 Light" w:eastAsia="KoPubWorld돋움체 Light" w:hAnsi="KoPubWorld돋움체 Light" w:cs="KoPubWorld돋움체 Light" w:hint="eastAsia"/>
+        </w:rPr>
+        <w:t>을 이용할 수 있다.</w:t>
+      </w:r>
+    </w:p>
+    <w:p>
+      <w:pPr>
+        <w:rPr>
+          <w:rFonts w:ascii="KoPubWorld돋움체 Light" w:eastAsia="KoPubWorld돋움체 Light" w:hAnsi="KoPubWorld돋움체 Light" w:cs="KoPubWorld돋움체 Light"/>
+        </w:rPr>
+      </w:pPr>
+      <w:r>
+        <w:rPr>
+          <w:rFonts w:ascii="KoPubWorld돋움체 Light" w:eastAsia="KoPubWorld돋움체 Light" w:hAnsi="KoPubWorld돋움체 Light" w:cs="KoPubWorld돋움체 Light"/>
+        </w:rPr>
+        <w:lastRenderedPageBreak/>
+        <w:t>@Controller</w:t>
+      </w:r>
+      <w:r>
+        <w:rPr>
+          <w:rFonts w:ascii="KoPubWorld돋움체 Light" w:eastAsia="KoPubWorld돋움체 Light" w:hAnsi="KoPubWorld돋움체 Light" w:cs="KoPubWorld돋움체 Light" w:hint="eastAsia"/>
+        </w:rPr>
+        <w:t xml:space="preserve">는 </w:t>
+      </w:r>
+      <w:r>
+        <w:rPr>
+          <w:rFonts w:ascii="KoPubWorld돋움체 Light" w:eastAsia="KoPubWorld돋움체 Light" w:hAnsi="KoPubWorld돋움체 Light" w:cs="KoPubWorld돋움체 Light"/>
+        </w:rPr>
+        <w:t>@Componen</w:t>
+      </w:r>
+      <w:r>
+        <w:rPr>
+          <w:rFonts w:ascii="KoPubWorld돋움체 Light" w:eastAsia="KoPubWorld돋움체 Light" w:hAnsi="KoPubWorld돋움체 Light" w:cs="KoPubWorld돋움체 Light" w:hint="eastAsia"/>
+        </w:rPr>
+        <w:t>t를 상속한 클래스이다.</w:t>
+      </w:r>
+    </w:p>
+    <w:p>
+      <w:pPr>
+        <w:rPr>
+          <w:rFonts w:ascii="KoPubWorld돋움체 Light" w:eastAsia="KoPubWorld돋움체 Light" w:hAnsi="KoPubWorld돋움체 Light" w:cs="KoPubWorld돋움체 Light"/>
+        </w:rPr>
+      </w:pPr>
+    </w:p>
+    <w:p>
+      <w:pPr>
+        <w:rPr>
+          <w:rFonts w:ascii="KoPubWorld돋움체 Light" w:eastAsia="KoPubWorld돋움체 Light" w:hAnsi="KoPubWorld돋움체 Light" w:cs="KoPubWorld돋움체 Light"/>
+        </w:rPr>
+      </w:pPr>
+      <w:r>
+        <w:rPr>
+          <w:rFonts w:ascii="KoPubWorld돋움체 Light" w:eastAsia="KoPubWorld돋움체 Light" w:hAnsi="KoPubWorld돋움체 Light" w:cs="KoPubWorld돋움체 Light" w:hint="eastAsia"/>
+        </w:rPr>
+        <w:t>J</w:t>
+      </w:r>
+      <w:r>
+        <w:rPr>
+          <w:rFonts w:ascii="KoPubWorld돋움체 Light" w:eastAsia="KoPubWorld돋움체 Light" w:hAnsi="KoPubWorld돋움체 Light" w:cs="KoPubWorld돋움체 Light"/>
+        </w:rPr>
+        <w:t xml:space="preserve">SP </w:t>
+      </w:r>
+      <w:r>
+        <w:rPr>
+          <w:rFonts w:ascii="KoPubWorld돋움체 Light" w:eastAsia="KoPubWorld돋움체 Light" w:hAnsi="KoPubWorld돋움체 Light" w:cs="KoPubWorld돋움체 Light" w:hint="eastAsia"/>
+        </w:rPr>
+        <w:t>상에서 h</w:t>
+      </w:r>
+      <w:r>
+        <w:rPr>
+          <w:rFonts w:ascii="KoPubWorld돋움체 Light" w:eastAsia="KoPubWorld돋움체 Light" w:hAnsi="KoPubWorld돋움체 Light" w:cs="KoPubWorld돋움체 Light"/>
+        </w:rPr>
+        <w:t xml:space="preserve">tml </w:t>
+      </w:r>
+      <w:r>
+        <w:rPr>
+          <w:rFonts w:ascii="KoPubWorld돋움체 Light" w:eastAsia="KoPubWorld돋움체 Light" w:hAnsi="KoPubWorld돋움체 Light" w:cs="KoPubWorld돋움체 Light" w:hint="eastAsia"/>
+        </w:rPr>
+        <w:t>p</w:t>
+      </w:r>
+      <w:r>
+        <w:rPr>
+          <w:rFonts w:ascii="KoPubWorld돋움체 Light" w:eastAsia="KoPubWorld돋움체 Light" w:hAnsi="KoPubWorld돋움체 Light" w:cs="KoPubWorld돋움체 Light"/>
+        </w:rPr>
+        <w:t>ar</w:t>
+      </w:r>
+      <w:r>
+        <w:rPr>
+          <w:rFonts w:ascii="KoPubWorld돋움체 Light" w:eastAsia="KoPubWorld돋움체 Light" w:hAnsi="KoPubWorld돋움체 Light" w:cs="KoPubWorld돋움체 Light" w:hint="eastAsia"/>
+        </w:rPr>
+        <w:t>a</w:t>
+      </w:r>
+      <w:r>
+        <w:rPr>
+          <w:rFonts w:ascii="KoPubWorld돋움체 Light" w:eastAsia="KoPubWorld돋움체 Light" w:hAnsi="KoPubWorld돋움체 Light" w:cs="KoPubWorld돋움체 Light"/>
+        </w:rPr>
+        <w:t>m</w:t>
+      </w:r>
+      <w:r>
+        <w:rPr>
+          <w:rFonts w:ascii="KoPubWorld돋움체 Light" w:eastAsia="KoPubWorld돋움체 Light" w:hAnsi="KoPubWorld돋움체 Light" w:cs="KoPubWorld돋움체 Light" w:hint="eastAsia"/>
         </w:rPr>
         <w:t xml:space="preserve"> </w:t>
       </w:r>
       <w:r>
         <w:rPr>
-          <w:rFonts w:ascii="KoPubWorld돋움체 Light" w:eastAsia="KoPubWorld돋움체 Light" w:hAnsi="KoPubWorld돋움체 Light" w:cs="KoPubWorld돋움체 Light" w:hint="eastAsia"/>
-        </w:rPr>
-        <w:t>가능하다.</w:t>
-      </w:r>
-    </w:p>
-    <w:p>
-      <w:pPr>
-        <w:rPr>
-          <w:rFonts w:ascii="KoPubWorld돋움체 Light" w:eastAsia="KoPubWorld돋움체 Light" w:hAnsi="KoPubWorld돋움체 Light" w:cs="KoPubWorld돋움체 Light" w:hint="eastAsia"/>
-        </w:rPr>
-      </w:pPr>
-      <w:r>
-        <w:rPr>
-          <w:rFonts w:ascii="KoPubWorld돋움체 Light" w:eastAsia="KoPubWorld돋움체 Light" w:hAnsi="KoPubWorld돋움체 Light" w:cs="KoPubWorld돋움체 Light" w:hint="eastAsia"/>
-        </w:rPr>
-        <w:t>아래 슬라이드에 코드는 그 사용 예제이다.</w:t>
-      </w:r>
-    </w:p>
-    <w:p>
-      <w:pPr>
-        <w:rPr>
-          <w:rFonts w:ascii="KoPubWorld돋움체 Light" w:eastAsia="KoPubWorld돋움체 Light" w:hAnsi="KoPubWorld돋움체 Light" w:cs="KoPubWorld돋움체 Light"/>
-        </w:rPr>
-      </w:pPr>
-      <w:r>
-        <w:rPr>
-          <w:rFonts w:ascii="KoPubWorld돋움체 Light" w:eastAsia="KoPubWorld돋움체 Light" w:hAnsi="KoPubWorld돋움체 Light" w:cs="KoPubWorld돋움체 Light"/>
-        </w:rPr>
-        <w:lastRenderedPageBreak/>
+          <w:rFonts w:ascii="KoPubWorld돋움체 Light" w:eastAsia="KoPubWorld돋움체 Light" w:hAnsi="KoPubWorld돋움체 Light" w:cs="KoPubWorld돋움체 Light"/>
+        </w:rPr>
+        <w:t>filed</w:t>
+      </w:r>
+      <w:r>
+        <w:rPr>
+          <w:rFonts w:ascii="KoPubWorld돋움체 Light" w:eastAsia="KoPubWorld돋움체 Light" w:hAnsi="KoPubWorld돋움체 Light" w:cs="KoPubWorld돋움체 Light" w:hint="eastAsia"/>
+        </w:rPr>
+        <w:t>에 저장되어 있는 것들을 불러오기 위해서는</w:t>
+      </w:r>
+    </w:p>
+    <w:p>
+      <w:pPr>
+        <w:rPr>
+          <w:rFonts w:ascii="KoPubWorld돋움체 Light" w:eastAsia="KoPubWorld돋움체 Light" w:hAnsi="KoPubWorld돋움체 Light" w:cs="KoPubWorld돋움체 Light"/>
+        </w:rPr>
+      </w:pPr>
+      <w:r>
+        <w:rPr>
+          <w:rFonts w:ascii="KoPubWorld돋움체 Light" w:eastAsia="KoPubWorld돋움체 Light" w:hAnsi="KoPubWorld돋움체 Light" w:cs="KoPubWorld돋움체 Light" w:hint="eastAsia"/>
+        </w:rPr>
+        <w:t>$</w:t>
+      </w:r>
+      <w:r>
+        <w:rPr>
+          <w:rFonts w:ascii="KoPubWorld돋움체 Light" w:eastAsia="KoPubWorld돋움체 Light" w:hAnsi="KoPubWorld돋움체 Light" w:cs="KoPubWorld돋움체 Light"/>
+        </w:rPr>
+        <w:t xml:space="preserve">{param.valueName} </w:t>
+      </w:r>
+      <w:r>
+        <w:rPr>
+          <w:rFonts w:ascii="KoPubWorld돋움체 Light" w:eastAsia="KoPubWorld돋움체 Light" w:hAnsi="KoPubWorld돋움체 Light" w:cs="KoPubWorld돋움체 Light" w:hint="eastAsia"/>
+        </w:rPr>
+        <w:t>으로 사용 가능하다.</w:t>
+      </w:r>
+    </w:p>
+    <w:p>
+      <w:pPr>
+        <w:rPr>
+          <w:rFonts w:ascii="KoPubWorld돋움체 Light" w:eastAsia="KoPubWorld돋움체 Light" w:hAnsi="KoPubWorld돋움체 Light" w:cs="KoPubWorld돋움체 Light"/>
+        </w:rPr>
+      </w:pPr>
+    </w:p>
+    <w:p>
+      <w:pPr>
+        <w:rPr>
+          <w:rFonts w:ascii="KoPubWorld돋움체 Light" w:eastAsia="KoPubWorld돋움체 Light" w:hAnsi="KoPubWorld돋움체 Light" w:cs="KoPubWorld돋움체 Light"/>
+        </w:rPr>
+      </w:pPr>
+      <w:r>
+        <w:rPr>
+          <w:rFonts w:ascii="KoPubWorld돋움체 Light" w:eastAsia="KoPubWorld돋움체 Light" w:hAnsi="KoPubWorld돋움체 Light" w:cs="KoPubWorld돋움체 Light" w:hint="eastAsia"/>
+        </w:rPr>
+        <w:t xml:space="preserve"> </w:t>
+      </w:r>
+      <w:r>
+        <w:rPr>
+          <w:noProof/>
+        </w:rPr>
         <w:drawing>
-          <wp:inline distT="0" distB="0" distL="0" distR="0" wp14:anchorId="1FB366B4" wp14:editId="1688F197">
-            <wp:extent cx="5731510" cy="3164205"/>
+          <wp:inline distT="0" distB="0" distL="0" distR="0" wp14:anchorId="67766D48" wp14:editId="149F9A3F">
+            <wp:extent cx="5731510" cy="3202305"/>
             <wp:effectExtent l="0" t="0" r="2540" b="0"/>
-            <wp:docPr id="5" name="그림 5"/>
+            <wp:docPr id="4" name="그림 4"/>
             <wp:cNvGraphicFramePr>
               <a:graphicFrameLocks xmlns:a="http://schemas.openxmlformats.org/drawingml/2006/main" noChangeAspect="1"/>
             </wp:cNvGraphicFramePr>
@@ -933,6 +811,129 @@
                   <pic:spPr>
                     <a:xfrm>
                       <a:off x="0" y="0"/>
+                      <a:ext cx="5731510" cy="3202305"/>
+                    </a:xfrm>
+                    <a:prstGeom prst="rect">
+                      <a:avLst/>
+                    </a:prstGeom>
+                  </pic:spPr>
+                </pic:pic>
+              </a:graphicData>
+            </a:graphic>
+          </wp:inline>
+        </w:drawing>
+      </w:r>
+    </w:p>
+    <w:p>
+      <w:pPr>
+        <w:rPr>
+          <w:rFonts w:ascii="KoPubWorld돋움체 Light" w:eastAsia="KoPubWorld돋움체 Light" w:hAnsi="KoPubWorld돋움체 Light" w:cs="KoPubWorld돋움체 Light"/>
+        </w:rPr>
+      </w:pPr>
+      <w:r>
+        <w:rPr>
+          <w:rFonts w:ascii="KoPubWorld돋움체 Light" w:eastAsia="KoPubWorld돋움체 Light" w:hAnsi="KoPubWorld돋움체 Light" w:cs="KoPubWorld돋움체 Light" w:hint="eastAsia"/>
+        </w:rPr>
+        <w:t xml:space="preserve">스프링은 </w:t>
+      </w:r>
+      <w:r>
+        <w:rPr>
+          <w:rFonts w:ascii="KoPubWorld돋움체 Light" w:eastAsia="KoPubWorld돋움체 Light" w:hAnsi="KoPubWorld돋움체 Light" w:cs="KoPubWorld돋움체 Light"/>
+        </w:rPr>
+        <w:t xml:space="preserve">jsp </w:t>
+      </w:r>
+      <w:r>
+        <w:rPr>
+          <w:rFonts w:ascii="KoPubWorld돋움체 Light" w:eastAsia="KoPubWorld돋움체 Light" w:hAnsi="KoPubWorld돋움체 Light" w:cs="KoPubWorld돋움체 Light" w:hint="eastAsia"/>
+        </w:rPr>
+        <w:t xml:space="preserve">파일에서 </w:t>
+      </w:r>
+      <w:r>
+        <w:rPr>
+          <w:rFonts w:ascii="KoPubWorld돋움체 Light" w:eastAsia="KoPubWorld돋움체 Light" w:hAnsi="KoPubWorld돋움체 Light" w:cs="KoPubWorld돋움체 Light"/>
+        </w:rPr>
+        <w:t xml:space="preserve">Form </w:t>
+      </w:r>
+      <w:r>
+        <w:rPr>
+          <w:rFonts w:ascii="KoPubWorld돋움체 Light" w:eastAsia="KoPubWorld돋움체 Light" w:hAnsi="KoPubWorld돋움체 Light" w:cs="KoPubWorld돋움체 Light" w:hint="eastAsia"/>
+        </w:rPr>
+        <w:t xml:space="preserve">태그를 지원하며 이를 통해 쉽게 </w:t>
+      </w:r>
+      <w:r>
+        <w:rPr>
+          <w:rFonts w:ascii="KoPubWorld돋움체 Light" w:eastAsia="KoPubWorld돋움체 Light" w:hAnsi="KoPubWorld돋움체 Light" w:cs="KoPubWorld돋움체 Light"/>
+        </w:rPr>
+        <w:t>attribute</w:t>
+      </w:r>
+      <w:r>
+        <w:rPr>
+          <w:rFonts w:ascii="KoPubWorld돋움체 Light" w:eastAsia="KoPubWorld돋움체 Light" w:hAnsi="KoPubWorld돋움체 Light" w:cs="KoPubWorld돋움체 Light" w:hint="eastAsia"/>
+        </w:rPr>
+        <w:t>를 조작</w:t>
+      </w:r>
+      <w:r>
+        <w:rPr>
+          <w:rFonts w:ascii="KoPubWorld돋움체 Light" w:eastAsia="KoPubWorld돋움체 Light" w:hAnsi="KoPubWorld돋움체 Light" w:cs="KoPubWorld돋움체 Light"/>
+        </w:rPr>
+        <w:t xml:space="preserve"> </w:t>
+      </w:r>
+      <w:r>
+        <w:rPr>
+          <w:rFonts w:ascii="KoPubWorld돋움체 Light" w:eastAsia="KoPubWorld돋움체 Light" w:hAnsi="KoPubWorld돋움체 Light" w:cs="KoPubWorld돋움체 Light" w:hint="eastAsia"/>
+        </w:rPr>
+        <w:t>가능하다.</w:t>
+      </w:r>
+    </w:p>
+    <w:p>
+      <w:pPr>
+        <w:rPr>
+          <w:rFonts w:ascii="KoPubWorld돋움체 Light" w:eastAsia="KoPubWorld돋움체 Light" w:hAnsi="KoPubWorld돋움체 Light" w:cs="KoPubWorld돋움체 Light"/>
+        </w:rPr>
+      </w:pPr>
+      <w:r>
+        <w:rPr>
+          <w:rFonts w:ascii="KoPubWorld돋움체 Light" w:eastAsia="KoPubWorld돋움체 Light" w:hAnsi="KoPubWorld돋움체 Light" w:cs="KoPubWorld돋움체 Light" w:hint="eastAsia"/>
+        </w:rPr>
+        <w:t>아래 슬라이드에 코드는 그 사용 예제이다.</w:t>
+      </w:r>
+    </w:p>
+    <w:p>
+      <w:pPr>
+        <w:rPr>
+          <w:rFonts w:ascii="KoPubWorld돋움체 Light" w:eastAsia="KoPubWorld돋움체 Light" w:hAnsi="KoPubWorld돋움체 Light" w:cs="KoPubWorld돋움체 Light"/>
+        </w:rPr>
+      </w:pPr>
+      <w:r>
+        <w:rPr>
+          <w:rFonts w:ascii="KoPubWorld돋움체 Light" w:eastAsia="KoPubWorld돋움체 Light" w:hAnsi="KoPubWorld돋움체 Light" w:cs="KoPubWorld돋움체 Light"/>
+          <w:noProof/>
+        </w:rPr>
+        <w:lastRenderedPageBreak/>
+        <w:drawing>
+          <wp:inline distT="0" distB="0" distL="0" distR="0" wp14:anchorId="1FB366B4" wp14:editId="1688F197">
+            <wp:extent cx="5731510" cy="3164205"/>
+            <wp:effectExtent l="0" t="0" r="2540" b="0"/>
+            <wp:docPr id="5" name="그림 5"/>
+            <wp:cNvGraphicFramePr>
+              <a:graphicFrameLocks xmlns:a="http://schemas.openxmlformats.org/drawingml/2006/main" noChangeAspect="1"/>
+            </wp:cNvGraphicFramePr>
+            <a:graphic xmlns:a="http://schemas.openxmlformats.org/drawingml/2006/main">
+              <a:graphicData uri="http://schemas.openxmlformats.org/drawingml/2006/picture">
+                <pic:pic xmlns:pic="http://schemas.openxmlformats.org/drawingml/2006/picture">
+                  <pic:nvPicPr>
+                    <pic:cNvPr id="1" name=""/>
+                    <pic:cNvPicPr/>
+                  </pic:nvPicPr>
+                  <pic:blipFill>
+                    <a:blip r:embed="rId11"/>
+                    <a:stretch>
+                      <a:fillRect/>
+                    </a:stretch>
+                  </pic:blipFill>
+                  <pic:spPr>
+                    <a:xfrm>
+                      <a:off x="0" y="0"/>
                       <a:ext cx="5731510" cy="3164205"/>
                     </a:xfrm>
                     <a:prstGeom prst="rect">
@@ -1398,15 +1399,9 @@
     <w:p>
       <w:pPr>
         <w:rPr>
-          <w:rFonts w:ascii="KoPubWorld돋움체 Light" w:eastAsia="KoPubWorld돋움체 Light" w:hAnsi="KoPubWorld돋움체 Light" w:cs="KoPubWorld돋움체 Light" w:hint="eastAsia"/>
-        </w:rPr>
-      </w:pPr>
-      <w:r>
-        <w:rPr>
-          <w:rFonts w:ascii="KoPubWorld돋움체 Light" w:eastAsia="KoPubWorld돋움체 Light" w:hAnsi="KoPubWorld돋움체 Light" w:cs="KoPubWorld돋움체 Light"/>
-        </w:rPr>
-        <w:t xml:space="preserve">spring </w:t>
-      </w:r>
+          <w:rFonts w:ascii="KoPubWorld돋움체 Light" w:eastAsia="KoPubWorld돋움체 Light" w:hAnsi="KoPubWorld돋움체 Light" w:cs="KoPubWorld돋움체 Light"/>
+        </w:rPr>
+      </w:pPr>
       <w:r>
         <w:rPr>
           <w:rFonts w:ascii="KoPubWorld돋움체 Light" w:eastAsia="KoPubWorld돋움체 Light" w:hAnsi="KoPubWorld돋움체 Light" w:cs="KoPubWorld돋움체 Light" w:hint="eastAsia"/>
@@ -1417,49 +1412,73 @@
         <w:rPr>
           <w:rFonts w:ascii="KoPubWorld돋움체 Light" w:eastAsia="KoPubWorld돋움체 Light" w:hAnsi="KoPubWorld돋움체 Light" w:cs="KoPubWorld돋움체 Light"/>
         </w:rPr>
-        <w:t xml:space="preserve">orm </w:t>
-      </w:r>
-      <w:r>
-        <w:rPr>
-          <w:rFonts w:ascii="KoPubWorld돋움체 Light" w:eastAsia="KoPubWorld돋움체 Light" w:hAnsi="KoPubWorld돋움체 Light" w:cs="KoPubWorld돋움체 Light" w:hint="eastAsia"/>
-        </w:rPr>
-        <w:t>t</w:t>
-      </w:r>
-      <w:r>
-        <w:rPr>
-          <w:rFonts w:ascii="KoPubWorld돋움체 Light" w:eastAsia="KoPubWorld돋움체 Light" w:hAnsi="KoPubWorld돋움체 Light" w:cs="KoPubWorld돋움체 Light"/>
-        </w:rPr>
-        <w:t>ag</w:t>
-      </w:r>
-      <w:r>
-        <w:rPr>
-          <w:rFonts w:ascii="KoPubWorld돋움체 Light" w:eastAsia="KoPubWorld돋움체 Light" w:hAnsi="KoPubWorld돋움체 Light" w:cs="KoPubWorld돋움체 Light" w:hint="eastAsia"/>
-        </w:rPr>
-        <w:t>의 m</w:t>
-      </w:r>
-      <w:r>
-        <w:rPr>
-          <w:rFonts w:ascii="KoPubWorld돋움체 Light" w:eastAsia="KoPubWorld돋움체 Light" w:hAnsi="KoPubWorld돋움체 Light" w:cs="KoPubWorld돋움체 Light"/>
-        </w:rPr>
-        <w:t xml:space="preserve">ethod </w:t>
-      </w:r>
-      <w:r>
-        <w:rPr>
-          <w:rFonts w:ascii="KoPubWorld돋움체 Light" w:eastAsia="KoPubWorld돋움체 Light" w:hAnsi="KoPubWorld돋움체 Light" w:cs="KoPubWorld돋움체 Light" w:hint="eastAsia"/>
-        </w:rPr>
-        <w:t xml:space="preserve">기본값은 </w:t>
-      </w:r>
-      <w:r>
-        <w:rPr>
-          <w:rFonts w:ascii="KoPubWorld돋움체 Light" w:eastAsia="KoPubWorld돋움체 Light" w:hAnsi="KoPubWorld돋움체 Light" w:cs="KoPubWorld돋움체 Light"/>
-        </w:rPr>
-        <w:t>POST</w:t>
-      </w:r>
-      <w:r>
-        <w:rPr>
-          <w:rFonts w:ascii="KoPubWorld돋움체 Light" w:eastAsia="KoPubWorld돋움체 Light" w:hAnsi="KoPubWorld돋움체 Light" w:cs="KoPubWorld돋움체 Light" w:hint="eastAsia"/>
-        </w:rPr>
-        <w:t>이다.</w:t>
+        <w:t>orm tag</w:t>
+      </w:r>
+      <w:r>
+        <w:rPr>
+          <w:rFonts w:ascii="KoPubWorld돋움체 Light" w:eastAsia="KoPubWorld돋움체 Light" w:hAnsi="KoPubWorld돋움체 Light" w:cs="KoPubWorld돋움체 Light" w:hint="eastAsia"/>
+        </w:rPr>
+        <w:t xml:space="preserve">의 </w:t>
+      </w:r>
+      <w:r>
+        <w:rPr>
+          <w:rFonts w:ascii="KoPubWorld돋움체 Light" w:eastAsia="KoPubWorld돋움체 Light" w:hAnsi="KoPubWorld돋움체 Light" w:cs="KoPubWorld돋움체 Light"/>
+        </w:rPr>
+        <w:t>path</w:t>
+      </w:r>
+      <w:r>
+        <w:rPr>
+          <w:rFonts w:ascii="KoPubWorld돋움체 Light" w:eastAsia="KoPubWorld돋움체 Light" w:hAnsi="KoPubWorld돋움체 Light" w:cs="KoPubWorld돋움체 Light" w:hint="eastAsia"/>
+        </w:rPr>
+        <w:t xml:space="preserve">는 우리가 선언한 </w:t>
+      </w:r>
+      <w:r>
+        <w:rPr>
+          <w:rFonts w:ascii="KoPubWorld돋움체 Light" w:eastAsia="KoPubWorld돋움체 Light" w:hAnsi="KoPubWorld돋움체 Light" w:cs="KoPubWorld돋움체 Light"/>
+        </w:rPr>
+        <w:t>getter</w:t>
+      </w:r>
+      <w:r>
+        <w:rPr>
+          <w:rFonts w:ascii="KoPubWorld돋움체 Light" w:eastAsia="KoPubWorld돋움체 Light" w:hAnsi="KoPubWorld돋움체 Light" w:cs="KoPubWorld돋움체 Light" w:hint="eastAsia"/>
+        </w:rPr>
+        <w:t xml:space="preserve">과 </w:t>
+      </w:r>
+      <w:r>
+        <w:rPr>
+          <w:rFonts w:ascii="KoPubWorld돋움체 Light" w:eastAsia="KoPubWorld돋움체 Light" w:hAnsi="KoPubWorld돋움체 Light" w:cs="KoPubWorld돋움체 Light"/>
+        </w:rPr>
+        <w:t>setter method</w:t>
+      </w:r>
+      <w:r>
+        <w:rPr>
+          <w:rFonts w:ascii="KoPubWorld돋움체 Light" w:eastAsia="KoPubWorld돋움체 Light" w:hAnsi="KoPubWorld돋움체 Light" w:cs="KoPubWorld돋움체 Light" w:hint="eastAsia"/>
+        </w:rPr>
+        <w:t>에 의해서 결정되며</w:t>
+      </w:r>
+      <w:r>
+        <w:rPr>
+          <w:rFonts w:ascii="KoPubWorld돋움체 Light" w:eastAsia="KoPubWorld돋움체 Light" w:hAnsi="KoPubWorld돋움체 Light" w:cs="KoPubWorld돋움체 Light"/>
+        </w:rPr>
+        <w:t xml:space="preserve"> getFirstName</w:t>
+      </w:r>
+      <w:r>
+        <w:rPr>
+          <w:rFonts w:ascii="KoPubWorld돋움체 Light" w:eastAsia="KoPubWorld돋움체 Light" w:hAnsi="KoPubWorld돋움체 Light" w:cs="KoPubWorld돋움체 Light" w:hint="eastAsia"/>
+        </w:rPr>
+        <w:t xml:space="preserve">을 선언 후 </w:t>
+      </w:r>
+      <w:r>
+        <w:rPr>
+          <w:rFonts w:ascii="KoPubWorld돋움체 Light" w:eastAsia="KoPubWorld돋움체 Light" w:hAnsi="KoPubWorld돋움체 Light" w:cs="KoPubWorld돋움체 Light"/>
+        </w:rPr>
+        <w:t>attribute</w:t>
+      </w:r>
+      <w:r>
+        <w:rPr>
+          <w:rFonts w:ascii="KoPubWorld돋움체 Light" w:eastAsia="KoPubWorld돋움체 Light" w:hAnsi="KoPubWorld돋움체 Light" w:cs="KoPubWorld돋움체 Light" w:hint="eastAsia"/>
+        </w:rPr>
+        <w:t>를 조작할 수 있다.</w:t>
       </w:r>
     </w:p>
     <w:p>
@@ -1502,6 +1521,15 @@
           <w:color w:val="A9B7C6"/>
           <w:kern w:val="0"/>
           <w:szCs w:val="20"/>
+        </w:rPr>
+        <w:t xml:space="preserve">First Name:  </w:t>
+      </w:r>
+      <w:r>
+        <w:rPr>
+          <w:rFonts w:ascii="Courier New" w:eastAsia="굴림체" w:hAnsi="Courier New" w:cs="Courier New"/>
+          <w:color w:val="A9B7C6"/>
+          <w:kern w:val="0"/>
+          <w:szCs w:val="20"/>
           <w:shd w:val="clear" w:color="auto" w:fill="232525"/>
         </w:rPr>
         <w:t>&lt;</w:t>
@@ -1528,7 +1556,7 @@
           <w:szCs w:val="20"/>
           <w:shd w:val="clear" w:color="auto" w:fill="232525"/>
         </w:rPr>
-        <w:t xml:space="preserve">:form </w:t>
+        <w:t xml:space="preserve">:input </w:t>
       </w:r>
       <w:r>
         <w:rPr>
@@ -1538,7 +1566,7 @@
           <w:szCs w:val="20"/>
           <w:shd w:val="clear" w:color="auto" w:fill="232525"/>
         </w:rPr>
-        <w:t>action</w:t>
+        <w:t>path</w:t>
       </w:r>
       <w:r>
         <w:rPr>
@@ -1548,7 +1576,7 @@
           <w:szCs w:val="20"/>
           <w:shd w:val="clear" w:color="auto" w:fill="232525"/>
         </w:rPr>
-        <w:t xml:space="preserve">="processForm" </w:t>
+        <w:t>="firstName"</w:t>
       </w:r>
       <w:r>
         <w:rPr>
@@ -1558,7 +1586,167 @@
           <w:szCs w:val="20"/>
           <w:shd w:val="clear" w:color="auto" w:fill="232525"/>
         </w:rPr>
-        <w:t>modelAttribute</w:t>
+        <w:t>/&gt;</w:t>
+      </w:r>
+    </w:p>
+    <w:p>
+      <w:pPr>
+        <w:rPr>
+          <w:rFonts w:ascii="KoPubWorld돋움체 Light" w:eastAsia="KoPubWorld돋움체 Light" w:hAnsi="KoPubWorld돋움체 Light" w:cs="KoPubWorld돋움체 Light"/>
+        </w:rPr>
+      </w:pPr>
+    </w:p>
+    <w:p>
+      <w:pPr>
+        <w:rPr>
+          <w:rFonts w:ascii="KoPubWorld돋움체 Light" w:eastAsia="KoPubWorld돋움체 Light" w:hAnsi="KoPubWorld돋움체 Light" w:cs="KoPubWorld돋움체 Light"/>
+        </w:rPr>
+      </w:pPr>
+    </w:p>
+    <w:p>
+      <w:pPr>
+        <w:rPr>
+          <w:rFonts w:ascii="KoPubWorld돋움체 Light" w:eastAsia="KoPubWorld돋움체 Light" w:hAnsi="KoPubWorld돋움체 Light" w:cs="KoPubWorld돋움체 Light"/>
+        </w:rPr>
+      </w:pPr>
+      <w:r>
+        <w:rPr>
+          <w:rFonts w:ascii="KoPubWorld돋움체 Light" w:eastAsia="KoPubWorld돋움체 Light" w:hAnsi="KoPubWorld돋움체 Light" w:cs="KoPubWorld돋움체 Light"/>
+        </w:rPr>
+        <w:t xml:space="preserve">spring </w:t>
+      </w:r>
+      <w:r>
+        <w:rPr>
+          <w:rFonts w:ascii="KoPubWorld돋움체 Light" w:eastAsia="KoPubWorld돋움체 Light" w:hAnsi="KoPubWorld돋움체 Light" w:cs="KoPubWorld돋움체 Light" w:hint="eastAsia"/>
+        </w:rPr>
+        <w:t>f</w:t>
+      </w:r>
+      <w:r>
+        <w:rPr>
+          <w:rFonts w:ascii="KoPubWorld돋움체 Light" w:eastAsia="KoPubWorld돋움체 Light" w:hAnsi="KoPubWorld돋움체 Light" w:cs="KoPubWorld돋움체 Light"/>
+        </w:rPr>
+        <w:t xml:space="preserve">orm </w:t>
+      </w:r>
+      <w:r>
+        <w:rPr>
+          <w:rFonts w:ascii="KoPubWorld돋움체 Light" w:eastAsia="KoPubWorld돋움체 Light" w:hAnsi="KoPubWorld돋움체 Light" w:cs="KoPubWorld돋움체 Light" w:hint="eastAsia"/>
+        </w:rPr>
+        <w:t>t</w:t>
+      </w:r>
+      <w:r>
+        <w:rPr>
+          <w:rFonts w:ascii="KoPubWorld돋움체 Light" w:eastAsia="KoPubWorld돋움체 Light" w:hAnsi="KoPubWorld돋움체 Light" w:cs="KoPubWorld돋움체 Light"/>
+        </w:rPr>
+        <w:t>ag</w:t>
+      </w:r>
+      <w:r>
+        <w:rPr>
+          <w:rFonts w:ascii="KoPubWorld돋움체 Light" w:eastAsia="KoPubWorld돋움체 Light" w:hAnsi="KoPubWorld돋움체 Light" w:cs="KoPubWorld돋움체 Light" w:hint="eastAsia"/>
+        </w:rPr>
+        <w:t>의 m</w:t>
+      </w:r>
+      <w:r>
+        <w:rPr>
+          <w:rFonts w:ascii="KoPubWorld돋움체 Light" w:eastAsia="KoPubWorld돋움체 Light" w:hAnsi="KoPubWorld돋움체 Light" w:cs="KoPubWorld돋움체 Light"/>
+        </w:rPr>
+        <w:t xml:space="preserve">ethod </w:t>
+      </w:r>
+      <w:r>
+        <w:rPr>
+          <w:rFonts w:ascii="KoPubWorld돋움체 Light" w:eastAsia="KoPubWorld돋움체 Light" w:hAnsi="KoPubWorld돋움체 Light" w:cs="KoPubWorld돋움체 Light" w:hint="eastAsia"/>
+        </w:rPr>
+        <w:t xml:space="preserve">기본값은 </w:t>
+      </w:r>
+      <w:r>
+        <w:rPr>
+          <w:rFonts w:ascii="KoPubWorld돋움체 Light" w:eastAsia="KoPubWorld돋움체 Light" w:hAnsi="KoPubWorld돋움체 Light" w:cs="KoPubWorld돋움체 Light"/>
+        </w:rPr>
+        <w:t>POST</w:t>
+      </w:r>
+      <w:r>
+        <w:rPr>
+          <w:rFonts w:ascii="KoPubWorld돋움체 Light" w:eastAsia="KoPubWorld돋움체 Light" w:hAnsi="KoPubWorld돋움체 Light" w:cs="KoPubWorld돋움체 Light" w:hint="eastAsia"/>
+        </w:rPr>
+        <w:t>이다.</w:t>
+      </w:r>
+    </w:p>
+    <w:p>
+      <w:pPr>
+        <w:widowControl/>
+        <w:shd w:val="clear" w:color="auto" w:fill="2B2B2B"/>
+        <w:tabs>
+          <w:tab w:val="left" w:pos="916"/>
+          <w:tab w:val="left" w:pos="1832"/>
+          <w:tab w:val="left" w:pos="2748"/>
+          <w:tab w:val="left" w:pos="3664"/>
+          <w:tab w:val="left" w:pos="4580"/>
+          <w:tab w:val="left" w:pos="5496"/>
+          <w:tab w:val="left" w:pos="6412"/>
+          <w:tab w:val="left" w:pos="7328"/>
+          <w:tab w:val="left" w:pos="8244"/>
+          <w:tab w:val="left" w:pos="9160"/>
+          <w:tab w:val="left" w:pos="10076"/>
+          <w:tab w:val="left" w:pos="10992"/>
+          <w:tab w:val="left" w:pos="11908"/>
+          <w:tab w:val="left" w:pos="12824"/>
+          <w:tab w:val="left" w:pos="13740"/>
+          <w:tab w:val="left" w:pos="14656"/>
+        </w:tabs>
+        <w:wordWrap/>
+        <w:autoSpaceDE/>
+        <w:autoSpaceDN/>
+        <w:spacing w:after="0" w:line="240" w:lineRule="auto"/>
+        <w:jc w:val="left"/>
+        <w:rPr>
+          <w:rFonts w:ascii="Courier New" w:eastAsia="굴림체" w:hAnsi="Courier New" w:cs="Courier New"/>
+          <w:color w:val="A9B7C6"/>
+          <w:kern w:val="0"/>
+          <w:szCs w:val="20"/>
+        </w:rPr>
+      </w:pPr>
+      <w:r>
+        <w:rPr>
+          <w:rFonts w:ascii="Courier New" w:eastAsia="굴림체" w:hAnsi="Courier New" w:cs="Courier New"/>
+          <w:color w:val="A9B7C6"/>
+          <w:kern w:val="0"/>
+          <w:szCs w:val="20"/>
+          <w:shd w:val="clear" w:color="auto" w:fill="232525"/>
+        </w:rPr>
+        <w:t>&lt;</w:t>
+      </w:r>
+      <w:r>
+        <w:rPr>
+          <w:rFonts w:ascii="Courier New" w:eastAsia="굴림체" w:hAnsi="Courier New" w:cs="Courier New"/>
+          <w:b/>
+          <w:bCs/>
+          <w:color w:val="9876AA"/>
+          <w:kern w:val="0"/>
+          <w:szCs w:val="20"/>
+          <w:shd w:val="clear" w:color="auto" w:fill="232525"/>
+        </w:rPr>
+        <w:t>form</w:t>
+      </w:r>
+      <w:r>
+        <w:rPr>
+          <w:rFonts w:ascii="Courier New" w:eastAsia="굴림체" w:hAnsi="Courier New" w:cs="Courier New"/>
+          <w:b/>
+          <w:bCs/>
+          <w:color w:val="CC7832"/>
+          <w:kern w:val="0"/>
+          <w:szCs w:val="20"/>
+          <w:shd w:val="clear" w:color="auto" w:fill="232525"/>
+        </w:rPr>
+        <w:t xml:space="preserve">:form </w:t>
+      </w:r>
+      <w:r>
+        <w:rPr>
+          <w:rFonts w:ascii="Courier New" w:eastAsia="굴림체" w:hAnsi="Courier New" w:cs="Courier New"/>
+          <w:color w:val="A9B7C6"/>
+          <w:kern w:val="0"/>
+          <w:szCs w:val="20"/>
+          <w:shd w:val="clear" w:color="auto" w:fill="232525"/>
+        </w:rPr>
+        <w:t>action</w:t>
       </w:r>
       <w:r>
         <w:rPr>
@@ -1568,7 +1756,7 @@
           <w:szCs w:val="20"/>
           <w:shd w:val="clear" w:color="auto" w:fill="232525"/>
         </w:rPr>
-        <w:t xml:space="preserve">="student" </w:t>
+        <w:t xml:space="preserve">="processForm" </w:t>
       </w:r>
       <w:r>
         <w:rPr>
@@ -1578,7 +1766,7 @@
           <w:szCs w:val="20"/>
           <w:shd w:val="clear" w:color="auto" w:fill="232525"/>
         </w:rPr>
-        <w:t>method</w:t>
+        <w:t>modelAttribute</w:t>
       </w:r>
       <w:r>
         <w:rPr>
@@ -1588,7 +1776,7 @@
           <w:szCs w:val="20"/>
           <w:shd w:val="clear" w:color="auto" w:fill="232525"/>
         </w:rPr>
-        <w:t>="GET"</w:t>
+        <w:t xml:space="preserve">="student" </w:t>
       </w:r>
       <w:r>
         <w:rPr>
@@ -1598,6 +1786,26 @@
           <w:szCs w:val="20"/>
           <w:shd w:val="clear" w:color="auto" w:fill="232525"/>
         </w:rPr>
+        <w:t>method</w:t>
+      </w:r>
+      <w:r>
+        <w:rPr>
+          <w:rFonts w:ascii="Courier New" w:eastAsia="굴림체" w:hAnsi="Courier New" w:cs="Courier New"/>
+          <w:color w:val="6A8759"/>
+          <w:kern w:val="0"/>
+          <w:szCs w:val="20"/>
+          <w:shd w:val="clear" w:color="auto" w:fill="232525"/>
+        </w:rPr>
+        <w:t>="GET"</w:t>
+      </w:r>
+      <w:r>
+        <w:rPr>
+          <w:rFonts w:ascii="Courier New" w:eastAsia="굴림체" w:hAnsi="Courier New" w:cs="Courier New"/>
+          <w:color w:val="A9B7C6"/>
+          <w:kern w:val="0"/>
+          <w:szCs w:val="20"/>
+          <w:shd w:val="clear" w:color="auto" w:fill="232525"/>
+        </w:rPr>
         <w:t>&gt;</w:t>
       </w:r>
     </w:p>
@@ -1614,179 +1822,2031 @@
           <w:rFonts w:ascii="KoPubWorld돋움체 Light" w:eastAsia="KoPubWorld돋움체 Light" w:hAnsi="KoPubWorld돋움체 Light" w:cs="KoPubWorld돋움체 Light"/>
         </w:rPr>
       </w:pPr>
-    </w:p>
-    <w:p>
-      <w:pPr>
-        <w:rPr>
-          <w:rFonts w:ascii="KoPubWorld돋움체 Light" w:eastAsia="KoPubWorld돋움체 Light" w:hAnsi="KoPubWorld돋움체 Light" w:cs="KoPubWorld돋움체 Light"/>
-        </w:rPr>
-      </w:pPr>
-    </w:p>
-    <w:p>
-      <w:pPr>
-        <w:rPr>
-          <w:rFonts w:ascii="KoPubWorld돋움체 Light" w:eastAsia="KoPubWorld돋움체 Light" w:hAnsi="KoPubWorld돋움체 Light" w:cs="KoPubWorld돋움체 Light"/>
-        </w:rPr>
-      </w:pPr>
-    </w:p>
-    <w:p>
-      <w:pPr>
-        <w:rPr>
-          <w:rFonts w:ascii="KoPubWorld돋움체 Light" w:eastAsia="KoPubWorld돋움체 Light" w:hAnsi="KoPubWorld돋움체 Light" w:cs="KoPubWorld돋움체 Light"/>
-        </w:rPr>
-      </w:pPr>
-    </w:p>
-    <w:p>
-      <w:pPr>
-        <w:rPr>
-          <w:rFonts w:ascii="KoPubWorld돋움체 Light" w:eastAsia="KoPubWorld돋움체 Light" w:hAnsi="KoPubWorld돋움체 Light" w:cs="KoPubWorld돋움체 Light"/>
-        </w:rPr>
-      </w:pPr>
-    </w:p>
-    <w:p>
-      <w:pPr>
-        <w:rPr>
-          <w:rFonts w:ascii="KoPubWorld돋움체 Light" w:eastAsia="KoPubWorld돋움체 Light" w:hAnsi="KoPubWorld돋움체 Light" w:cs="KoPubWorld돋움체 Light"/>
-        </w:rPr>
-      </w:pPr>
-    </w:p>
-    <w:p>
-      <w:pPr>
-        <w:rPr>
-          <w:rFonts w:ascii="KoPubWorld돋움체 Light" w:eastAsia="KoPubWorld돋움체 Light" w:hAnsi="KoPubWorld돋움체 Light" w:cs="KoPubWorld돋움체 Light"/>
-        </w:rPr>
-      </w:pPr>
-    </w:p>
-    <w:p>
-      <w:pPr>
-        <w:rPr>
-          <w:rFonts w:ascii="KoPubWorld돋움체 Light" w:eastAsia="KoPubWorld돋움체 Light" w:hAnsi="KoPubWorld돋움체 Light" w:cs="KoPubWorld돋움체 Light"/>
-        </w:rPr>
-      </w:pPr>
-    </w:p>
-    <w:p>
-      <w:pPr>
-        <w:rPr>
-          <w:rFonts w:ascii="KoPubWorld돋움체 Light" w:eastAsia="KoPubWorld돋움체 Light" w:hAnsi="KoPubWorld돋움체 Light" w:cs="KoPubWorld돋움체 Light"/>
-        </w:rPr>
-      </w:pPr>
-    </w:p>
-    <w:p>
-      <w:pPr>
-        <w:rPr>
-          <w:rFonts w:ascii="KoPubWorld돋움체 Light" w:eastAsia="KoPubWorld돋움체 Light" w:hAnsi="KoPubWorld돋움체 Light" w:cs="KoPubWorld돋움체 Light"/>
-        </w:rPr>
-      </w:pPr>
-    </w:p>
-    <w:p>
-      <w:pPr>
-        <w:rPr>
-          <w:rFonts w:ascii="KoPubWorld돋움체 Light" w:eastAsia="KoPubWorld돋움체 Light" w:hAnsi="KoPubWorld돋움체 Light" w:cs="KoPubWorld돋움체 Light"/>
-        </w:rPr>
-      </w:pPr>
-    </w:p>
-    <w:p>
-      <w:pPr>
-        <w:rPr>
-          <w:rFonts w:ascii="KoPubWorld돋움체 Light" w:eastAsia="KoPubWorld돋움체 Light" w:hAnsi="KoPubWorld돋움체 Light" w:cs="KoPubWorld돋움체 Light"/>
-        </w:rPr>
-      </w:pPr>
-    </w:p>
-    <w:p>
-      <w:pPr>
-        <w:rPr>
-          <w:rFonts w:ascii="KoPubWorld돋움체 Light" w:eastAsia="KoPubWorld돋움체 Light" w:hAnsi="KoPubWorld돋움체 Light" w:cs="KoPubWorld돋움체 Light"/>
-        </w:rPr>
-      </w:pPr>
-    </w:p>
-    <w:p>
-      <w:pPr>
-        <w:rPr>
-          <w:rFonts w:ascii="KoPubWorld돋움체 Light" w:eastAsia="KoPubWorld돋움체 Light" w:hAnsi="KoPubWorld돋움체 Light" w:cs="KoPubWorld돋움체 Light"/>
-        </w:rPr>
-      </w:pPr>
-    </w:p>
-    <w:p>
-      <w:pPr>
-        <w:rPr>
-          <w:rFonts w:ascii="KoPubWorld돋움체 Light" w:eastAsia="KoPubWorld돋움체 Light" w:hAnsi="KoPubWorld돋움체 Light" w:cs="KoPubWorld돋움체 Light"/>
-        </w:rPr>
-      </w:pPr>
-    </w:p>
-    <w:p>
-      <w:pPr>
-        <w:rPr>
-          <w:rFonts w:ascii="KoPubWorld돋움체 Light" w:eastAsia="KoPubWorld돋움체 Light" w:hAnsi="KoPubWorld돋움체 Light" w:cs="KoPubWorld돋움체 Light"/>
-        </w:rPr>
-      </w:pPr>
-    </w:p>
-    <w:p>
-      <w:pPr>
-        <w:rPr>
-          <w:rFonts w:ascii="KoPubWorld돋움체 Light" w:eastAsia="KoPubWorld돋움체 Light" w:hAnsi="KoPubWorld돋움체 Light" w:cs="KoPubWorld돋움체 Light"/>
-        </w:rPr>
-      </w:pPr>
-    </w:p>
-    <w:p>
-      <w:pPr>
-        <w:rPr>
-          <w:rFonts w:ascii="KoPubWorld돋움체 Light" w:eastAsia="KoPubWorld돋움체 Light" w:hAnsi="KoPubWorld돋움체 Light" w:cs="KoPubWorld돋움체 Light"/>
-        </w:rPr>
-      </w:pPr>
-    </w:p>
-    <w:p>
-      <w:pPr>
-        <w:rPr>
-          <w:rFonts w:ascii="KoPubWorld돋움체 Light" w:eastAsia="KoPubWorld돋움체 Light" w:hAnsi="KoPubWorld돋움체 Light" w:cs="KoPubWorld돋움체 Light"/>
-        </w:rPr>
-      </w:pPr>
-    </w:p>
-    <w:p>
-      <w:pPr>
-        <w:rPr>
-          <w:rFonts w:ascii="KoPubWorld돋움체 Light" w:eastAsia="KoPubWorld돋움체 Light" w:hAnsi="KoPubWorld돋움체 Light" w:cs="KoPubWorld돋움체 Light"/>
-        </w:rPr>
-      </w:pPr>
-    </w:p>
-    <w:p>
-      <w:pPr>
-        <w:rPr>
-          <w:rFonts w:ascii="KoPubWorld돋움체 Light" w:eastAsia="KoPubWorld돋움체 Light" w:hAnsi="KoPubWorld돋움체 Light" w:cs="KoPubWorld돋움체 Light"/>
-        </w:rPr>
-      </w:pPr>
-    </w:p>
-    <w:p>
-      <w:pPr>
-        <w:rPr>
-          <w:rFonts w:ascii="KoPubWorld돋움체 Light" w:eastAsia="KoPubWorld돋움체 Light" w:hAnsi="KoPubWorld돋움체 Light" w:cs="KoPubWorld돋움체 Light"/>
-        </w:rPr>
-      </w:pPr>
-    </w:p>
-    <w:p>
-      <w:pPr>
-        <w:rPr>
-          <w:rFonts w:ascii="KoPubWorld돋움체 Light" w:eastAsia="KoPubWorld돋움체 Light" w:hAnsi="KoPubWorld돋움체 Light" w:cs="KoPubWorld돋움체 Light"/>
-        </w:rPr>
-      </w:pPr>
-    </w:p>
-    <w:p>
-      <w:pPr>
-        <w:rPr>
-          <w:rFonts w:ascii="KoPubWorld돋움체 Light" w:eastAsia="KoPubWorld돋움체 Light" w:hAnsi="KoPubWorld돋움체 Light" w:cs="KoPubWorld돋움체 Light"/>
-        </w:rPr>
-      </w:pPr>
-    </w:p>
-    <w:p>
-      <w:pPr>
-        <w:rPr>
-          <w:rFonts w:ascii="KoPubWorld돋움체 Light" w:eastAsia="KoPubWorld돋움체 Light" w:hAnsi="KoPubWorld돋움체 Light" w:cs="KoPubWorld돋움체 Light"/>
-        </w:rPr>
-      </w:pPr>
-    </w:p>
-    <w:p>
-      <w:pPr>
-        <w:rPr>
-          <w:rFonts w:ascii="KoPubWorld돋움체 Light" w:eastAsia="KoPubWorld돋움체 Light" w:hAnsi="KoPubWorld돋움체 Light" w:cs="KoPubWorld돋움체 Light" w:hint="eastAsia"/>
+      <w:r>
+        <w:rPr>
+          <w:rFonts w:ascii="KoPubWorld돋움체 Light" w:eastAsia="KoPubWorld돋움체 Light" w:hAnsi="KoPubWorld돋움체 Light" w:cs="KoPubWorld돋움체 Light" w:hint="eastAsia"/>
+        </w:rPr>
+        <w:t>a</w:t>
+      </w:r>
+      <w:r>
+        <w:rPr>
+          <w:rFonts w:ascii="KoPubWorld돋움체 Light" w:eastAsia="KoPubWorld돋움체 Light" w:hAnsi="KoPubWorld돋움체 Light" w:cs="KoPubWorld돋움체 Light"/>
+        </w:rPr>
+        <w:t>ddAttribute</w:t>
+      </w:r>
+      <w:r>
+        <w:rPr>
+          <w:rFonts w:ascii="KoPubWorld돋움체 Light" w:eastAsia="KoPubWorld돋움체 Light" w:hAnsi="KoPubWorld돋움체 Light" w:cs="KoPubWorld돋움체 Light" w:hint="eastAsia"/>
+        </w:rPr>
+        <w:t>의 사용법 알아두기</w:t>
+      </w:r>
+    </w:p>
+    <w:p>
+      <w:pPr>
+        <w:rPr>
+          <w:rFonts w:ascii="KoPubWorld돋움체 Light" w:eastAsia="KoPubWorld돋움체 Light" w:hAnsi="KoPubWorld돋움체 Light" w:cs="KoPubWorld돋움체 Light"/>
+        </w:rPr>
+      </w:pPr>
+    </w:p>
+    <w:p>
+      <w:pPr>
+        <w:rPr>
+          <w:rFonts w:ascii="KoPubWorld돋움체 Light" w:eastAsia="KoPubWorld돋움체 Light" w:hAnsi="KoPubWorld돋움체 Light" w:cs="KoPubWorld돋움체 Light"/>
+        </w:rPr>
+      </w:pPr>
+    </w:p>
+    <w:p>
+      <w:pPr>
+        <w:rPr>
+          <w:rFonts w:ascii="KoPubWorld돋움체 Light" w:eastAsia="KoPubWorld돋움체 Light" w:hAnsi="KoPubWorld돋움체 Light" w:cs="KoPubWorld돋움체 Light"/>
+        </w:rPr>
+      </w:pPr>
+    </w:p>
+    <w:p>
+      <w:pPr>
+        <w:rPr>
+          <w:rFonts w:ascii="KoPubWorld돋움체 Light" w:eastAsia="KoPubWorld돋움체 Light" w:hAnsi="KoPubWorld돋움체 Light" w:cs="KoPubWorld돋움체 Light"/>
+        </w:rPr>
+      </w:pPr>
+      <w:r>
+        <w:rPr>
+          <w:rFonts w:ascii="KoPubWorld돋움체 Light" w:eastAsia="KoPubWorld돋움체 Light" w:hAnsi="KoPubWorld돋움체 Light" w:cs="KoPubWorld돋움체 Light" w:hint="eastAsia"/>
+        </w:rPr>
+        <w:t>J</w:t>
+      </w:r>
+      <w:r>
+        <w:rPr>
+          <w:rFonts w:ascii="KoPubWorld돋움체 Light" w:eastAsia="KoPubWorld돋움체 Light" w:hAnsi="KoPubWorld돋움체 Light" w:cs="KoPubWorld돋움체 Light"/>
+        </w:rPr>
+        <w:t>ava Spring Form Validation</w:t>
+      </w:r>
+    </w:p>
+    <w:p>
+      <w:pPr>
+        <w:rPr>
+          <w:rFonts w:ascii="KoPubWorld돋움체 Light" w:eastAsia="KoPubWorld돋움체 Light" w:hAnsi="KoPubWorld돋움체 Light" w:cs="KoPubWorld돋움체 Light"/>
+        </w:rPr>
+      </w:pPr>
+      <w:r>
+        <w:rPr>
+          <w:rFonts w:ascii="KoPubWorld돋움체 Light" w:eastAsia="KoPubWorld돋움체 Light" w:hAnsi="KoPubWorld돋움체 Light" w:cs="KoPubWorld돋움체 Light" w:hint="eastAsia"/>
+        </w:rPr>
+        <w:t>b</w:t>
+      </w:r>
+      <w:r>
+        <w:rPr>
+          <w:rFonts w:ascii="KoPubWorld돋움체 Light" w:eastAsia="KoPubWorld돋움체 Light" w:hAnsi="KoPubWorld돋움체 Light" w:cs="KoPubWorld돋움체 Light"/>
+        </w:rPr>
+        <w:t>eanvalidiation.org</w:t>
+      </w:r>
+    </w:p>
+    <w:p>
+      <w:pPr>
+        <w:rPr>
+          <w:rFonts w:ascii="KoPubWorld돋움체 Light" w:eastAsia="KoPubWorld돋움체 Light" w:hAnsi="KoPubWorld돋움체 Light" w:cs="KoPubWorld돋움체 Light"/>
+        </w:rPr>
+      </w:pPr>
+      <w:r>
+        <w:rPr>
+          <w:noProof/>
+        </w:rPr>
+        <w:drawing>
+          <wp:inline distT="0" distB="0" distL="0" distR="0" wp14:anchorId="7F7810F6" wp14:editId="3C2FA374">
+            <wp:extent cx="4676775" cy="2762250"/>
+            <wp:effectExtent l="0" t="0" r="9525" b="0"/>
+            <wp:docPr id="6" name="그림 6"/>
+            <wp:cNvGraphicFramePr>
+              <a:graphicFrameLocks xmlns:a="http://schemas.openxmlformats.org/drawingml/2006/main" noChangeAspect="1"/>
+            </wp:cNvGraphicFramePr>
+            <a:graphic xmlns:a="http://schemas.openxmlformats.org/drawingml/2006/main">
+              <a:graphicData uri="http://schemas.openxmlformats.org/drawingml/2006/picture">
+                <pic:pic xmlns:pic="http://schemas.openxmlformats.org/drawingml/2006/picture">
+                  <pic:nvPicPr>
+                    <pic:cNvPr id="1" name=""/>
+                    <pic:cNvPicPr/>
+                  </pic:nvPicPr>
+                  <pic:blipFill>
+                    <a:blip r:embed="rId12"/>
+                    <a:stretch>
+                      <a:fillRect/>
+                    </a:stretch>
+                  </pic:blipFill>
+                  <pic:spPr>
+                    <a:xfrm>
+                      <a:off x="0" y="0"/>
+                      <a:ext cx="4676775" cy="2762250"/>
+                    </a:xfrm>
+                    <a:prstGeom prst="rect">
+                      <a:avLst/>
+                    </a:prstGeom>
+                  </pic:spPr>
+                </pic:pic>
+              </a:graphicData>
+            </a:graphic>
+          </wp:inline>
+        </w:drawing>
+      </w:r>
+    </w:p>
+    <w:p>
+      <w:pPr>
+        <w:rPr>
+          <w:rFonts w:ascii="KoPubWorld돋움체 Light" w:eastAsia="KoPubWorld돋움체 Light" w:hAnsi="KoPubWorld돋움체 Light" w:cs="KoPubWorld돋움체 Light"/>
+        </w:rPr>
+      </w:pPr>
+    </w:p>
+    <w:p>
+      <w:pPr>
+        <w:rPr>
+          <w:rFonts w:ascii="KoPubWorld돋움체 Light" w:eastAsia="KoPubWorld돋움체 Light" w:hAnsi="KoPubWorld돋움체 Light" w:cs="KoPubWorld돋움체 Light"/>
+        </w:rPr>
+      </w:pPr>
+      <w:r>
+        <w:rPr>
+          <w:rFonts w:ascii="KoPubWorld돋움체 Light" w:eastAsia="KoPubWorld돋움체 Light" w:hAnsi="KoPubWorld돋움체 Light" w:cs="KoPubWorld돋움체 Light" w:hint="eastAsia"/>
+        </w:rPr>
+        <w:t>@</w:t>
+      </w:r>
+      <w:r>
+        <w:rPr>
+          <w:rFonts w:ascii="KoPubWorld돋움체 Light" w:eastAsia="KoPubWorld돋움체 Light" w:hAnsi="KoPubWorld돋움체 Light" w:cs="KoPubWorld돋움체 Light"/>
+        </w:rPr>
+        <w:t>Valid: Perform validiation rules on Some Paramerter</w:t>
+      </w:r>
+    </w:p>
+    <w:p>
+      <w:pPr>
+        <w:rPr>
+          <w:rFonts w:ascii="KoPubWorld돋움체 Light" w:eastAsia="KoPubWorld돋움체 Light" w:hAnsi="KoPubWorld돋움체 Light" w:cs="KoPubWorld돋움체 Light"/>
+        </w:rPr>
+      </w:pPr>
+      <w:r>
+        <w:rPr>
+          <w:rFonts w:ascii="KoPubWorld돋움체 Light" w:eastAsia="KoPubWorld돋움체 Light" w:hAnsi="KoPubWorld돋움체 Light" w:cs="KoPubWorld돋움체 Light" w:hint="eastAsia"/>
+        </w:rPr>
+        <w:t>S</w:t>
+      </w:r>
+      <w:r>
+        <w:rPr>
+          <w:rFonts w:ascii="KoPubWorld돋움체 Light" w:eastAsia="KoPubWorld돋움체 Light" w:hAnsi="KoPubWorld돋움체 Light" w:cs="KoPubWorld돋움체 Light"/>
+        </w:rPr>
+        <w:t>pring</w:t>
+      </w:r>
+      <w:r>
+        <w:rPr>
+          <w:rFonts w:ascii="KoPubWorld돋움체 Light" w:eastAsia="KoPubWorld돋움체 Light" w:hAnsi="KoPubWorld돋움체 Light" w:cs="KoPubWorld돋움체 Light" w:hint="eastAsia"/>
+        </w:rPr>
+        <w:t>은 b</w:t>
+      </w:r>
+      <w:r>
+        <w:rPr>
+          <w:rFonts w:ascii="KoPubWorld돋움체 Light" w:eastAsia="KoPubWorld돋움체 Light" w:hAnsi="KoPubWorld돋움체 Light" w:cs="KoPubWorld돋움체 Light"/>
+        </w:rPr>
+        <w:t>ackground</w:t>
+      </w:r>
+      <w:r>
+        <w:rPr>
+          <w:rFonts w:ascii="KoPubWorld돋움체 Light" w:eastAsia="KoPubWorld돋움체 Light" w:hAnsi="KoPubWorld돋움체 Light" w:cs="KoPubWorld돋움체 Light" w:hint="eastAsia"/>
+        </w:rPr>
+        <w:t xml:space="preserve">에서 </w:t>
+      </w:r>
+      <w:r>
+        <w:rPr>
+          <w:rFonts w:ascii="KoPubWorld돋움체 Light" w:eastAsia="KoPubWorld돋움체 Light" w:hAnsi="KoPubWorld돋움체 Light" w:cs="KoPubWorld돋움체 Light"/>
+        </w:rPr>
+        <w:t>BindingResult</w:t>
+      </w:r>
+      <w:r>
+        <w:rPr>
+          <w:rFonts w:ascii="KoPubWorld돋움체 Light" w:eastAsia="KoPubWorld돋움체 Light" w:hAnsi="KoPubWorld돋움체 Light" w:cs="KoPubWorld돋움체 Light" w:hint="eastAsia"/>
+        </w:rPr>
+        <w:t>에 V</w:t>
+      </w:r>
+      <w:r>
+        <w:rPr>
+          <w:rFonts w:ascii="KoPubWorld돋움체 Light" w:eastAsia="KoPubWorld돋움체 Light" w:hAnsi="KoPubWorld돋움체 Light" w:cs="KoPubWorld돋움체 Light"/>
+        </w:rPr>
+        <w:t>alidiation</w:t>
+      </w:r>
+      <w:r>
+        <w:rPr>
+          <w:rFonts w:ascii="KoPubWorld돋움체 Light" w:eastAsia="KoPubWorld돋움체 Light" w:hAnsi="KoPubWorld돋움체 Light" w:cs="KoPubWorld돋움체 Light" w:hint="eastAsia"/>
+        </w:rPr>
+        <w:t>에 대한 결과를 받는다</w:t>
+      </w:r>
+    </w:p>
+    <w:p>
+      <w:pPr>
+        <w:rPr>
+          <w:rFonts w:ascii="KoPubWorld돋움체 Light" w:eastAsia="KoPubWorld돋움체 Light" w:hAnsi="KoPubWorld돋움체 Light" w:cs="KoPubWorld돋움체 Light"/>
+        </w:rPr>
+      </w:pPr>
+    </w:p>
+    <w:p>
+      <w:pPr>
+        <w:rPr>
+          <w:rFonts w:ascii="KoPubWorld돋움체 Light" w:eastAsia="KoPubWorld돋움체 Light" w:hAnsi="KoPubWorld돋움체 Light" w:cs="KoPubWorld돋움체 Light"/>
+        </w:rPr>
+      </w:pPr>
+      <w:r>
+        <w:rPr>
+          <w:rFonts w:ascii="Segoe UI" w:hAnsi="Segoe UI" w:cs="Segoe UI"/>
+          <w:color w:val="29303B"/>
+          <w:sz w:val="54"/>
+          <w:szCs w:val="54"/>
+          <w:shd w:val="clear" w:color="auto" w:fill="FFFFFF"/>
+        </w:rPr>
+        <w:t>Special Note about BindingResult Parameter Order</w:t>
+      </w:r>
+    </w:p>
+    <w:p>
+      <w:pPr>
+        <w:rPr>
+          <w:rFonts w:ascii="KoPubWorld돋움체 Light" w:eastAsia="KoPubWorld돋움체 Light" w:hAnsi="KoPubWorld돋움체 Light" w:cs="KoPubWorld돋움체 Light"/>
+        </w:rPr>
+      </w:pPr>
+    </w:p>
+    <w:p>
+      <w:pPr>
+        <w:rPr>
+          <w:rFonts w:ascii="KoPubWorld돋움체 Light" w:eastAsia="KoPubWorld돋움체 Light" w:hAnsi="KoPubWorld돋움체 Light" w:cs="KoPubWorld돋움체 Light"/>
+        </w:rPr>
+      </w:pPr>
+      <w:r>
+        <w:rPr>
+          <w:rFonts w:ascii="Segoe UI" w:hAnsi="Segoe UI" w:cs="Segoe UI"/>
+          <w:color w:val="29303B"/>
+          <w:sz w:val="27"/>
+          <w:szCs w:val="27"/>
+          <w:shd w:val="clear" w:color="auto" w:fill="FFFFFF"/>
+        </w:rPr>
+        <w:t>When performing Spring MVC validation, the location of the BindingResult parameter is very important. In the method signature, </w:t>
+      </w:r>
+      <w:r>
+        <w:rPr>
+          <w:rStyle w:val="a5"/>
+          <w:rFonts w:ascii="Segoe UI" w:hAnsi="Segoe UI" w:cs="Segoe UI"/>
+          <w:color w:val="29303B"/>
+          <w:sz w:val="27"/>
+          <w:szCs w:val="27"/>
+          <w:shd w:val="clear" w:color="auto" w:fill="FFFFFF"/>
+        </w:rPr>
+        <w:t>the BindingResult parameter must appear immediately after the model attribute</w:t>
+      </w:r>
+      <w:r>
+        <w:rPr>
+          <w:rFonts w:ascii="Segoe UI" w:hAnsi="Segoe UI" w:cs="Segoe UI"/>
+          <w:color w:val="29303B"/>
+          <w:sz w:val="27"/>
+          <w:szCs w:val="27"/>
+          <w:shd w:val="clear" w:color="auto" w:fill="FFFFFF"/>
+        </w:rPr>
+        <w:t>. </w:t>
+      </w:r>
+    </w:p>
+    <w:p>
+      <w:pPr>
+        <w:rPr>
+          <w:rFonts w:ascii="KoPubWorld돋움체 Light" w:eastAsia="KoPubWorld돋움체 Light" w:hAnsi="KoPubWorld돋움체 Light" w:cs="KoPubWorld돋움체 Light"/>
+        </w:rPr>
+      </w:pPr>
+      <w:r>
+        <w:rPr>
+          <w:rFonts w:ascii="KoPubWorld돋움체 Light" w:eastAsia="KoPubWorld돋움체 Light" w:hAnsi="KoPubWorld돋움체 Light" w:cs="KoPubWorld돋움체 Light" w:hint="eastAsia"/>
+        </w:rPr>
+        <w:lastRenderedPageBreak/>
+        <w:t>M</w:t>
+      </w:r>
+      <w:r>
+        <w:rPr>
+          <w:rFonts w:ascii="KoPubWorld돋움체 Light" w:eastAsia="KoPubWorld돋움체 Light" w:hAnsi="KoPubWorld돋움체 Light" w:cs="KoPubWorld돋움체 Light"/>
+        </w:rPr>
+        <w:t xml:space="preserve">VC </w:t>
+      </w:r>
+      <w:r>
+        <w:rPr>
+          <w:rFonts w:ascii="KoPubWorld돋움체 Light" w:eastAsia="KoPubWorld돋움체 Light" w:hAnsi="KoPubWorld돋움체 Light" w:cs="KoPubWorld돋움체 Light" w:hint="eastAsia"/>
+        </w:rPr>
+        <w:t>유효성 검사에서는 B</w:t>
+      </w:r>
+      <w:r>
+        <w:rPr>
+          <w:rFonts w:ascii="KoPubWorld돋움체 Light" w:eastAsia="KoPubWorld돋움체 Light" w:hAnsi="KoPubWorld돋움체 Light" w:cs="KoPubWorld돋움체 Light"/>
+        </w:rPr>
+        <w:t>inding</w:t>
+      </w:r>
+      <w:r>
+        <w:rPr>
+          <w:rFonts w:ascii="KoPubWorld돋움체 Light" w:eastAsia="KoPubWorld돋움체 Light" w:hAnsi="KoPubWorld돋움체 Light" w:cs="KoPubWorld돋움체 Light" w:hint="eastAsia"/>
+        </w:rPr>
+        <w:t>R</w:t>
+      </w:r>
+      <w:r>
+        <w:rPr>
+          <w:rFonts w:ascii="KoPubWorld돋움체 Light" w:eastAsia="KoPubWorld돋움체 Light" w:hAnsi="KoPubWorld돋움체 Light" w:cs="KoPubWorld돋움체 Light"/>
+        </w:rPr>
+        <w:t xml:space="preserve">esult </w:t>
+      </w:r>
+      <w:r>
+        <w:rPr>
+          <w:rFonts w:ascii="KoPubWorld돋움체 Light" w:eastAsia="KoPubWorld돋움체 Light" w:hAnsi="KoPubWorld돋움체 Light" w:cs="KoPubWorld돋움체 Light" w:hint="eastAsia"/>
+        </w:rPr>
+        <w:t>파라미터가 매우 중요하다.</w:t>
+      </w:r>
+      <w:r>
+        <w:rPr>
+          <w:rFonts w:ascii="KoPubWorld돋움체 Light" w:eastAsia="KoPubWorld돋움체 Light" w:hAnsi="KoPubWorld돋움체 Light" w:cs="KoPubWorld돋움체 Light"/>
+        </w:rPr>
+        <w:t xml:space="preserve"> </w:t>
+      </w:r>
+      <w:r>
+        <w:rPr>
+          <w:rFonts w:ascii="KoPubWorld돋움체 Light" w:eastAsia="KoPubWorld돋움체 Light" w:hAnsi="KoPubWorld돋움체 Light" w:cs="KoPubWorld돋움체 Light" w:hint="eastAsia"/>
+        </w:rPr>
+        <w:t xml:space="preserve">메소드선언에서 </w:t>
+      </w:r>
+      <w:r>
+        <w:rPr>
+          <w:rFonts w:ascii="KoPubWorld돋움체 Light" w:eastAsia="KoPubWorld돋움체 Light" w:hAnsi="KoPubWorld돋움체 Light" w:cs="KoPubWorld돋움체 Light"/>
+        </w:rPr>
+        <w:t>BindingResult</w:t>
+      </w:r>
+      <w:r>
+        <w:rPr>
+          <w:rFonts w:ascii="KoPubWorld돋움체 Light" w:eastAsia="KoPubWorld돋움체 Light" w:hAnsi="KoPubWorld돋움체 Light" w:cs="KoPubWorld돋움체 Light" w:hint="eastAsia"/>
+        </w:rPr>
+        <w:t xml:space="preserve">는 반드시 </w:t>
+      </w:r>
+      <w:r>
+        <w:rPr>
+          <w:rFonts w:ascii="KoPubWorld돋움체 Light" w:eastAsia="KoPubWorld돋움체 Light" w:hAnsi="KoPubWorld돋움체 Light" w:cs="KoPubWorld돋움체 Light"/>
+        </w:rPr>
+        <w:t>model attribute</w:t>
+      </w:r>
+      <w:r>
+        <w:rPr>
+          <w:rFonts w:ascii="KoPubWorld돋움체 Light" w:eastAsia="KoPubWorld돋움체 Light" w:hAnsi="KoPubWorld돋움체 Light" w:cs="KoPubWorld돋움체 Light" w:hint="eastAsia"/>
+        </w:rPr>
+        <w:t>뒤에 나와야 한다</w:t>
+      </w:r>
+    </w:p>
+    <w:p>
+      <w:pPr>
+        <w:rPr>
+          <w:rFonts w:ascii="KoPubWorld돋움체 Light" w:eastAsia="KoPubWorld돋움체 Light" w:hAnsi="KoPubWorld돋움체 Light" w:cs="KoPubWorld돋움체 Light"/>
+        </w:rPr>
+      </w:pPr>
+    </w:p>
+    <w:p>
+      <w:pPr>
+        <w:rPr>
+          <w:rFonts w:ascii="KoPubWorld돋움체 Light" w:eastAsia="KoPubWorld돋움체 Light" w:hAnsi="KoPubWorld돋움체 Light" w:cs="KoPubWorld돋움체 Light"/>
+        </w:rPr>
+      </w:pPr>
+      <w:r>
+        <w:rPr>
+          <w:rFonts w:ascii="KoPubWorld돋움체 Light" w:eastAsia="KoPubWorld돋움체 Light" w:hAnsi="KoPubWorld돋움체 Light" w:cs="KoPubWorld돋움체 Light" w:hint="eastAsia"/>
+        </w:rPr>
+        <w:t>아래 코드는 이에 대한 예시이다.</w:t>
+      </w:r>
+    </w:p>
+    <w:p>
+      <w:pPr>
+        <w:rPr>
+          <w:rFonts w:ascii="KoPubWorld돋움체 Light" w:eastAsia="KoPubWorld돋움체 Light" w:hAnsi="KoPubWorld돋움체 Light" w:cs="KoPubWorld돋움체 Light"/>
+        </w:rPr>
+      </w:pPr>
+    </w:p>
+    <w:p>
+      <w:pPr>
+        <w:pStyle w:val="l0"/>
+        <w:numPr>
+          <w:ilvl w:val="0"/>
+          <w:numId w:val="1"/>
+        </w:numPr>
+        <w:shd w:val="clear" w:color="auto" w:fill="FFFFFF"/>
+        <w:ind w:left="0"/>
+        <w:rPr>
+          <w:rFonts w:ascii="Consolas" w:hAnsi="Consolas"/>
+          <w:color w:val="505763"/>
+          <w:sz w:val="18"/>
+          <w:szCs w:val="18"/>
+        </w:rPr>
+      </w:pPr>
+      <w:r>
+        <w:rPr>
+          <w:rStyle w:val="lit"/>
+          <w:rFonts w:ascii="Consolas" w:hAnsi="Consolas"/>
+          <w:color w:val="29303B"/>
+          <w:sz w:val="18"/>
+          <w:szCs w:val="18"/>
+        </w:rPr>
+        <w:t>@RequestMapping</w:t>
+      </w:r>
+      <w:r>
+        <w:rPr>
+          <w:rStyle w:val="pun"/>
+          <w:rFonts w:ascii="Consolas" w:hAnsi="Consolas"/>
+          <w:color w:val="29303B"/>
+          <w:sz w:val="18"/>
+          <w:szCs w:val="18"/>
+        </w:rPr>
+        <w:t>(</w:t>
+      </w:r>
+      <w:r>
+        <w:rPr>
+          <w:rStyle w:val="str"/>
+          <w:rFonts w:ascii="Consolas" w:hAnsi="Consolas"/>
+          <w:color w:val="46C28E"/>
+          <w:sz w:val="18"/>
+          <w:szCs w:val="18"/>
+        </w:rPr>
+        <w:t>"/processForm"</w:t>
+      </w:r>
+      <w:r>
+        <w:rPr>
+          <w:rStyle w:val="pun"/>
+          <w:rFonts w:ascii="Consolas" w:hAnsi="Consolas"/>
+          <w:color w:val="29303B"/>
+          <w:sz w:val="18"/>
+          <w:szCs w:val="18"/>
+        </w:rPr>
+        <w:t>)</w:t>
+      </w:r>
+    </w:p>
+    <w:p>
+      <w:pPr>
+        <w:pStyle w:val="l1"/>
+        <w:numPr>
+          <w:ilvl w:val="0"/>
+          <w:numId w:val="1"/>
+        </w:numPr>
+        <w:shd w:val="clear" w:color="auto" w:fill="FFFFFF"/>
+        <w:ind w:left="0"/>
+        <w:rPr>
+          <w:rFonts w:ascii="Consolas" w:hAnsi="Consolas"/>
+          <w:color w:val="505763"/>
+          <w:sz w:val="18"/>
+          <w:szCs w:val="18"/>
+        </w:rPr>
+      </w:pPr>
+      <w:r>
+        <w:rPr>
+          <w:rStyle w:val="pln"/>
+          <w:rFonts w:ascii="Consolas" w:hAnsi="Consolas"/>
+          <w:color w:val="29303B"/>
+          <w:sz w:val="18"/>
+          <w:szCs w:val="18"/>
+        </w:rPr>
+        <w:t xml:space="preserve">        </w:t>
+      </w:r>
+      <w:r>
+        <w:rPr>
+          <w:rStyle w:val="kwd"/>
+          <w:rFonts w:ascii="Consolas" w:hAnsi="Consolas"/>
+          <w:color w:val="B35A1B"/>
+          <w:sz w:val="18"/>
+          <w:szCs w:val="18"/>
+        </w:rPr>
+        <w:t>public</w:t>
+      </w:r>
+      <w:r>
+        <w:rPr>
+          <w:rStyle w:val="pln"/>
+          <w:rFonts w:ascii="Consolas" w:hAnsi="Consolas"/>
+          <w:color w:val="29303B"/>
+          <w:sz w:val="18"/>
+          <w:szCs w:val="18"/>
+        </w:rPr>
+        <w:t xml:space="preserve"> </w:t>
+      </w:r>
+      <w:r>
+        <w:rPr>
+          <w:rStyle w:val="typ"/>
+          <w:rFonts w:ascii="Consolas" w:hAnsi="Consolas"/>
+          <w:color w:val="29303B"/>
+          <w:sz w:val="18"/>
+          <w:szCs w:val="18"/>
+        </w:rPr>
+        <w:t>String</w:t>
+      </w:r>
+      <w:r>
+        <w:rPr>
+          <w:rStyle w:val="pln"/>
+          <w:rFonts w:ascii="Consolas" w:hAnsi="Consolas"/>
+          <w:color w:val="29303B"/>
+          <w:sz w:val="18"/>
+          <w:szCs w:val="18"/>
+        </w:rPr>
+        <w:t xml:space="preserve"> processForm</w:t>
+      </w:r>
+      <w:r>
+        <w:rPr>
+          <w:rStyle w:val="pun"/>
+          <w:rFonts w:ascii="Consolas" w:hAnsi="Consolas"/>
+          <w:color w:val="29303B"/>
+          <w:sz w:val="18"/>
+          <w:szCs w:val="18"/>
+        </w:rPr>
+        <w:t>(</w:t>
+      </w:r>
+    </w:p>
+    <w:p>
+      <w:pPr>
+        <w:pStyle w:val="l2"/>
+        <w:numPr>
+          <w:ilvl w:val="0"/>
+          <w:numId w:val="1"/>
+        </w:numPr>
+        <w:shd w:val="clear" w:color="auto" w:fill="FFFFFF"/>
+        <w:ind w:left="0"/>
+        <w:rPr>
+          <w:rFonts w:ascii="Consolas" w:hAnsi="Consolas"/>
+          <w:color w:val="505763"/>
+          <w:sz w:val="18"/>
+          <w:szCs w:val="18"/>
+        </w:rPr>
+      </w:pPr>
+      <w:r>
+        <w:rPr>
+          <w:rStyle w:val="pln"/>
+          <w:rFonts w:ascii="Consolas" w:hAnsi="Consolas"/>
+          <w:color w:val="29303B"/>
+          <w:sz w:val="18"/>
+          <w:szCs w:val="18"/>
+        </w:rPr>
+        <w:t xml:space="preserve">                </w:t>
+      </w:r>
+      <w:r>
+        <w:rPr>
+          <w:rStyle w:val="lit"/>
+          <w:rFonts w:ascii="Consolas" w:hAnsi="Consolas"/>
+          <w:color w:val="29303B"/>
+          <w:sz w:val="18"/>
+          <w:szCs w:val="18"/>
+        </w:rPr>
+        <w:t>@Valid</w:t>
+      </w:r>
+      <w:r>
+        <w:rPr>
+          <w:rStyle w:val="pln"/>
+          <w:rFonts w:ascii="Consolas" w:hAnsi="Consolas"/>
+          <w:color w:val="29303B"/>
+          <w:sz w:val="18"/>
+          <w:szCs w:val="18"/>
+        </w:rPr>
+        <w:t xml:space="preserve"> </w:t>
+      </w:r>
+      <w:r>
+        <w:rPr>
+          <w:rStyle w:val="lit"/>
+          <w:rFonts w:ascii="Consolas" w:hAnsi="Consolas"/>
+          <w:color w:val="29303B"/>
+          <w:sz w:val="18"/>
+          <w:szCs w:val="18"/>
+        </w:rPr>
+        <w:t>@ModelAttribute</w:t>
+      </w:r>
+      <w:r>
+        <w:rPr>
+          <w:rStyle w:val="pun"/>
+          <w:rFonts w:ascii="Consolas" w:hAnsi="Consolas"/>
+          <w:color w:val="29303B"/>
+          <w:sz w:val="18"/>
+          <w:szCs w:val="18"/>
+        </w:rPr>
+        <w:t>(</w:t>
+      </w:r>
+      <w:r>
+        <w:rPr>
+          <w:rStyle w:val="str"/>
+          <w:rFonts w:ascii="Consolas" w:hAnsi="Consolas"/>
+          <w:color w:val="46C28E"/>
+          <w:sz w:val="18"/>
+          <w:szCs w:val="18"/>
+        </w:rPr>
+        <w:t>"customer"</w:t>
+      </w:r>
+      <w:r>
+        <w:rPr>
+          <w:rStyle w:val="pun"/>
+          <w:rFonts w:ascii="Consolas" w:hAnsi="Consolas"/>
+          <w:color w:val="29303B"/>
+          <w:sz w:val="18"/>
+          <w:szCs w:val="18"/>
+        </w:rPr>
+        <w:t>)</w:t>
+      </w:r>
+      <w:r>
+        <w:rPr>
+          <w:rStyle w:val="pln"/>
+          <w:rFonts w:ascii="Consolas" w:hAnsi="Consolas"/>
+          <w:color w:val="29303B"/>
+          <w:sz w:val="18"/>
+          <w:szCs w:val="18"/>
+        </w:rPr>
+        <w:t xml:space="preserve"> </w:t>
+      </w:r>
+      <w:r>
+        <w:rPr>
+          <w:rStyle w:val="typ"/>
+          <w:rFonts w:ascii="Consolas" w:hAnsi="Consolas"/>
+          <w:color w:val="29303B"/>
+          <w:sz w:val="18"/>
+          <w:szCs w:val="18"/>
+        </w:rPr>
+        <w:t>Customer</w:t>
+      </w:r>
+      <w:r>
+        <w:rPr>
+          <w:rStyle w:val="pln"/>
+          <w:rFonts w:ascii="Consolas" w:hAnsi="Consolas"/>
+          <w:color w:val="29303B"/>
+          <w:sz w:val="18"/>
+          <w:szCs w:val="18"/>
+        </w:rPr>
+        <w:t xml:space="preserve"> theCustomer</w:t>
+      </w:r>
+      <w:r>
+        <w:rPr>
+          <w:rStyle w:val="pun"/>
+          <w:rFonts w:ascii="Consolas" w:hAnsi="Consolas"/>
+          <w:color w:val="29303B"/>
+          <w:sz w:val="18"/>
+          <w:szCs w:val="18"/>
+        </w:rPr>
+        <w:t>,</w:t>
+      </w:r>
+    </w:p>
+    <w:p>
+      <w:pPr>
+        <w:pStyle w:val="l3"/>
+        <w:numPr>
+          <w:ilvl w:val="0"/>
+          <w:numId w:val="1"/>
+        </w:numPr>
+        <w:shd w:val="clear" w:color="auto" w:fill="FFFFFF"/>
+        <w:ind w:left="0"/>
+        <w:rPr>
+          <w:rFonts w:ascii="Consolas" w:hAnsi="Consolas"/>
+          <w:color w:val="505763"/>
+          <w:sz w:val="18"/>
+          <w:szCs w:val="18"/>
+        </w:rPr>
+      </w:pPr>
+      <w:r>
+        <w:rPr>
+          <w:rStyle w:val="pln"/>
+          <w:rFonts w:ascii="Consolas" w:hAnsi="Consolas"/>
+          <w:color w:val="29303B"/>
+          <w:sz w:val="18"/>
+          <w:szCs w:val="18"/>
+        </w:rPr>
+        <w:t xml:space="preserve">                </w:t>
+      </w:r>
+      <w:r>
+        <w:rPr>
+          <w:rStyle w:val="typ"/>
+          <w:rFonts w:ascii="Consolas" w:hAnsi="Consolas"/>
+          <w:color w:val="29303B"/>
+          <w:sz w:val="18"/>
+          <w:szCs w:val="18"/>
+        </w:rPr>
+        <w:t>BindingResult</w:t>
+      </w:r>
+      <w:r>
+        <w:rPr>
+          <w:rStyle w:val="pln"/>
+          <w:rFonts w:ascii="Consolas" w:hAnsi="Consolas"/>
+          <w:color w:val="29303B"/>
+          <w:sz w:val="18"/>
+          <w:szCs w:val="18"/>
+        </w:rPr>
+        <w:t xml:space="preserve"> theBindingResult</w:t>
+      </w:r>
+      <w:r>
+        <w:rPr>
+          <w:rStyle w:val="pun"/>
+          <w:rFonts w:ascii="Consolas" w:hAnsi="Consolas"/>
+          <w:color w:val="29303B"/>
+          <w:sz w:val="18"/>
+          <w:szCs w:val="18"/>
+        </w:rPr>
+        <w:t>)</w:t>
+      </w:r>
+      <w:r>
+        <w:rPr>
+          <w:rStyle w:val="pln"/>
+          <w:rFonts w:ascii="Consolas" w:hAnsi="Consolas"/>
+          <w:color w:val="29303B"/>
+          <w:sz w:val="18"/>
+          <w:szCs w:val="18"/>
+        </w:rPr>
+        <w:t xml:space="preserve"> </w:t>
+      </w:r>
+      <w:r>
+        <w:rPr>
+          <w:rStyle w:val="pun"/>
+          <w:rFonts w:ascii="Consolas" w:hAnsi="Consolas"/>
+          <w:color w:val="29303B"/>
+          <w:sz w:val="18"/>
+          <w:szCs w:val="18"/>
+        </w:rPr>
+        <w:t>{</w:t>
+      </w:r>
+    </w:p>
+    <w:p>
+      <w:pPr>
+        <w:pStyle w:val="l4"/>
+        <w:numPr>
+          <w:ilvl w:val="0"/>
+          <w:numId w:val="1"/>
+        </w:numPr>
+        <w:shd w:val="clear" w:color="auto" w:fill="FFFFFF"/>
+        <w:ind w:left="0"/>
+        <w:rPr>
+          <w:rFonts w:ascii="Consolas" w:hAnsi="Consolas"/>
+          <w:color w:val="505763"/>
+          <w:sz w:val="18"/>
+          <w:szCs w:val="18"/>
+        </w:rPr>
+      </w:pPr>
+      <w:r>
+        <w:rPr>
+          <w:rStyle w:val="pln"/>
+          <w:rFonts w:ascii="Consolas" w:hAnsi="Consolas"/>
+          <w:color w:val="29303B"/>
+          <w:sz w:val="18"/>
+          <w:szCs w:val="18"/>
+        </w:rPr>
+        <w:t xml:space="preserve">            </w:t>
+      </w:r>
+      <w:r>
+        <w:rPr>
+          <w:rStyle w:val="pun"/>
+          <w:rFonts w:ascii="Consolas" w:hAnsi="Consolas"/>
+          <w:color w:val="29303B"/>
+          <w:sz w:val="18"/>
+          <w:szCs w:val="18"/>
+        </w:rPr>
+        <w:t>...</w:t>
+      </w:r>
+      <w:r>
+        <w:rPr>
+          <w:rStyle w:val="pln"/>
+          <w:rFonts w:ascii="Consolas" w:hAnsi="Consolas"/>
+          <w:color w:val="29303B"/>
+          <w:sz w:val="18"/>
+          <w:szCs w:val="18"/>
+        </w:rPr>
+        <w:t xml:space="preserve">            </w:t>
+      </w:r>
+    </w:p>
+    <w:p>
+      <w:pPr>
+        <w:pStyle w:val="l5"/>
+        <w:numPr>
+          <w:ilvl w:val="0"/>
+          <w:numId w:val="1"/>
+        </w:numPr>
+        <w:shd w:val="clear" w:color="auto" w:fill="FFFFFF"/>
+        <w:ind w:left="0"/>
+        <w:rPr>
+          <w:rFonts w:ascii="Consolas" w:hAnsi="Consolas"/>
+          <w:color w:val="505763"/>
+          <w:sz w:val="18"/>
+          <w:szCs w:val="18"/>
+        </w:rPr>
+      </w:pPr>
+      <w:r>
+        <w:rPr>
+          <w:rStyle w:val="pln"/>
+          <w:rFonts w:ascii="Consolas" w:hAnsi="Consolas"/>
+          <w:color w:val="29303B"/>
+          <w:sz w:val="18"/>
+          <w:szCs w:val="18"/>
+        </w:rPr>
+        <w:t xml:space="preserve">        </w:t>
+      </w:r>
+      <w:r>
+        <w:rPr>
+          <w:rStyle w:val="pun"/>
+          <w:rFonts w:ascii="Consolas" w:hAnsi="Consolas"/>
+          <w:color w:val="29303B"/>
+          <w:sz w:val="18"/>
+          <w:szCs w:val="18"/>
+        </w:rPr>
+        <w:t>}</w:t>
+      </w:r>
+    </w:p>
+    <w:p>
+      <w:pPr>
+        <w:rPr>
+          <w:rFonts w:ascii="KoPubWorld돋움체 Light" w:eastAsia="KoPubWorld돋움체 Light" w:hAnsi="KoPubWorld돋움체 Light" w:cs="KoPubWorld돋움체 Light"/>
+        </w:rPr>
+      </w:pPr>
+    </w:p>
+    <w:p>
+      <w:pPr>
+        <w:rPr>
+          <w:rFonts w:ascii="KoPubWorld돋움체 Light" w:eastAsia="KoPubWorld돋움체 Light" w:hAnsi="KoPubWorld돋움체 Light" w:cs="KoPubWorld돋움체 Light"/>
+        </w:rPr>
+      </w:pPr>
+      <w:r>
+        <w:rPr>
+          <w:rFonts w:ascii="KoPubWorld돋움체 Light" w:eastAsia="KoPubWorld돋움체 Light" w:hAnsi="KoPubWorld돋움체 Light" w:cs="KoPubWorld돋움체 Light" w:hint="eastAsia"/>
+        </w:rPr>
+        <w:t>V</w:t>
+      </w:r>
+      <w:r>
+        <w:rPr>
+          <w:rFonts w:ascii="KoPubWorld돋움체 Light" w:eastAsia="KoPubWorld돋움체 Light" w:hAnsi="KoPubWorld돋움체 Light" w:cs="KoPubWorld돋움체 Light"/>
+        </w:rPr>
+        <w:t xml:space="preserve">alidiation </w:t>
+      </w:r>
+      <w:r>
+        <w:rPr>
+          <w:rFonts w:ascii="KoPubWorld돋움체 Light" w:eastAsia="KoPubWorld돋움체 Light" w:hAnsi="KoPubWorld돋움체 Light" w:cs="KoPubWorld돋움체 Light" w:hint="eastAsia"/>
+        </w:rPr>
+        <w:t>f</w:t>
+      </w:r>
+      <w:r>
+        <w:rPr>
+          <w:rFonts w:ascii="KoPubWorld돋움체 Light" w:eastAsia="KoPubWorld돋움체 Light" w:hAnsi="KoPubWorld돋움체 Light" w:cs="KoPubWorld돋움체 Light"/>
+        </w:rPr>
+        <w:t>orm</w:t>
+      </w:r>
+      <w:r>
+        <w:rPr>
+          <w:rFonts w:ascii="KoPubWorld돋움체 Light" w:eastAsia="KoPubWorld돋움체 Light" w:hAnsi="KoPubWorld돋움체 Light" w:cs="KoPubWorld돋움체 Light" w:hint="eastAsia"/>
+        </w:rPr>
+        <w:t xml:space="preserve">에 </w:t>
+      </w:r>
+      <w:r>
+        <w:rPr>
+          <w:rFonts w:ascii="KoPubWorld돋움체 Light" w:eastAsia="KoPubWorld돋움체 Light" w:hAnsi="KoPubWorld돋움체 Light" w:cs="KoPubWorld돋움체 Light"/>
+        </w:rPr>
+        <w:t>message</w:t>
+      </w:r>
+      <w:r>
+        <w:rPr>
+          <w:rFonts w:ascii="KoPubWorld돋움체 Light" w:eastAsia="KoPubWorld돋움체 Light" w:hAnsi="KoPubWorld돋움체 Light" w:cs="KoPubWorld돋움체 Light" w:hint="eastAsia"/>
+        </w:rPr>
+        <w:t>를 설정하지 않는다면 d</w:t>
+      </w:r>
+      <w:r>
+        <w:rPr>
+          <w:rFonts w:ascii="KoPubWorld돋움체 Light" w:eastAsia="KoPubWorld돋움체 Light" w:hAnsi="KoPubWorld돋움체 Light" w:cs="KoPubWorld돋움체 Light"/>
+        </w:rPr>
+        <w:t>efault</w:t>
+      </w:r>
+      <w:r>
+        <w:rPr>
+          <w:rFonts w:ascii="KoPubWorld돋움체 Light" w:eastAsia="KoPubWorld돋움체 Light" w:hAnsi="KoPubWorld돋움체 Light" w:cs="KoPubWorld돋움체 Light" w:hint="eastAsia"/>
+        </w:rPr>
+        <w:t xml:space="preserve"> </w:t>
+      </w:r>
+      <w:r>
+        <w:rPr>
+          <w:rFonts w:ascii="KoPubWorld돋움체 Light" w:eastAsia="KoPubWorld돋움체 Light" w:hAnsi="KoPubWorld돋움체 Light" w:cs="KoPubWorld돋움체 Light"/>
+        </w:rPr>
+        <w:t xml:space="preserve">message </w:t>
+      </w:r>
+      <w:r>
+        <w:rPr>
+          <w:rFonts w:ascii="KoPubWorld돋움체 Light" w:eastAsia="KoPubWorld돋움체 Light" w:hAnsi="KoPubWorld돋움체 Light" w:cs="KoPubWorld돋움체 Light" w:hint="eastAsia"/>
+        </w:rPr>
+        <w:t>형식의 메시지가 나가게 된다.</w:t>
+      </w:r>
+    </w:p>
+    <w:p>
+      <w:pPr>
+        <w:rPr>
+          <w:rFonts w:ascii="KoPubWorld돋움체 Light" w:eastAsia="KoPubWorld돋움체 Light" w:hAnsi="KoPubWorld돋움체 Light" w:cs="KoPubWorld돋움체 Light"/>
+        </w:rPr>
+      </w:pPr>
+    </w:p>
+    <w:p>
+      <w:pPr>
+        <w:rPr>
+          <w:rFonts w:ascii="KoPubWorld돋움체 Light" w:eastAsia="KoPubWorld돋움체 Light" w:hAnsi="KoPubWorld돋움체 Light" w:cs="KoPubWorld돋움체 Light"/>
+        </w:rPr>
+      </w:pPr>
+      <w:r>
+        <w:rPr>
+          <w:rFonts w:ascii="KoPubWorld돋움체 Light" w:eastAsia="KoPubWorld돋움체 Light" w:hAnsi="KoPubWorld돋움체 Light" w:cs="KoPubWorld돋움체 Light"/>
+        </w:rPr>
+        <w:t>@</w:t>
+      </w:r>
+      <w:r>
+        <w:rPr>
+          <w:rFonts w:ascii="KoPubWorld돋움체 Light" w:eastAsia="KoPubWorld돋움체 Light" w:hAnsi="KoPubWorld돋움체 Light" w:cs="KoPubWorld돋움체 Light" w:hint="eastAsia"/>
+        </w:rPr>
+        <w:t>I</w:t>
+      </w:r>
+      <w:r>
+        <w:rPr>
+          <w:rFonts w:ascii="KoPubWorld돋움체 Light" w:eastAsia="KoPubWorld돋움체 Light" w:hAnsi="KoPubWorld돋움체 Light" w:cs="KoPubWorld돋움체 Light"/>
+        </w:rPr>
+        <w:t>nitBinder</w:t>
+      </w:r>
+    </w:p>
+    <w:p>
+      <w:pPr>
+        <w:rPr>
+          <w:rFonts w:ascii="KoPubWorld돋움체 Light" w:eastAsia="KoPubWorld돋움체 Light" w:hAnsi="KoPubWorld돋움체 Light" w:cs="KoPubWorld돋움체 Light"/>
+        </w:rPr>
+      </w:pPr>
+      <w:r>
+        <w:rPr>
+          <w:rFonts w:ascii="KoPubWorld돋움체 Light" w:eastAsia="KoPubWorld돋움체 Light" w:hAnsi="KoPubWorld돋움체 Light" w:cs="KoPubWorld돋움체 Light" w:hint="eastAsia"/>
+        </w:rPr>
+        <w:t>전처리기</w:t>
+      </w:r>
+    </w:p>
+    <w:p>
+      <w:pPr>
+        <w:rPr>
+          <w:rFonts w:ascii="KoPubWorld돋움체 Light" w:eastAsia="KoPubWorld돋움체 Light" w:hAnsi="KoPubWorld돋움체 Light" w:cs="KoPubWorld돋움체 Light"/>
+        </w:rPr>
+      </w:pPr>
+      <w:r>
+        <w:rPr>
+          <w:rFonts w:ascii="KoPubWorld돋움체 Light" w:eastAsia="KoPubWorld돋움체 Light" w:hAnsi="KoPubWorld돋움체 Light" w:cs="KoPubWorld돋움체 Light" w:hint="eastAsia"/>
+        </w:rPr>
+        <w:t xml:space="preserve">모든 컨트롤러 </w:t>
+      </w:r>
+      <w:r>
+        <w:rPr>
+          <w:rFonts w:ascii="KoPubWorld돋움체 Light" w:eastAsia="KoPubWorld돋움체 Light" w:hAnsi="KoPubWorld돋움체 Light" w:cs="KoPubWorld돋움체 Light"/>
+        </w:rPr>
+        <w:t>request</w:t>
+      </w:r>
+      <w:r>
+        <w:rPr>
+          <w:rFonts w:ascii="KoPubWorld돋움체 Light" w:eastAsia="KoPubWorld돋움체 Light" w:hAnsi="KoPubWorld돋움체 Light" w:cs="KoPubWorld돋움체 Light" w:hint="eastAsia"/>
+        </w:rPr>
+        <w:t>에서 먼저 동작된다.</w:t>
+      </w:r>
+    </w:p>
+    <w:p>
+      <w:pPr>
+        <w:rPr>
+          <w:rFonts w:ascii="KoPubWorld돋움체 Light" w:eastAsia="KoPubWorld돋움체 Light" w:hAnsi="KoPubWorld돋움체 Light" w:cs="KoPubWorld돋움체 Light"/>
+        </w:rPr>
+      </w:pPr>
+      <w:r>
+        <w:rPr>
+          <w:rFonts w:ascii="KoPubWorld돋움체 Light" w:eastAsia="KoPubWorld돋움체 Light" w:hAnsi="KoPubWorld돋움체 Light" w:cs="KoPubWorld돋움체 Light"/>
+          <w:i/>
+          <w:iCs/>
+        </w:rPr>
+        <w:t>// input 스트링으로 들어오는 String 데이터들의 white space를 trim해주는 역할을 한다.</w:t>
+      </w:r>
+      <w:r>
+        <w:rPr>
+          <w:rFonts w:ascii="KoPubWorld돋움체 Light" w:eastAsia="KoPubWorld돋움체 Light" w:hAnsi="KoPubWorld돋움체 Light" w:cs="KoPubWorld돋움체 Light"/>
+        </w:rPr>
+        <w:t xml:space="preserve"> </w:t>
+      </w:r>
+    </w:p>
+    <w:p>
+      <w:pPr>
+        <w:rPr>
+          <w:rFonts w:ascii="KoPubWorld돋움체 Light" w:eastAsia="KoPubWorld돋움체 Light" w:hAnsi="KoPubWorld돋움체 Light" w:cs="KoPubWorld돋움체 Light"/>
+        </w:rPr>
+      </w:pPr>
+      <w:r>
+        <w:rPr>
+          <w:rFonts w:ascii="KoPubWorld돋움체 Light" w:eastAsia="KoPubWorld돋움체 Light" w:hAnsi="KoPubWorld돋움체 Light" w:cs="KoPubWorld돋움체 Light"/>
+          <w:i/>
+          <w:iCs/>
+        </w:rPr>
+        <w:t>// 모든 요청이 들어올때마다 해당 method를 거침 (node의 middleware 같은 것 )</w:t>
+      </w:r>
+      <w:r>
+        <w:rPr>
+          <w:rFonts w:ascii="KoPubWorld돋움체 Light" w:eastAsia="KoPubWorld돋움체 Light" w:hAnsi="KoPubWorld돋움체 Light" w:cs="KoPubWorld돋움체 Light"/>
+        </w:rPr>
+        <w:t xml:space="preserve"> @InitBinder public void </w:t>
+      </w:r>
+    </w:p>
+    <w:p>
+      <w:pPr>
+        <w:pStyle w:val="HTML0"/>
+        <w:shd w:val="clear" w:color="auto" w:fill="2B2B2B"/>
+        <w:rPr>
+          <w:rFonts w:ascii="Courier New" w:hAnsi="Courier New" w:cs="Courier New"/>
+          <w:color w:val="A9B7C6"/>
+          <w:sz w:val="20"/>
+          <w:szCs w:val="20"/>
+        </w:rPr>
+      </w:pPr>
+      <w:r>
+        <w:rPr>
+          <w:rFonts w:ascii="Courier New" w:hAnsi="Courier New" w:cs="Courier New"/>
+          <w:color w:val="BBB529"/>
+          <w:sz w:val="20"/>
+          <w:szCs w:val="20"/>
+        </w:rPr>
+        <w:t>@InitBinder</w:t>
+      </w:r>
+      <w:r>
+        <w:rPr>
+          <w:rFonts w:ascii="Courier New" w:hAnsi="Courier New" w:cs="Courier New"/>
+          <w:color w:val="BBB529"/>
+          <w:sz w:val="20"/>
+          <w:szCs w:val="20"/>
+        </w:rPr>
+        <w:br/>
+      </w:r>
+      <w:r>
+        <w:rPr>
+          <w:rFonts w:ascii="Courier New" w:hAnsi="Courier New" w:cs="Courier New"/>
+          <w:color w:val="CC7832"/>
+          <w:sz w:val="20"/>
+          <w:szCs w:val="20"/>
+        </w:rPr>
+        <w:t xml:space="preserve">public void </w:t>
+      </w:r>
+      <w:r>
+        <w:rPr>
+          <w:rFonts w:ascii="Courier New" w:hAnsi="Courier New" w:cs="Courier New"/>
+          <w:color w:val="FFC66D"/>
+          <w:sz w:val="20"/>
+          <w:szCs w:val="20"/>
+        </w:rPr>
+        <w:t>initBinder</w:t>
+      </w:r>
+      <w:r>
+        <w:rPr>
+          <w:rFonts w:ascii="Courier New" w:hAnsi="Courier New" w:cs="Courier New"/>
+          <w:color w:val="A9B7C6"/>
+          <w:sz w:val="20"/>
+          <w:szCs w:val="20"/>
+        </w:rPr>
+        <w:t>(WebDataBinder dataBinder){</w:t>
+      </w:r>
+      <w:r>
+        <w:rPr>
+          <w:rFonts w:ascii="Courier New" w:hAnsi="Courier New" w:cs="Courier New"/>
+          <w:color w:val="A9B7C6"/>
+          <w:sz w:val="20"/>
+          <w:szCs w:val="20"/>
+        </w:rPr>
+        <w:br/>
+        <w:t xml:space="preserve">    StringTrimmerEditor stringTrimmerEditor = </w:t>
+      </w:r>
+      <w:r>
+        <w:rPr>
+          <w:rFonts w:ascii="Courier New" w:hAnsi="Courier New" w:cs="Courier New"/>
+          <w:color w:val="CC7832"/>
+          <w:sz w:val="20"/>
+          <w:szCs w:val="20"/>
+        </w:rPr>
+        <w:t xml:space="preserve">new </w:t>
+      </w:r>
+      <w:r>
+        <w:rPr>
+          <w:rFonts w:ascii="Courier New" w:hAnsi="Courier New" w:cs="Courier New"/>
+          <w:color w:val="A9B7C6"/>
+          <w:sz w:val="20"/>
+          <w:szCs w:val="20"/>
+        </w:rPr>
+        <w:t>StringTrimmerEditor(</w:t>
+      </w:r>
+      <w:r>
+        <w:rPr>
+          <w:rFonts w:ascii="Courier New" w:hAnsi="Courier New" w:cs="Courier New"/>
+          <w:color w:val="CC7832"/>
+          <w:sz w:val="20"/>
+          <w:szCs w:val="20"/>
+        </w:rPr>
+        <w:t>true</w:t>
+      </w:r>
+      <w:r>
+        <w:rPr>
+          <w:rFonts w:ascii="Courier New" w:hAnsi="Courier New" w:cs="Courier New"/>
+          <w:color w:val="A9B7C6"/>
+          <w:sz w:val="20"/>
+          <w:szCs w:val="20"/>
+        </w:rPr>
+        <w:t>)</w:t>
+      </w:r>
+      <w:r>
+        <w:rPr>
+          <w:rFonts w:ascii="Courier New" w:hAnsi="Courier New" w:cs="Courier New"/>
+          <w:color w:val="CC7832"/>
+          <w:sz w:val="20"/>
+          <w:szCs w:val="20"/>
+        </w:rPr>
+        <w:t>;</w:t>
+      </w:r>
+      <w:r>
+        <w:rPr>
+          <w:rFonts w:ascii="Courier New" w:hAnsi="Courier New" w:cs="Courier New"/>
+          <w:color w:val="CC7832"/>
+          <w:sz w:val="20"/>
+          <w:szCs w:val="20"/>
+        </w:rPr>
+        <w:br/>
+        <w:t xml:space="preserve">    </w:t>
+      </w:r>
+      <w:r>
+        <w:rPr>
+          <w:rFonts w:ascii="Courier New" w:hAnsi="Courier New" w:cs="Courier New"/>
+          <w:color w:val="A9B7C6"/>
+          <w:sz w:val="20"/>
+          <w:szCs w:val="20"/>
+        </w:rPr>
+        <w:t>dataBinder.registerCustomEditor(String.</w:t>
+      </w:r>
+      <w:r>
+        <w:rPr>
+          <w:rFonts w:ascii="Courier New" w:hAnsi="Courier New" w:cs="Courier New"/>
+          <w:color w:val="CC7832"/>
+          <w:sz w:val="20"/>
+          <w:szCs w:val="20"/>
+        </w:rPr>
+        <w:t xml:space="preserve">class, </w:t>
+      </w:r>
+      <w:r>
+        <w:rPr>
+          <w:rFonts w:ascii="Courier New" w:hAnsi="Courier New" w:cs="Courier New"/>
+          <w:color w:val="A9B7C6"/>
+          <w:sz w:val="20"/>
+          <w:szCs w:val="20"/>
+        </w:rPr>
+        <w:t>stringTrimmerEditor)</w:t>
+      </w:r>
+      <w:r>
+        <w:rPr>
+          <w:rFonts w:ascii="Courier New" w:hAnsi="Courier New" w:cs="Courier New"/>
+          <w:color w:val="CC7832"/>
+          <w:sz w:val="20"/>
+          <w:szCs w:val="20"/>
+        </w:rPr>
+        <w:t>;</w:t>
+      </w:r>
+      <w:r>
+        <w:rPr>
+          <w:rFonts w:ascii="Courier New" w:hAnsi="Courier New" w:cs="Courier New"/>
+          <w:color w:val="CC7832"/>
+          <w:sz w:val="20"/>
+          <w:szCs w:val="20"/>
+        </w:rPr>
+        <w:br/>
+      </w:r>
+      <w:r>
+        <w:rPr>
+          <w:rFonts w:ascii="Courier New" w:hAnsi="Courier New" w:cs="Courier New"/>
+          <w:color w:val="A9B7C6"/>
+          <w:sz w:val="20"/>
+          <w:szCs w:val="20"/>
+        </w:rPr>
+        <w:t>}</w:t>
+      </w:r>
+    </w:p>
+    <w:p>
+      <w:pPr>
+        <w:rPr>
+          <w:rFonts w:ascii="KoPubWorld돋움체 Light" w:eastAsia="KoPubWorld돋움체 Light" w:hAnsi="KoPubWorld돋움체 Light" w:cs="KoPubWorld돋움체 Light"/>
+        </w:rPr>
+      </w:pPr>
+      <w:r>
+        <w:rPr>
+          <w:rFonts w:ascii="Arial" w:hAnsi="Arial" w:cs="Arial"/>
+          <w:color w:val="666666"/>
+          <w:sz w:val="23"/>
+          <w:szCs w:val="23"/>
+        </w:rPr>
+        <w:t>해당</w:t>
+      </w:r>
+      <w:r>
+        <w:rPr>
+          <w:rFonts w:ascii="Arial" w:hAnsi="Arial" w:cs="Arial"/>
+          <w:color w:val="666666"/>
+          <w:sz w:val="23"/>
+          <w:szCs w:val="23"/>
+        </w:rPr>
+        <w:t xml:space="preserve"> method</w:t>
+      </w:r>
+      <w:r>
+        <w:rPr>
+          <w:rFonts w:ascii="Arial" w:hAnsi="Arial" w:cs="Arial"/>
+          <w:color w:val="666666"/>
+          <w:sz w:val="23"/>
+          <w:szCs w:val="23"/>
+        </w:rPr>
+        <w:t>은</w:t>
+      </w:r>
+      <w:r>
+        <w:rPr>
+          <w:rFonts w:ascii="Arial" w:hAnsi="Arial" w:cs="Arial"/>
+          <w:color w:val="666666"/>
+          <w:sz w:val="23"/>
+          <w:szCs w:val="23"/>
+        </w:rPr>
+        <w:t xml:space="preserve"> request</w:t>
+      </w:r>
+      <w:r>
+        <w:rPr>
+          <w:rFonts w:ascii="Arial" w:hAnsi="Arial" w:cs="Arial"/>
+          <w:color w:val="666666"/>
+          <w:sz w:val="23"/>
+          <w:szCs w:val="23"/>
+        </w:rPr>
+        <w:t>로</w:t>
+      </w:r>
+      <w:r>
+        <w:rPr>
+          <w:rFonts w:ascii="Arial" w:hAnsi="Arial" w:cs="Arial"/>
+          <w:color w:val="666666"/>
+          <w:sz w:val="23"/>
+          <w:szCs w:val="23"/>
+        </w:rPr>
+        <w:t xml:space="preserve"> </w:t>
+      </w:r>
+      <w:r>
+        <w:rPr>
+          <w:rFonts w:ascii="Arial" w:hAnsi="Arial" w:cs="Arial"/>
+          <w:color w:val="666666"/>
+          <w:sz w:val="23"/>
+          <w:szCs w:val="23"/>
+        </w:rPr>
+        <w:t>들어오는</w:t>
+      </w:r>
+      <w:r>
+        <w:rPr>
+          <w:rFonts w:ascii="Arial" w:hAnsi="Arial" w:cs="Arial"/>
+          <w:color w:val="666666"/>
+          <w:sz w:val="23"/>
+          <w:szCs w:val="23"/>
+        </w:rPr>
+        <w:t xml:space="preserve"> String model</w:t>
+      </w:r>
+      <w:r>
+        <w:rPr>
+          <w:rFonts w:ascii="Arial" w:hAnsi="Arial" w:cs="Arial"/>
+          <w:color w:val="666666"/>
+          <w:sz w:val="23"/>
+          <w:szCs w:val="23"/>
+        </w:rPr>
+        <w:t>을</w:t>
+      </w:r>
+      <w:r>
+        <w:rPr>
+          <w:rFonts w:ascii="Arial" w:hAnsi="Arial" w:cs="Arial"/>
+          <w:color w:val="666666"/>
+          <w:sz w:val="23"/>
+          <w:szCs w:val="23"/>
+        </w:rPr>
+        <w:t xml:space="preserve"> trim </w:t>
+      </w:r>
+      <w:r>
+        <w:rPr>
+          <w:rFonts w:ascii="Arial" w:hAnsi="Arial" w:cs="Arial"/>
+          <w:color w:val="666666"/>
+          <w:sz w:val="23"/>
+          <w:szCs w:val="23"/>
+        </w:rPr>
+        <w:t>해주는</w:t>
+      </w:r>
+      <w:r>
+        <w:rPr>
+          <w:rFonts w:ascii="Arial" w:hAnsi="Arial" w:cs="Arial"/>
+          <w:color w:val="666666"/>
+          <w:sz w:val="23"/>
+          <w:szCs w:val="23"/>
+        </w:rPr>
+        <w:t xml:space="preserve"> </w:t>
+      </w:r>
+      <w:r>
+        <w:rPr>
+          <w:rFonts w:ascii="Arial" w:hAnsi="Arial" w:cs="Arial"/>
+          <w:color w:val="666666"/>
+          <w:sz w:val="23"/>
+          <w:szCs w:val="23"/>
+        </w:rPr>
+        <w:t>역할을</w:t>
+      </w:r>
+      <w:r>
+        <w:rPr>
+          <w:rFonts w:ascii="Arial" w:hAnsi="Arial" w:cs="Arial"/>
+          <w:color w:val="666666"/>
+          <w:sz w:val="23"/>
+          <w:szCs w:val="23"/>
+        </w:rPr>
+        <w:t xml:space="preserve"> </w:t>
+      </w:r>
+      <w:r>
+        <w:rPr>
+          <w:rFonts w:ascii="Arial" w:hAnsi="Arial" w:cs="Arial"/>
+          <w:color w:val="666666"/>
+          <w:sz w:val="23"/>
+          <w:szCs w:val="23"/>
+        </w:rPr>
+        <w:t>한다</w:t>
+      </w:r>
+      <w:r>
+        <w:rPr>
+          <w:rFonts w:ascii="Arial" w:hAnsi="Arial" w:cs="Arial"/>
+          <w:color w:val="666666"/>
+          <w:sz w:val="23"/>
+          <w:szCs w:val="23"/>
+        </w:rPr>
+        <w:t xml:space="preserve"> (</w:t>
+      </w:r>
+      <w:r>
+        <w:rPr>
+          <w:rFonts w:ascii="Arial" w:hAnsi="Arial" w:cs="Arial"/>
+          <w:color w:val="666666"/>
+          <w:sz w:val="23"/>
+          <w:szCs w:val="23"/>
+        </w:rPr>
+        <w:t>즉</w:t>
+      </w:r>
+      <w:r>
+        <w:rPr>
+          <w:rFonts w:ascii="Arial" w:hAnsi="Arial" w:cs="Arial"/>
+          <w:color w:val="666666"/>
+          <w:sz w:val="23"/>
+          <w:szCs w:val="23"/>
+        </w:rPr>
+        <w:t xml:space="preserve"> String </w:t>
+      </w:r>
+      <w:r>
+        <w:rPr>
+          <w:rFonts w:ascii="Arial" w:hAnsi="Arial" w:cs="Arial"/>
+          <w:color w:val="666666"/>
+          <w:sz w:val="23"/>
+          <w:szCs w:val="23"/>
+        </w:rPr>
+        <w:t>앞</w:t>
+      </w:r>
+      <w:r>
+        <w:rPr>
+          <w:rFonts w:ascii="Arial" w:hAnsi="Arial" w:cs="Arial"/>
+          <w:color w:val="666666"/>
+          <w:sz w:val="23"/>
+          <w:szCs w:val="23"/>
+        </w:rPr>
+        <w:t xml:space="preserve"> </w:t>
+      </w:r>
+      <w:r>
+        <w:rPr>
+          <w:rFonts w:ascii="Arial" w:hAnsi="Arial" w:cs="Arial"/>
+          <w:color w:val="666666"/>
+          <w:sz w:val="23"/>
+          <w:szCs w:val="23"/>
+        </w:rPr>
+        <w:t>뒤의</w:t>
+      </w:r>
+      <w:r>
+        <w:rPr>
+          <w:rFonts w:ascii="Arial" w:hAnsi="Arial" w:cs="Arial"/>
+          <w:color w:val="666666"/>
+          <w:sz w:val="23"/>
+          <w:szCs w:val="23"/>
+        </w:rPr>
+        <w:t xml:space="preserve"> white space</w:t>
+      </w:r>
+      <w:r>
+        <w:rPr>
+          <w:rFonts w:ascii="Arial" w:hAnsi="Arial" w:cs="Arial"/>
+          <w:color w:val="666666"/>
+          <w:sz w:val="23"/>
+          <w:szCs w:val="23"/>
+        </w:rPr>
+        <w:t>를</w:t>
+      </w:r>
+      <w:r>
+        <w:rPr>
+          <w:rFonts w:ascii="Arial" w:hAnsi="Arial" w:cs="Arial"/>
+          <w:color w:val="666666"/>
+          <w:sz w:val="23"/>
+          <w:szCs w:val="23"/>
+        </w:rPr>
+        <w:t xml:space="preserve"> </w:t>
+      </w:r>
+      <w:r>
+        <w:rPr>
+          <w:rFonts w:ascii="Arial" w:hAnsi="Arial" w:cs="Arial"/>
+          <w:color w:val="666666"/>
+          <w:sz w:val="23"/>
+          <w:szCs w:val="23"/>
+        </w:rPr>
+        <w:t>제거해줌</w:t>
+      </w:r>
+      <w:r>
+        <w:rPr>
+          <w:rFonts w:ascii="Arial" w:hAnsi="Arial" w:cs="Arial"/>
+          <w:color w:val="666666"/>
+          <w:sz w:val="23"/>
+          <w:szCs w:val="23"/>
+        </w:rPr>
+        <w:t>)</w:t>
+      </w:r>
+    </w:p>
+    <w:p>
+      <w:pPr>
+        <w:rPr>
+          <w:rFonts w:ascii="KoPubWorld돋움체 Light" w:eastAsia="KoPubWorld돋움체 Light" w:hAnsi="KoPubWorld돋움체 Light" w:cs="KoPubWorld돋움체 Light"/>
+        </w:rPr>
+      </w:pPr>
+      <w:r>
+        <w:rPr>
+          <w:rFonts w:ascii="KoPubWorld돋움체 Light" w:eastAsia="KoPubWorld돋움체 Light" w:hAnsi="KoPubWorld돋움체 Light" w:cs="KoPubWorld돋움체 Light" w:hint="eastAsia"/>
+        </w:rPr>
+        <w:t>p</w:t>
+      </w:r>
+      <w:r>
+        <w:rPr>
+          <w:rFonts w:ascii="KoPubWorld돋움체 Light" w:eastAsia="KoPubWorld돋움체 Light" w:hAnsi="KoPubWorld돋움체 Light" w:cs="KoPubWorld돋움체 Light"/>
+        </w:rPr>
+        <w:t xml:space="preserve">roperties </w:t>
+      </w:r>
+      <w:r>
+        <w:rPr>
+          <w:rFonts w:ascii="KoPubWorld돋움체 Light" w:eastAsia="KoPubWorld돋움체 Light" w:hAnsi="KoPubWorld돋움체 Light" w:cs="KoPubWorld돋움체 Light" w:hint="eastAsia"/>
+        </w:rPr>
+        <w:t>파일을 통해 c</w:t>
+      </w:r>
+      <w:r>
+        <w:rPr>
+          <w:rFonts w:ascii="KoPubWorld돋움체 Light" w:eastAsia="KoPubWorld돋움체 Light" w:hAnsi="KoPubWorld돋움체 Light" w:cs="KoPubWorld돋움체 Light"/>
+        </w:rPr>
+        <w:t>ustom message</w:t>
+      </w:r>
+      <w:r>
+        <w:rPr>
+          <w:rFonts w:ascii="KoPubWorld돋움체 Light" w:eastAsia="KoPubWorld돋움체 Light" w:hAnsi="KoPubWorld돋움체 Light" w:cs="KoPubWorld돋움체 Light" w:hint="eastAsia"/>
+        </w:rPr>
+        <w:t>를 출력하는 방법과 그 파일 입력 폼.</w:t>
+      </w:r>
+    </w:p>
+    <w:p>
+      <w:pPr>
+        <w:rPr>
+          <w:rFonts w:ascii="KoPubWorld돋움체 Light" w:eastAsia="KoPubWorld돋움체 Light" w:hAnsi="KoPubWorld돋움체 Light" w:cs="KoPubWorld돋움체 Light" w:hint="eastAsia"/>
+        </w:rPr>
+      </w:pPr>
+    </w:p>
+    <w:p>
+      <w:pPr>
+        <w:rPr>
+          <w:rFonts w:ascii="KoPubWorld돋움체 Light" w:eastAsia="KoPubWorld돋움체 Light" w:hAnsi="KoPubWorld돋움체 Light" w:cs="KoPubWorld돋움체 Light"/>
+        </w:rPr>
+      </w:pPr>
+      <w:r>
+        <w:rPr>
+          <w:rFonts w:ascii="KoPubWorld돋움체 Light" w:eastAsia="KoPubWorld돋움체 Light" w:hAnsi="KoPubWorld돋움체 Light" w:cs="KoPubWorld돋움체 Light"/>
+          <w:noProof/>
+        </w:rPr>
+        <w:lastRenderedPageBreak/>
+        <w:drawing>
+          <wp:inline distT="0" distB="0" distL="0" distR="0" wp14:anchorId="226D4D1F" wp14:editId="16DA8A2D">
+            <wp:extent cx="5731510" cy="2071370"/>
+            <wp:effectExtent l="0" t="0" r="2540" b="5080"/>
+            <wp:docPr id="7" name="그림 7"/>
+            <wp:cNvGraphicFramePr>
+              <a:graphicFrameLocks xmlns:a="http://schemas.openxmlformats.org/drawingml/2006/main" noChangeAspect="1"/>
+            </wp:cNvGraphicFramePr>
+            <a:graphic xmlns:a="http://schemas.openxmlformats.org/drawingml/2006/main">
+              <a:graphicData uri="http://schemas.openxmlformats.org/drawingml/2006/picture">
+                <pic:pic xmlns:pic="http://schemas.openxmlformats.org/drawingml/2006/picture">
+                  <pic:nvPicPr>
+                    <pic:cNvPr id="1" name=""/>
+                    <pic:cNvPicPr/>
+                  </pic:nvPicPr>
+                  <pic:blipFill>
+                    <a:blip r:embed="rId13"/>
+                    <a:stretch>
+                      <a:fillRect/>
+                    </a:stretch>
+                  </pic:blipFill>
+                  <pic:spPr>
+                    <a:xfrm>
+                      <a:off x="0" y="0"/>
+                      <a:ext cx="5731510" cy="2071370"/>
+                    </a:xfrm>
+                    <a:prstGeom prst="rect">
+                      <a:avLst/>
+                    </a:prstGeom>
+                  </pic:spPr>
+                </pic:pic>
+              </a:graphicData>
+            </a:graphic>
+          </wp:inline>
+        </w:drawing>
+      </w:r>
+    </w:p>
+    <w:p>
+      <w:pPr>
+        <w:rPr>
+          <w:rFonts w:ascii="KoPubWorld돋움체 Light" w:eastAsia="KoPubWorld돋움체 Light" w:hAnsi="KoPubWorld돋움체 Light" w:cs="KoPubWorld돋움체 Light"/>
+        </w:rPr>
+      </w:pPr>
+    </w:p>
+    <w:p>
+      <w:pPr>
+        <w:rPr>
+          <w:rFonts w:ascii="KoPubWorld돋움체 Light" w:eastAsia="KoPubWorld돋움체 Light" w:hAnsi="KoPubWorld돋움체 Light" w:cs="KoPubWorld돋움체 Light"/>
+        </w:rPr>
+      </w:pPr>
+      <w:r>
+        <w:rPr>
+          <w:rFonts w:ascii="KoPubWorld돋움체 Light" w:eastAsia="KoPubWorld돋움체 Light" w:hAnsi="KoPubWorld돋움체 Light" w:cs="KoPubWorld돋움체 Light"/>
+        </w:rPr>
+        <w:t>custom Annotation</w:t>
+      </w:r>
+      <w:r>
+        <w:rPr>
+          <w:rFonts w:ascii="KoPubWorld돋움체 Light" w:eastAsia="KoPubWorld돋움체 Light" w:hAnsi="KoPubWorld돋움체 Light" w:cs="KoPubWorld돋움체 Light" w:hint="eastAsia"/>
+        </w:rPr>
+        <w:t>을 사용하기 위해서는</w:t>
+      </w:r>
+    </w:p>
+    <w:p>
+      <w:pPr>
+        <w:rPr>
+          <w:rFonts w:ascii="KoPubWorld돋움체 Light" w:eastAsia="KoPubWorld돋움체 Light" w:hAnsi="KoPubWorld돋움체 Light" w:cs="KoPubWorld돋움체 Light" w:hint="eastAsia"/>
+        </w:rPr>
+      </w:pPr>
+      <w:r>
+        <w:rPr>
+          <w:rFonts w:ascii="KoPubWorld돋움체 Light" w:eastAsia="KoPubWorld돋움체 Light" w:hAnsi="KoPubWorld돋움체 Light" w:cs="KoPubWorld돋움체 Light"/>
+        </w:rPr>
+        <w:drawing>
+          <wp:inline distT="0" distB="0" distL="0" distR="0" wp14:anchorId="630EA48B" wp14:editId="345FDFCC">
+            <wp:extent cx="5731510" cy="2433320"/>
+            <wp:effectExtent l="0" t="0" r="2540" b="5080"/>
+            <wp:docPr id="10" name="그림 10"/>
+            <wp:cNvGraphicFramePr>
+              <a:graphicFrameLocks xmlns:a="http://schemas.openxmlformats.org/drawingml/2006/main" noChangeAspect="1"/>
+            </wp:cNvGraphicFramePr>
+            <a:graphic xmlns:a="http://schemas.openxmlformats.org/drawingml/2006/main">
+              <a:graphicData uri="http://schemas.openxmlformats.org/drawingml/2006/picture">
+                <pic:pic xmlns:pic="http://schemas.openxmlformats.org/drawingml/2006/picture">
+                  <pic:nvPicPr>
+                    <pic:cNvPr id="1" name=""/>
+                    <pic:cNvPicPr/>
+                  </pic:nvPicPr>
+                  <pic:blipFill>
+                    <a:blip r:embed="rId14"/>
+                    <a:stretch>
+                      <a:fillRect/>
+                    </a:stretch>
+                  </pic:blipFill>
+                  <pic:spPr>
+                    <a:xfrm>
+                      <a:off x="0" y="0"/>
+                      <a:ext cx="5731510" cy="2433320"/>
+                    </a:xfrm>
+                    <a:prstGeom prst="rect">
+                      <a:avLst/>
+                    </a:prstGeom>
+                  </pic:spPr>
+                </pic:pic>
+              </a:graphicData>
+            </a:graphic>
+          </wp:inline>
+        </w:drawing>
+      </w:r>
+      <w:r>
+        <w:rPr>
+          <w:rFonts w:ascii="KoPubWorld돋움체 Light" w:eastAsia="KoPubWorld돋움체 Light" w:hAnsi="KoPubWorld돋움체 Light" w:cs="KoPubWorld돋움체 Light" w:hint="eastAsia"/>
+        </w:rPr>
+        <w:t>위와 같은 방식의 클래스 정의가 필요하다.</w:t>
+      </w:r>
+    </w:p>
+    <w:p>
+      <w:pPr>
+        <w:rPr>
+          <w:rFonts w:ascii="KoPubWorld돋움체 Light" w:eastAsia="KoPubWorld돋움체 Light" w:hAnsi="KoPubWorld돋움체 Light" w:cs="KoPubWorld돋움체 Light"/>
+        </w:rPr>
+      </w:pPr>
+      <w:r>
+        <w:rPr>
+          <w:rFonts w:ascii="KoPubWorld돋움체 Light" w:eastAsia="KoPubWorld돋움체 Light" w:hAnsi="KoPubWorld돋움체 Light" w:cs="KoPubWorld돋움체 Light"/>
+        </w:rPr>
+        <w:drawing>
+          <wp:inline distT="0" distB="0" distL="0" distR="0" wp14:anchorId="3F9EB546" wp14:editId="79832921">
+            <wp:extent cx="5731510" cy="2344420"/>
+            <wp:effectExtent l="0" t="0" r="2540" b="0"/>
+            <wp:docPr id="11" name="그림 11"/>
+            <wp:cNvGraphicFramePr>
+              <a:graphicFrameLocks xmlns:a="http://schemas.openxmlformats.org/drawingml/2006/main" noChangeAspect="1"/>
+            </wp:cNvGraphicFramePr>
+            <a:graphic xmlns:a="http://schemas.openxmlformats.org/drawingml/2006/main">
+              <a:graphicData uri="http://schemas.openxmlformats.org/drawingml/2006/picture">
+                <pic:pic xmlns:pic="http://schemas.openxmlformats.org/drawingml/2006/picture">
+                  <pic:nvPicPr>
+                    <pic:cNvPr id="1" name=""/>
+                    <pic:cNvPicPr/>
+                  </pic:nvPicPr>
+                  <pic:blipFill>
+                    <a:blip r:embed="rId15"/>
+                    <a:stretch>
+                      <a:fillRect/>
+                    </a:stretch>
+                  </pic:blipFill>
+                  <pic:spPr>
+                    <a:xfrm>
+                      <a:off x="0" y="0"/>
+                      <a:ext cx="5731510" cy="2344420"/>
+                    </a:xfrm>
+                    <a:prstGeom prst="rect">
+                      <a:avLst/>
+                    </a:prstGeom>
+                  </pic:spPr>
+                </pic:pic>
+              </a:graphicData>
+            </a:graphic>
+          </wp:inline>
+        </w:drawing>
+      </w:r>
+    </w:p>
+    <w:p>
+      <w:pPr>
+        <w:rPr>
+          <w:rFonts w:ascii="KoPubWorld돋움체 Light" w:eastAsia="KoPubWorld돋움체 Light" w:hAnsi="KoPubWorld돋움체 Light" w:cs="KoPubWorld돋움체 Light"/>
+        </w:rPr>
+      </w:pPr>
+      <w:r>
+        <w:rPr>
+          <w:rFonts w:ascii="KoPubWorld돋움체 Light" w:eastAsia="KoPubWorld돋움체 Light" w:hAnsi="KoPubWorld돋움체 Light" w:cs="KoPubWorld돋움체 Light"/>
+        </w:rPr>
+        <w:t>@</w:t>
+      </w:r>
+      <w:r>
+        <w:rPr>
+          <w:rFonts w:ascii="KoPubWorld돋움체 Light" w:eastAsia="KoPubWorld돋움체 Light" w:hAnsi="KoPubWorld돋움체 Light" w:cs="KoPubWorld돋움체 Light" w:hint="eastAsia"/>
+        </w:rPr>
+        <w:t>t</w:t>
+      </w:r>
+      <w:r>
+        <w:rPr>
+          <w:rFonts w:ascii="KoPubWorld돋움체 Light" w:eastAsia="KoPubWorld돋움체 Light" w:hAnsi="KoPubWorld돋움체 Light" w:cs="KoPubWorld돋움체 Light"/>
+        </w:rPr>
+        <w:t>arget</w:t>
+      </w:r>
+      <w:r>
+        <w:rPr>
+          <w:rFonts w:ascii="KoPubWorld돋움체 Light" w:eastAsia="KoPubWorld돋움체 Light" w:hAnsi="KoPubWorld돋움체 Light" w:cs="KoPubWorld돋움체 Light" w:hint="eastAsia"/>
+        </w:rPr>
+        <w:t xml:space="preserve">은 어떤 </w:t>
+      </w:r>
+      <w:r>
+        <w:rPr>
+          <w:rFonts w:ascii="KoPubWorld돋움체 Light" w:eastAsia="KoPubWorld돋움체 Light" w:hAnsi="KoPubWorld돋움체 Light" w:cs="KoPubWorld돋움체 Light"/>
+        </w:rPr>
+        <w:t>element</w:t>
+      </w:r>
+      <w:r>
+        <w:rPr>
+          <w:rFonts w:ascii="KoPubWorld돋움체 Light" w:eastAsia="KoPubWorld돋움체 Light" w:hAnsi="KoPubWorld돋움체 Light" w:cs="KoPubWorld돋움체 Light" w:hint="eastAsia"/>
+        </w:rPr>
+        <w:t>의 사용할지를 가리키는 것.</w:t>
+      </w:r>
+    </w:p>
+    <w:p>
+      <w:pPr>
+        <w:rPr>
+          <w:rFonts w:ascii="KoPubWorld돋움체 Light" w:eastAsia="KoPubWorld돋움체 Light" w:hAnsi="KoPubWorld돋움체 Light" w:cs="KoPubWorld돋움체 Light"/>
+        </w:rPr>
+      </w:pPr>
+      <w:r>
+        <w:rPr>
+          <w:rFonts w:ascii="KoPubWorld돋움체 Light" w:eastAsia="KoPubWorld돋움체 Light" w:hAnsi="KoPubWorld돋움체 Light" w:cs="KoPubWorld돋움체 Light" w:hint="eastAsia"/>
+        </w:rPr>
+        <w:lastRenderedPageBreak/>
+        <w:t>@</w:t>
+      </w:r>
+      <w:r>
+        <w:rPr>
+          <w:rFonts w:ascii="KoPubWorld돋움체 Light" w:eastAsia="KoPubWorld돋움체 Light" w:hAnsi="KoPubWorld돋움체 Light" w:cs="KoPubWorld돋움체 Light"/>
+        </w:rPr>
+        <w:t>Constrait</w:t>
+      </w:r>
+    </w:p>
+    <w:p>
+      <w:pPr>
+        <w:rPr>
+          <w:rFonts w:ascii="KoPubWorld돋움체 Light" w:eastAsia="KoPubWorld돋움체 Light" w:hAnsi="KoPubWorld돋움체 Light" w:cs="KoPubWorld돋움체 Light" w:hint="eastAsia"/>
+        </w:rPr>
+      </w:pPr>
+      <w:r>
+        <w:rPr>
+          <w:rFonts w:ascii="KoPubWorld돋움체 Light" w:eastAsia="KoPubWorld돋움체 Light" w:hAnsi="KoPubWorld돋움체 Light" w:cs="KoPubWorld돋움체 Light"/>
+        </w:rPr>
+        <w:drawing>
+          <wp:inline distT="0" distB="0" distL="0" distR="0" wp14:anchorId="47ABC86B" wp14:editId="4F4CAEEC">
+            <wp:extent cx="5731510" cy="2543175"/>
+            <wp:effectExtent l="0" t="0" r="2540" b="9525"/>
+            <wp:docPr id="12" name="그림 12"/>
+            <wp:cNvGraphicFramePr>
+              <a:graphicFrameLocks xmlns:a="http://schemas.openxmlformats.org/drawingml/2006/main" noChangeAspect="1"/>
+            </wp:cNvGraphicFramePr>
+            <a:graphic xmlns:a="http://schemas.openxmlformats.org/drawingml/2006/main">
+              <a:graphicData uri="http://schemas.openxmlformats.org/drawingml/2006/picture">
+                <pic:pic xmlns:pic="http://schemas.openxmlformats.org/drawingml/2006/picture">
+                  <pic:nvPicPr>
+                    <pic:cNvPr id="1" name=""/>
+                    <pic:cNvPicPr/>
+                  </pic:nvPicPr>
+                  <pic:blipFill>
+                    <a:blip r:embed="rId16"/>
+                    <a:stretch>
+                      <a:fillRect/>
+                    </a:stretch>
+                  </pic:blipFill>
+                  <pic:spPr>
+                    <a:xfrm>
+                      <a:off x="0" y="0"/>
+                      <a:ext cx="5731510" cy="2543175"/>
+                    </a:xfrm>
+                    <a:prstGeom prst="rect">
+                      <a:avLst/>
+                    </a:prstGeom>
+                  </pic:spPr>
+                </pic:pic>
+              </a:graphicData>
+            </a:graphic>
+          </wp:inline>
+        </w:drawing>
+      </w:r>
+    </w:p>
+    <w:p>
+      <w:pPr>
+        <w:rPr>
+          <w:rFonts w:ascii="KoPubWorld돋움체 Light" w:eastAsia="KoPubWorld돋움체 Light" w:hAnsi="KoPubWorld돋움체 Light" w:cs="KoPubWorld돋움체 Light"/>
+        </w:rPr>
+      </w:pPr>
+    </w:p>
+    <w:p>
+      <w:pPr>
+        <w:rPr>
+          <w:rFonts w:ascii="KoPubWorld돋움체 Light" w:eastAsia="KoPubWorld돋움체 Light" w:hAnsi="KoPubWorld돋움체 Light" w:cs="KoPubWorld돋움체 Light"/>
+        </w:rPr>
+      </w:pPr>
+      <w:r>
+        <w:rPr>
+          <w:rFonts w:ascii="KoPubWorld돋움체 Light" w:eastAsia="KoPubWorld돋움체 Light" w:hAnsi="KoPubWorld돋움체 Light" w:cs="KoPubWorld돋움체 Light"/>
+        </w:rPr>
+        <w:drawing>
+          <wp:inline distT="0" distB="0" distL="0" distR="0" wp14:anchorId="5499F697" wp14:editId="2C93A508">
+            <wp:extent cx="5731510" cy="1139825"/>
+            <wp:effectExtent l="0" t="0" r="2540" b="3175"/>
+            <wp:docPr id="13" name="그림 13"/>
+            <wp:cNvGraphicFramePr>
+              <a:graphicFrameLocks xmlns:a="http://schemas.openxmlformats.org/drawingml/2006/main" noChangeAspect="1"/>
+            </wp:cNvGraphicFramePr>
+            <a:graphic xmlns:a="http://schemas.openxmlformats.org/drawingml/2006/main">
+              <a:graphicData uri="http://schemas.openxmlformats.org/drawingml/2006/picture">
+                <pic:pic xmlns:pic="http://schemas.openxmlformats.org/drawingml/2006/picture">
+                  <pic:nvPicPr>
+                    <pic:cNvPr id="1" name=""/>
+                    <pic:cNvPicPr/>
+                  </pic:nvPicPr>
+                  <pic:blipFill>
+                    <a:blip r:embed="rId17"/>
+                    <a:stretch>
+                      <a:fillRect/>
+                    </a:stretch>
+                  </pic:blipFill>
+                  <pic:spPr>
+                    <a:xfrm>
+                      <a:off x="0" y="0"/>
+                      <a:ext cx="5731510" cy="1139825"/>
+                    </a:xfrm>
+                    <a:prstGeom prst="rect">
+                      <a:avLst/>
+                    </a:prstGeom>
+                  </pic:spPr>
+                </pic:pic>
+              </a:graphicData>
+            </a:graphic>
+          </wp:inline>
+        </w:drawing>
+      </w:r>
+    </w:p>
+    <w:p>
+      <w:pPr>
+        <w:widowControl/>
+        <w:shd w:val="clear" w:color="auto" w:fill="2B2B2B"/>
+        <w:tabs>
+          <w:tab w:val="left" w:pos="916"/>
+          <w:tab w:val="left" w:pos="1832"/>
+          <w:tab w:val="left" w:pos="2748"/>
+          <w:tab w:val="left" w:pos="3664"/>
+          <w:tab w:val="left" w:pos="4580"/>
+          <w:tab w:val="left" w:pos="5496"/>
+          <w:tab w:val="left" w:pos="6412"/>
+          <w:tab w:val="left" w:pos="7328"/>
+          <w:tab w:val="left" w:pos="8244"/>
+          <w:tab w:val="left" w:pos="9160"/>
+          <w:tab w:val="left" w:pos="10076"/>
+          <w:tab w:val="left" w:pos="10992"/>
+          <w:tab w:val="left" w:pos="11908"/>
+          <w:tab w:val="left" w:pos="12824"/>
+          <w:tab w:val="left" w:pos="13740"/>
+          <w:tab w:val="left" w:pos="14656"/>
+        </w:tabs>
+        <w:wordWrap/>
+        <w:autoSpaceDE/>
+        <w:autoSpaceDN/>
+        <w:spacing w:after="0" w:line="240" w:lineRule="auto"/>
+        <w:jc w:val="left"/>
+        <w:rPr>
+          <w:rFonts w:ascii="Courier New" w:eastAsia="굴림체" w:hAnsi="Courier New" w:cs="Courier New"/>
+          <w:color w:val="A9B7C6"/>
+          <w:kern w:val="0"/>
+          <w:szCs w:val="20"/>
+        </w:rPr>
+      </w:pPr>
+      <w:r>
+        <w:rPr>
+          <w:rFonts w:ascii="Courier New" w:eastAsia="굴림체" w:hAnsi="Courier New" w:cs="Courier New"/>
+          <w:color w:val="CC7832"/>
+          <w:kern w:val="0"/>
+          <w:szCs w:val="20"/>
+        </w:rPr>
+        <w:t xml:space="preserve">public boolean </w:t>
+      </w:r>
+      <w:r>
+        <w:rPr>
+          <w:rFonts w:ascii="Courier New" w:eastAsia="굴림체" w:hAnsi="Courier New" w:cs="Courier New"/>
+          <w:color w:val="FFC66D"/>
+          <w:kern w:val="0"/>
+          <w:szCs w:val="20"/>
+        </w:rPr>
+        <w:t>isValid</w:t>
+      </w:r>
+      <w:r>
+        <w:rPr>
+          <w:rFonts w:ascii="Courier New" w:eastAsia="굴림체" w:hAnsi="Courier New" w:cs="Courier New"/>
+          <w:color w:val="A9B7C6"/>
+          <w:kern w:val="0"/>
+          <w:szCs w:val="20"/>
+        </w:rPr>
+        <w:t>(String obj</w:t>
+      </w:r>
+      <w:r>
+        <w:rPr>
+          <w:rFonts w:ascii="Courier New" w:eastAsia="굴림체" w:hAnsi="Courier New" w:cs="Courier New"/>
+          <w:color w:val="CC7832"/>
+          <w:kern w:val="0"/>
+          <w:szCs w:val="20"/>
+        </w:rPr>
+        <w:t xml:space="preserve">, </w:t>
+      </w:r>
+      <w:r>
+        <w:rPr>
+          <w:rFonts w:ascii="Courier New" w:eastAsia="굴림체" w:hAnsi="Courier New" w:cs="Courier New"/>
+          <w:color w:val="A9B7C6"/>
+          <w:kern w:val="0"/>
+          <w:szCs w:val="20"/>
+        </w:rPr>
+        <w:t>ConstraintValidatorContext context) {</w:t>
+      </w:r>
+      <w:r>
+        <w:rPr>
+          <w:rFonts w:ascii="Courier New" w:eastAsia="굴림체" w:hAnsi="Courier New" w:cs="Courier New"/>
+          <w:color w:val="A9B7C6"/>
+          <w:kern w:val="0"/>
+          <w:szCs w:val="20"/>
+        </w:rPr>
+        <w:br/>
+        <w:t xml:space="preserve">   </w:t>
+      </w:r>
+      <w:r>
+        <w:rPr>
+          <w:rFonts w:ascii="Courier New" w:eastAsia="굴림체" w:hAnsi="Courier New" w:cs="Courier New"/>
+          <w:color w:val="CC7832"/>
+          <w:kern w:val="0"/>
+          <w:szCs w:val="20"/>
+        </w:rPr>
+        <w:t>if</w:t>
+      </w:r>
+      <w:r>
+        <w:rPr>
+          <w:rFonts w:ascii="Courier New" w:eastAsia="굴림체" w:hAnsi="Courier New" w:cs="Courier New"/>
+          <w:color w:val="A9B7C6"/>
+          <w:kern w:val="0"/>
+          <w:szCs w:val="20"/>
+        </w:rPr>
+        <w:t>(obj.startsWith(</w:t>
+      </w:r>
+      <w:r>
+        <w:rPr>
+          <w:rFonts w:ascii="Courier New" w:eastAsia="굴림체" w:hAnsi="Courier New" w:cs="Courier New"/>
+          <w:color w:val="9876AA"/>
+          <w:kern w:val="0"/>
+          <w:szCs w:val="20"/>
+        </w:rPr>
+        <w:t>prefix</w:t>
+      </w:r>
+      <w:r>
+        <w:rPr>
+          <w:rFonts w:ascii="Courier New" w:eastAsia="굴림체" w:hAnsi="Courier New" w:cs="Courier New"/>
+          <w:color w:val="A9B7C6"/>
+          <w:kern w:val="0"/>
+          <w:szCs w:val="20"/>
+        </w:rPr>
+        <w:t xml:space="preserve">)) </w:t>
+      </w:r>
+      <w:r>
+        <w:rPr>
+          <w:rFonts w:ascii="Courier New" w:eastAsia="굴림체" w:hAnsi="Courier New" w:cs="Courier New"/>
+          <w:color w:val="CC7832"/>
+          <w:kern w:val="0"/>
+          <w:szCs w:val="20"/>
+        </w:rPr>
+        <w:t>return false;</w:t>
+      </w:r>
+      <w:r>
+        <w:rPr>
+          <w:rFonts w:ascii="Courier New" w:eastAsia="굴림체" w:hAnsi="Courier New" w:cs="Courier New"/>
+          <w:color w:val="CC7832"/>
+          <w:kern w:val="0"/>
+          <w:szCs w:val="20"/>
+        </w:rPr>
+        <w:br/>
+        <w:t xml:space="preserve">   else return true;</w:t>
+      </w:r>
+      <w:r>
+        <w:rPr>
+          <w:rFonts w:ascii="Courier New" w:eastAsia="굴림체" w:hAnsi="Courier New" w:cs="Courier New"/>
+          <w:color w:val="CC7832"/>
+          <w:kern w:val="0"/>
+          <w:szCs w:val="20"/>
+        </w:rPr>
+        <w:br/>
+        <w:t xml:space="preserve">   </w:t>
+      </w:r>
+      <w:r>
+        <w:rPr>
+          <w:rFonts w:ascii="Courier New" w:eastAsia="굴림체" w:hAnsi="Courier New" w:cs="Courier New"/>
+          <w:color w:val="CC7832"/>
+          <w:kern w:val="0"/>
+          <w:szCs w:val="20"/>
+        </w:rPr>
+        <w:br/>
+      </w:r>
+      <w:r>
+        <w:rPr>
+          <w:rFonts w:ascii="Courier New" w:eastAsia="굴림체" w:hAnsi="Courier New" w:cs="Courier New"/>
+          <w:color w:val="A9B7C6"/>
+          <w:kern w:val="0"/>
+          <w:szCs w:val="20"/>
+        </w:rPr>
+        <w:t>}</w:t>
+      </w:r>
+    </w:p>
+    <w:p>
+      <w:pPr>
+        <w:rPr>
+          <w:rFonts w:ascii="KoPubWorld돋움체 Light" w:eastAsia="KoPubWorld돋움체 Light" w:hAnsi="KoPubWorld돋움체 Light" w:cs="KoPubWorld돋움체 Light"/>
+        </w:rPr>
+      </w:pPr>
+    </w:p>
+    <w:p>
+      <w:pPr>
+        <w:rPr>
+          <w:rFonts w:ascii="KoPubWorld돋움체 Light" w:eastAsia="KoPubWorld돋움체 Light" w:hAnsi="KoPubWorld돋움체 Light" w:cs="KoPubWorld돋움체 Light" w:hint="eastAsia"/>
+        </w:rPr>
+      </w:pPr>
+      <w:r>
+        <w:rPr>
+          <w:rFonts w:ascii="KoPubWorld돋움체 Light" w:eastAsia="KoPubWorld돋움체 Light" w:hAnsi="KoPubWorld돋움체 Light" w:cs="KoPubWorld돋움체 Light"/>
+        </w:rPr>
+        <w:t>ContraintValidatorContex</w:t>
+      </w:r>
+      <w:r>
+        <w:rPr>
+          <w:rFonts w:ascii="KoPubWorld돋움체 Light" w:eastAsia="KoPubWorld돋움체 Light" w:hAnsi="KoPubWorld돋움체 Light" w:cs="KoPubWorld돋움체 Light" w:hint="eastAsia"/>
+        </w:rPr>
+        <w:t>는 추가 에러 메시지를 원할 때 사용.</w:t>
+      </w:r>
+    </w:p>
+    <w:p>
+      <w:pPr>
+        <w:rPr>
+          <w:rFonts w:ascii="KoPubWorld돋움체 Light" w:eastAsia="KoPubWorld돋움체 Light" w:hAnsi="KoPubWorld돋움체 Light" w:cs="KoPubWorld돋움체 Light"/>
+        </w:rPr>
+      </w:pPr>
+    </w:p>
+    <w:p>
+      <w:pPr>
+        <w:rPr>
+          <w:rFonts w:ascii="KoPubWorld돋움체 Light" w:eastAsia="KoPubWorld돋움체 Light" w:hAnsi="KoPubWorld돋움체 Light" w:cs="KoPubWorld돋움체 Light"/>
+        </w:rPr>
+      </w:pPr>
+    </w:p>
+    <w:p>
+      <w:pPr>
+        <w:rPr>
+          <w:rFonts w:ascii="KoPubWorld돋움체 Light" w:eastAsia="KoPubWorld돋움체 Light" w:hAnsi="KoPubWorld돋움체 Light" w:cs="KoPubWorld돋움체 Light"/>
         </w:rPr>
       </w:pPr>
     </w:p>
@@ -1812,6 +3872,127 @@
     </w:sectPr>
   </w:body>
 </w:document>
+</file>
+
+<file path=word/numbering.xml><?xml version="1.0" encoding="utf-8"?>
+<w:numbering xmlns:wpc="http://schemas.microsoft.com/office/word/2010/wordprocessingCanvas" xmlns:cx="http://schemas.microsoft.com/office/drawing/2014/chartex" xmlns:cx1="http://schemas.microsoft.com/office/drawing/2015/9/8/chartex" xmlns:cx2="http://schemas.microsoft.com/office/drawing/2015/10/21/chartex" xmlns:cx3="http://schemas.microsoft.com/office/drawing/2016/5/9/chartex" xmlns:cx4="http://schemas.microsoft.com/office/drawing/2016/5/10/chartex" xmlns:cx5="http://schemas.microsoft.com/office/drawing/2016/5/11/chartex" xmlns:cx6="http://schemas.microsoft.com/office/drawing/2016/5/12/chartex" xmlns:cx7="http://schemas.microsoft.com/office/drawing/2016/5/13/chartex" xmlns:cx8="http://schemas.microsoft.com/office/drawing/2016/5/14/chartex" xmlns:mc="http://schemas.openxmlformats.org/markup-compatibility/2006" xmlns:aink="http://schemas.microsoft.com/office/drawing/2016/ink" xmlns:am3d="http://schemas.microsoft.com/office/drawing/2017/model3d" xmlns:o="urn:schemas-microsoft-com:office:office" xmlns:r="http://schemas.openxmlformats.org/officeDocument/2006/relationships" xmlns:m="http://schemas.openxmlformats.org/officeDocument/2006/math" xmlns:v="urn:schemas-microsoft-com:vml" xmlns:wp14="http://schemas.microsoft.com/office/word/2010/wordprocessingDrawing" xmlns:wp="http://schemas.openxmlformats.org/drawingml/2006/wordprocessingDrawing" xmlns:w10="urn:schemas-microsoft-com:office:word" xmlns:w="http://schemas.openxmlformats.org/wordprocessingml/2006/main" xmlns:w14="http://schemas.microsoft.com/office/word/2010/wordml" xmlns:w15="http://schemas.microsoft.com/office/word/2012/wordml" xmlns:w16cex="http://schemas.microsoft.com/office/word/2018/wordml/cex" xmlns:w16cid="http://schemas.microsoft.com/office/word/2016/wordml/cid" xmlns:w16="http://schemas.microsoft.com/office/word/2018/wordml" xmlns:w16se="http://schemas.microsoft.com/office/word/2015/wordml/symex" xmlns:wpg="http://schemas.microsoft.com/office/word/2010/wordprocessingGroup" xmlns:wpi="http://schemas.microsoft.com/office/word/2010/wordprocessingInk" xmlns:wne="http://schemas.microsoft.com/office/word/2006/wordml" xmlns:wps="http://schemas.microsoft.com/office/word/2010/wordprocessingShape" mc:Ignorable="w14 w15 w16se w16cid w16 w16cex wp14">
+  <w:abstractNum w:abstractNumId="0" w15:restartNumberingAfterBreak="0">
+    <w:nsid w:val="2BCB58C7"/>
+    <w:multiLevelType w:val="multilevel"/>
+    <w:tmpl w:val="3996A14A"/>
+    <w:lvl w:ilvl="0">
+      <w:start w:val="1"/>
+      <w:numFmt w:val="decimal"/>
+      <w:lvlText w:val="%1."/>
+      <w:lvlJc w:val="left"/>
+      <w:pPr>
+        <w:tabs>
+          <w:tab w:val="num" w:pos="720"/>
+        </w:tabs>
+        <w:ind w:left="720" w:hanging="360"/>
+      </w:pPr>
+    </w:lvl>
+    <w:lvl w:ilvl="1" w:tentative="1">
+      <w:start w:val="1"/>
+      <w:numFmt w:val="decimal"/>
+      <w:lvlText w:val="%2."/>
+      <w:lvlJc w:val="left"/>
+      <w:pPr>
+        <w:tabs>
+          <w:tab w:val="num" w:pos="1440"/>
+        </w:tabs>
+        <w:ind w:left="1440" w:hanging="360"/>
+      </w:pPr>
+    </w:lvl>
+    <w:lvl w:ilvl="2" w:tentative="1">
+      <w:start w:val="1"/>
+      <w:numFmt w:val="decimal"/>
+      <w:lvlText w:val="%3."/>
+      <w:lvlJc w:val="left"/>
+      <w:pPr>
+        <w:tabs>
+          <w:tab w:val="num" w:pos="2160"/>
+        </w:tabs>
+        <w:ind w:left="2160" w:hanging="360"/>
+      </w:pPr>
+    </w:lvl>
+    <w:lvl w:ilvl="3" w:tentative="1">
+      <w:start w:val="1"/>
+      <w:numFmt w:val="decimal"/>
+      <w:lvlText w:val="%4."/>
+      <w:lvlJc w:val="left"/>
+      <w:pPr>
+        <w:tabs>
+          <w:tab w:val="num" w:pos="2880"/>
+        </w:tabs>
+        <w:ind w:left="2880" w:hanging="360"/>
+      </w:pPr>
+    </w:lvl>
+    <w:lvl w:ilvl="4" w:tentative="1">
+      <w:start w:val="1"/>
+      <w:numFmt w:val="decimal"/>
+      <w:lvlText w:val="%5."/>
+      <w:lvlJc w:val="left"/>
+      <w:pPr>
+        <w:tabs>
+          <w:tab w:val="num" w:pos="3600"/>
+        </w:tabs>
+        <w:ind w:left="3600" w:hanging="360"/>
+      </w:pPr>
+    </w:lvl>
+    <w:lvl w:ilvl="5" w:tentative="1">
+      <w:start w:val="1"/>
+      <w:numFmt w:val="decimal"/>
+      <w:lvlText w:val="%6."/>
+      <w:lvlJc w:val="left"/>
+      <w:pPr>
+        <w:tabs>
+          <w:tab w:val="num" w:pos="4320"/>
+        </w:tabs>
+        <w:ind w:left="4320" w:hanging="360"/>
+      </w:pPr>
+    </w:lvl>
+    <w:lvl w:ilvl="6" w:tentative="1">
+      <w:start w:val="1"/>
+      <w:numFmt w:val="decimal"/>
+      <w:lvlText w:val="%7."/>
+      <w:lvlJc w:val="left"/>
+      <w:pPr>
+        <w:tabs>
+          <w:tab w:val="num" w:pos="5040"/>
+        </w:tabs>
+        <w:ind w:left="5040" w:hanging="360"/>
+      </w:pPr>
+    </w:lvl>
+    <w:lvl w:ilvl="7" w:tentative="1">
+      <w:start w:val="1"/>
+      <w:numFmt w:val="decimal"/>
+      <w:lvlText w:val="%8."/>
+      <w:lvlJc w:val="left"/>
+      <w:pPr>
+        <w:tabs>
+          <w:tab w:val="num" w:pos="5760"/>
+        </w:tabs>
+        <w:ind w:left="5760" w:hanging="360"/>
+      </w:pPr>
+    </w:lvl>
+    <w:lvl w:ilvl="8" w:tentative="1">
+      <w:start w:val="1"/>
+      <w:numFmt w:val="decimal"/>
+      <w:lvlText w:val="%9."/>
+      <w:lvlJc w:val="left"/>
+      <w:pPr>
+        <w:tabs>
+          <w:tab w:val="num" w:pos="6480"/>
+        </w:tabs>
+        <w:ind w:left="6480" w:hanging="360"/>
+      </w:pPr>
+    </w:lvl>
+  </w:abstractNum>
+  <w:num w:numId="1">
+    <w:abstractNumId w:val="0"/>
+  </w:num>
+</w:numbering>
 </file>
 
 <file path=word/styles.xml><?xml version="1.0" encoding="utf-8"?>
@@ -2372,6 +4553,161 @@
       <w:szCs w:val="24"/>
     </w:rPr>
   </w:style>
+  <w:style w:type="character" w:styleId="a5">
+    <w:name w:val="Strong"/>
+    <w:basedOn w:val="a0"/>
+    <w:uiPriority w:val="22"/>
+    <w:qFormat/>
+    <w:rsid w:val="00847647"/>
+    <w:rPr>
+      <w:b/>
+      <w:bCs/>
+    </w:rPr>
+  </w:style>
+  <w:style w:type="paragraph" w:customStyle="1" w:styleId="l0">
+    <w:name w:val="l0"/>
+    <w:basedOn w:val="a"/>
+    <w:rsid w:val="00847647"/>
+    <w:pPr>
+      <w:widowControl/>
+      <w:wordWrap/>
+      <w:autoSpaceDE/>
+      <w:autoSpaceDN/>
+      <w:spacing w:before="100" w:beforeAutospacing="1" w:after="100" w:afterAutospacing="1" w:line="240" w:lineRule="auto"/>
+      <w:jc w:val="left"/>
+    </w:pPr>
+    <w:rPr>
+      <w:rFonts w:ascii="굴림" w:eastAsia="굴림" w:hAnsi="굴림" w:cs="굴림"/>
+      <w:kern w:val="0"/>
+      <w:sz w:val="24"/>
+      <w:szCs w:val="24"/>
+    </w:rPr>
+  </w:style>
+  <w:style w:type="character" w:customStyle="1" w:styleId="lit">
+    <w:name w:val="lit"/>
+    <w:basedOn w:val="a0"/>
+    <w:rsid w:val="00847647"/>
+  </w:style>
+  <w:style w:type="character" w:customStyle="1" w:styleId="pun">
+    <w:name w:val="pun"/>
+    <w:basedOn w:val="a0"/>
+    <w:rsid w:val="00847647"/>
+  </w:style>
+  <w:style w:type="character" w:customStyle="1" w:styleId="str">
+    <w:name w:val="str"/>
+    <w:basedOn w:val="a0"/>
+    <w:rsid w:val="00847647"/>
+  </w:style>
+  <w:style w:type="paragraph" w:customStyle="1" w:styleId="l1">
+    <w:name w:val="l1"/>
+    <w:basedOn w:val="a"/>
+    <w:rsid w:val="00847647"/>
+    <w:pPr>
+      <w:widowControl/>
+      <w:wordWrap/>
+      <w:autoSpaceDE/>
+      <w:autoSpaceDN/>
+      <w:spacing w:before="100" w:beforeAutospacing="1" w:after="100" w:afterAutospacing="1" w:line="240" w:lineRule="auto"/>
+      <w:jc w:val="left"/>
+    </w:pPr>
+    <w:rPr>
+      <w:rFonts w:ascii="굴림" w:eastAsia="굴림" w:hAnsi="굴림" w:cs="굴림"/>
+      <w:kern w:val="0"/>
+      <w:sz w:val="24"/>
+      <w:szCs w:val="24"/>
+    </w:rPr>
+  </w:style>
+  <w:style w:type="character" w:customStyle="1" w:styleId="pln">
+    <w:name w:val="pln"/>
+    <w:basedOn w:val="a0"/>
+    <w:rsid w:val="00847647"/>
+  </w:style>
+  <w:style w:type="character" w:customStyle="1" w:styleId="kwd">
+    <w:name w:val="kwd"/>
+    <w:basedOn w:val="a0"/>
+    <w:rsid w:val="00847647"/>
+  </w:style>
+  <w:style w:type="character" w:customStyle="1" w:styleId="typ">
+    <w:name w:val="typ"/>
+    <w:basedOn w:val="a0"/>
+    <w:rsid w:val="00847647"/>
+  </w:style>
+  <w:style w:type="paragraph" w:customStyle="1" w:styleId="l2">
+    <w:name w:val="l2"/>
+    <w:basedOn w:val="a"/>
+    <w:rsid w:val="00847647"/>
+    <w:pPr>
+      <w:widowControl/>
+      <w:wordWrap/>
+      <w:autoSpaceDE/>
+      <w:autoSpaceDN/>
+      <w:spacing w:before="100" w:beforeAutospacing="1" w:after="100" w:afterAutospacing="1" w:line="240" w:lineRule="auto"/>
+      <w:jc w:val="left"/>
+    </w:pPr>
+    <w:rPr>
+      <w:rFonts w:ascii="굴림" w:eastAsia="굴림" w:hAnsi="굴림" w:cs="굴림"/>
+      <w:kern w:val="0"/>
+      <w:sz w:val="24"/>
+      <w:szCs w:val="24"/>
+    </w:rPr>
+  </w:style>
+  <w:style w:type="paragraph" w:customStyle="1" w:styleId="l3">
+    <w:name w:val="l3"/>
+    <w:basedOn w:val="a"/>
+    <w:rsid w:val="00847647"/>
+    <w:pPr>
+      <w:widowControl/>
+      <w:wordWrap/>
+      <w:autoSpaceDE/>
+      <w:autoSpaceDN/>
+      <w:spacing w:before="100" w:beforeAutospacing="1" w:after="100" w:afterAutospacing="1" w:line="240" w:lineRule="auto"/>
+      <w:jc w:val="left"/>
+    </w:pPr>
+    <w:rPr>
+      <w:rFonts w:ascii="굴림" w:eastAsia="굴림" w:hAnsi="굴림" w:cs="굴림"/>
+      <w:kern w:val="0"/>
+      <w:sz w:val="24"/>
+      <w:szCs w:val="24"/>
+    </w:rPr>
+  </w:style>
+  <w:style w:type="paragraph" w:customStyle="1" w:styleId="l4">
+    <w:name w:val="l4"/>
+    <w:basedOn w:val="a"/>
+    <w:rsid w:val="00847647"/>
+    <w:pPr>
+      <w:widowControl/>
+      <w:wordWrap/>
+      <w:autoSpaceDE/>
+      <w:autoSpaceDN/>
+      <w:spacing w:before="100" w:beforeAutospacing="1" w:after="100" w:afterAutospacing="1" w:line="240" w:lineRule="auto"/>
+      <w:jc w:val="left"/>
+    </w:pPr>
+    <w:rPr>
+      <w:rFonts w:ascii="굴림" w:eastAsia="굴림" w:hAnsi="굴림" w:cs="굴림"/>
+      <w:kern w:val="0"/>
+      <w:sz w:val="24"/>
+      <w:szCs w:val="24"/>
+    </w:rPr>
+  </w:style>
+  <w:style w:type="paragraph" w:customStyle="1" w:styleId="l5">
+    <w:name w:val="l5"/>
+    <w:basedOn w:val="a"/>
+    <w:rsid w:val="00847647"/>
+    <w:pPr>
+      <w:widowControl/>
+      <w:wordWrap/>
+      <w:autoSpaceDE/>
+      <w:autoSpaceDN/>
+      <w:spacing w:before="100" w:beforeAutospacing="1" w:after="100" w:afterAutospacing="1" w:line="240" w:lineRule="auto"/>
+      <w:jc w:val="left"/>
+    </w:pPr>
+    <w:rPr>
+      <w:rFonts w:ascii="굴림" w:eastAsia="굴림" w:hAnsi="굴림" w:cs="굴림"/>
+      <w:kern w:val="0"/>
+      <w:sz w:val="24"/>
+      <w:szCs w:val="24"/>
+    </w:rPr>
+  </w:style>
 </w:styles>
 </file>
 

</xml_diff>